<commit_message>
lecture 3 to swapping section
</commit_message>
<xml_diff>
--- a/Lecture-3/Lecture-3.docx
+++ b/Lecture-3/Lecture-3.docx
@@ -1,6 +1,6 @@
 
 <file path=word/document.xml><?xml version="1.0" encoding="utf-8"?>
-<w:document xmlns:wpc="http://schemas.microsoft.com/office/word/2010/wordprocessingCanvas" xmlns:cx="http://schemas.microsoft.com/office/drawing/2014/chartex" xmlns:cx1="http://schemas.microsoft.com/office/drawing/2015/9/8/chartex" xmlns:mc="http://schemas.openxmlformats.org/markup-compatibility/2006" xmlns:o="urn:schemas-microsoft-com:office:office" xmlns:r="http://schemas.openxmlformats.org/officeDocument/2006/relationships" xmlns:m="http://schemas.openxmlformats.org/officeDocument/2006/math" xmlns:v="urn:schemas-microsoft-com:vml" xmlns:wp14="http://schemas.microsoft.com/office/word/2010/wordprocessingDrawing" xmlns:wp="http://schemas.openxmlformats.org/drawingml/2006/wordprocessingDrawing" xmlns:w10="urn:schemas-microsoft-com:office:word" xmlns:w="http://schemas.openxmlformats.org/wordprocessingml/2006/main" xmlns:w14="http://schemas.microsoft.com/office/word/2010/wordml" xmlns:w15="http://schemas.microsoft.com/office/word/2012/wordml" xmlns:w16se="http://schemas.microsoft.com/office/word/2015/wordml/symex" xmlns:wpg="http://schemas.microsoft.com/office/word/2010/wordprocessingGroup" xmlns:wpi="http://schemas.microsoft.com/office/word/2010/wordprocessingInk" xmlns:wne="http://schemas.microsoft.com/office/word/2006/wordml" xmlns:wps="http://schemas.microsoft.com/office/word/2010/wordprocessingShape" mc:Ignorable="w14 w15 w16se wp14">
+<w:document xmlns:wpc="http://schemas.microsoft.com/office/word/2010/wordprocessingCanvas" xmlns:cx="http://schemas.microsoft.com/office/drawing/2014/chartex" xmlns:mc="http://schemas.openxmlformats.org/markup-compatibility/2006" xmlns:o="urn:schemas-microsoft-com:office:office" xmlns:r="http://schemas.openxmlformats.org/officeDocument/2006/relationships" xmlns:m="http://schemas.openxmlformats.org/officeDocument/2006/math" xmlns:v="urn:schemas-microsoft-com:vml" xmlns:wp14="http://schemas.microsoft.com/office/word/2010/wordprocessingDrawing" xmlns:wp="http://schemas.openxmlformats.org/drawingml/2006/wordprocessingDrawing" xmlns:w10="urn:schemas-microsoft-com:office:word" xmlns:w="http://schemas.openxmlformats.org/wordprocessingml/2006/main" xmlns:w14="http://schemas.microsoft.com/office/word/2010/wordml" xmlns:w15="http://schemas.microsoft.com/office/word/2012/wordml" xmlns:w16se="http://schemas.microsoft.com/office/word/2015/wordml/symex" xmlns:wpg="http://schemas.microsoft.com/office/word/2010/wordprocessingGroup" xmlns:wpi="http://schemas.microsoft.com/office/word/2010/wordprocessingInk" xmlns:wne="http://schemas.microsoft.com/office/word/2006/wordml" xmlns:wps="http://schemas.microsoft.com/office/word/2010/wordprocessingShape" mc:Ignorable="w14 w15 w16se wp14">
   <w:body>
     <w:p>
       <w:pPr>
@@ -37,7 +37,6 @@
           <w:bCs/>
           <w:sz w:val="40"/>
           <w:szCs w:val="40"/>
-          <w:rtl/>
           <w:lang w:bidi="fa-IR"/>
         </w:rPr>
       </w:pPr>
@@ -46,17 +45,1392 @@
       <w:pPr>
         <w:jc w:val="center"/>
         <w:rPr>
-          <w:rFonts w:cs="B Nazanin" w:hint="cs"/>
+          <w:rFonts w:ascii="Bahnschrift" w:hAnsi="Bahnschrift" w:cs="B Nazanin"/>
+          <w:color w:val="70AD47" w:themeColor="accent6"/>
+          <w:sz w:val="44"/>
+          <w:szCs w:val="48"/>
+          <w:rtl/>
+          <w:lang w:bidi="fa-IR"/>
+        </w:rPr>
+      </w:pPr>
+      <w:r>
+        <w:rPr>
+          <w:rFonts w:ascii="Bahnschrift" w:hAnsi="Bahnschrift" w:cs="B Nazanin"/>
+          <w:color w:val="70AD47" w:themeColor="accent6"/>
+          <w:sz w:val="44"/>
+          <w:szCs w:val="48"/>
+          <w:rtl/>
+          <w:lang w:bidi="fa-IR"/>
+        </w:rPr>
+        <w:t>حالت های فرآیند ها</w:t>
+      </w:r>
+    </w:p>
+    <w:p>
+      <w:pPr>
+        <w:jc w:val="right"/>
+        <w:rPr>
+          <w:rFonts w:ascii="Bahnschrift" w:hAnsi="Bahnschrift" w:cs="B Nazanin"/>
+          <w:sz w:val="32"/>
+          <w:szCs w:val="36"/>
+          <w:rtl/>
+          <w:lang w:bidi="fa-IR"/>
+        </w:rPr>
+      </w:pPr>
+      <w:r>
+        <w:rPr>
+          <w:rFonts w:ascii="Bahnschrift" w:hAnsi="Bahnschrift" w:cs="B Nazanin" w:hint="cs"/>
+          <w:sz w:val="32"/>
+          <w:szCs w:val="36"/>
+          <w:rtl/>
+          <w:lang w:bidi="fa-IR"/>
+        </w:rPr>
+        <w:t>وقتی فرایندی اجرا می شود، حالت آن تغییر می کند. حالت فرایند تا حدی توسط فعالیت فعلی آن تعریف می شود</w:t>
+      </w:r>
+    </w:p>
+    <w:p>
+      <w:pPr>
+        <w:jc w:val="center"/>
+        <w:rPr>
+          <w:rFonts w:ascii="Bahnschrift" w:hAnsi="Bahnschrift" w:cs="B Nazanin"/>
+          <w:sz w:val="32"/>
+          <w:szCs w:val="36"/>
+          <w:rtl/>
+          <w:lang w:bidi="fa-IR"/>
+        </w:rPr>
+      </w:pPr>
+      <w:r>
+        <w:rPr>
+          <w:rFonts w:ascii="Bahnschrift" w:hAnsi="Bahnschrift" w:cs="B Nazanin" w:hint="cs"/>
+          <w:sz w:val="32"/>
+          <w:szCs w:val="36"/>
+          <w:rtl/>
+          <w:lang w:bidi="fa-IR"/>
+        </w:rPr>
+        <w:t xml:space="preserve">هر فرایند ممکن است در یکی </w:t>
+      </w:r>
+      <w:r>
+        <w:rPr>
+          <w:rFonts w:ascii="Bahnschrift" w:hAnsi="Bahnschrift" w:cs="B Nazanin" w:hint="cs"/>
+          <w:sz w:val="32"/>
+          <w:szCs w:val="36"/>
+          <w:rtl/>
+          <w:lang w:bidi="fa-IR"/>
+        </w:rPr>
+        <w:t>از حالت های زیر باشد</w:t>
+      </w:r>
+    </w:p>
+    <w:p>
+      <w:pPr>
+        <w:jc w:val="right"/>
+        <w:rPr>
+          <w:rFonts w:ascii="Bahnschrift" w:hAnsi="Bahnschrift" w:cs="B Nazanin" w:hint="cs"/>
+          <w:sz w:val="32"/>
+          <w:szCs w:val="36"/>
+          <w:rtl/>
+          <w:lang w:bidi="fa-IR"/>
+        </w:rPr>
+      </w:pPr>
+      <w:r>
+        <w:rPr>
+          <w:rFonts w:ascii="Bahnschrift" w:hAnsi="Bahnschrift" w:cs="B Nazanin" w:hint="cs"/>
           <w:b/>
           <w:bCs/>
+          <w:color w:val="70AD47" w:themeColor="accent6"/>
+          <w:sz w:val="44"/>
+          <w:szCs w:val="48"/>
+          <w:rtl/>
+          <w:lang w:bidi="fa-IR"/>
+        </w:rPr>
+        <w:t>جدید</w:t>
+      </w:r>
+      <w:r>
+        <w:rPr>
+          <w:rFonts w:ascii="Bahnschrift" w:hAnsi="Bahnschrift" w:cs="B Nazanin" w:hint="cs"/>
+          <w:sz w:val="32"/>
+          <w:szCs w:val="36"/>
+          <w:rtl/>
+          <w:lang w:bidi="fa-IR"/>
+        </w:rPr>
+        <w:t>: فرآیند ایجاد می شود</w:t>
+      </w:r>
+    </w:p>
+    <w:p>
+      <w:pPr>
+        <w:jc w:val="right"/>
+        <w:rPr>
+          <w:rFonts w:ascii="Bahnschrift" w:hAnsi="Bahnschrift" w:cs="B Nazanin" w:hint="cs"/>
+          <w:sz w:val="32"/>
+          <w:szCs w:val="36"/>
+          <w:rtl/>
+          <w:lang w:bidi="fa-IR"/>
+        </w:rPr>
+      </w:pPr>
+      <w:r>
+        <w:rPr>
+          <w:rFonts w:ascii="Bahnschrift" w:hAnsi="Bahnschrift" w:cs="B Nazanin" w:hint="cs"/>
+          <w:b/>
+          <w:bCs/>
+          <w:color w:val="70AD47" w:themeColor="accent6"/>
+          <w:sz w:val="44"/>
+          <w:szCs w:val="48"/>
+          <w:rtl/>
+          <w:lang w:bidi="fa-IR"/>
+        </w:rPr>
+        <w:t>اجرا</w:t>
+      </w:r>
+      <w:r>
+        <w:rPr>
+          <w:rFonts w:ascii="Bahnschrift" w:hAnsi="Bahnschrift" w:cs="B Nazanin" w:hint="cs"/>
+          <w:sz w:val="32"/>
+          <w:szCs w:val="36"/>
+          <w:rtl/>
+          <w:lang w:bidi="fa-IR"/>
+        </w:rPr>
+        <w:t>: دستورات در حال اجرا هستند</w:t>
+      </w:r>
+    </w:p>
+    <w:p>
+      <w:pPr>
+        <w:bidi/>
+        <w:rPr>
+          <w:rFonts w:ascii="Bahnschrift" w:hAnsi="Bahnschrift" w:cs="B Nazanin"/>
+          <w:sz w:val="32"/>
+          <w:szCs w:val="36"/>
+          <w:lang w:bidi="fa-IR"/>
+        </w:rPr>
+      </w:pPr>
+      <w:r>
+        <w:rPr>
+          <w:rFonts w:ascii="Bahnschrift" w:hAnsi="Bahnschrift" w:cs="B Nazanin" w:hint="cs"/>
+          <w:b/>
+          <w:bCs/>
+          <w:color w:val="70AD47" w:themeColor="accent6"/>
+          <w:sz w:val="44"/>
+          <w:szCs w:val="48"/>
+          <w:rtl/>
+          <w:lang w:bidi="fa-IR"/>
+        </w:rPr>
+        <w:t>انتظار</w:t>
+      </w:r>
+      <w:r>
+        <w:rPr>
+          <w:rFonts w:ascii="Bahnschrift" w:hAnsi="Bahnschrift" w:cs="B Nazanin" w:hint="cs"/>
+          <w:sz w:val="32"/>
+          <w:szCs w:val="36"/>
+          <w:rtl/>
+          <w:lang w:bidi="fa-IR"/>
+        </w:rPr>
+        <w:t xml:space="preserve">:فرآیند منتظر وقوع رویدادی است (مثل کامل شدن عمل </w:t>
+      </w:r>
+      <w:r>
+        <w:rPr>
+          <w:rFonts w:ascii="Bahnschrift" w:hAnsi="Bahnschrift" w:cs="B Nazanin"/>
+          <w:sz w:val="32"/>
+          <w:szCs w:val="36"/>
+          <w:lang w:bidi="fa-IR"/>
+        </w:rPr>
+        <w:t>i/o</w:t>
+      </w:r>
+      <w:r>
+        <w:rPr>
+          <w:rFonts w:ascii="Bahnschrift" w:hAnsi="Bahnschrift" w:cs="B Nazanin" w:hint="cs"/>
+          <w:sz w:val="32"/>
+          <w:szCs w:val="36"/>
+          <w:rtl/>
+          <w:lang w:bidi="fa-IR"/>
+        </w:rPr>
+        <w:t xml:space="preserve"> یا دریافت یک سیگنال)</w:t>
+      </w:r>
+    </w:p>
+    <w:p>
+      <w:pPr>
+        <w:bidi/>
+        <w:rPr>
+          <w:rFonts w:ascii="Bahnschrift" w:hAnsi="Bahnschrift" w:cs="B Nazanin"/>
+          <w:sz w:val="32"/>
+          <w:szCs w:val="36"/>
+          <w:rtl/>
+          <w:lang w:bidi="fa-IR"/>
+        </w:rPr>
+      </w:pPr>
+      <w:r>
+        <w:rPr>
+          <w:rFonts w:ascii="Bahnschrift" w:hAnsi="Bahnschrift" w:cs="B Nazanin" w:hint="cs"/>
+          <w:b/>
+          <w:bCs/>
+          <w:color w:val="70AD47" w:themeColor="accent6"/>
+          <w:sz w:val="44"/>
+          <w:szCs w:val="48"/>
+          <w:rtl/>
+          <w:lang w:bidi="fa-IR"/>
+        </w:rPr>
+        <w:t>پایان</w:t>
+      </w:r>
+      <w:r>
+        <w:rPr>
+          <w:rFonts w:ascii="Bahnschrift" w:hAnsi="Bahnschrift" w:cs="B Nazanin" w:hint="cs"/>
+          <w:sz w:val="32"/>
+          <w:szCs w:val="36"/>
+          <w:rtl/>
+          <w:lang w:bidi="fa-IR"/>
+        </w:rPr>
+        <w:t>: اجرای فرایند خاتمه یافته است</w:t>
+      </w:r>
+    </w:p>
+    <w:p>
+      <w:pPr>
+        <w:bidi/>
+        <w:jc w:val="center"/>
+        <w:rPr>
+          <w:rFonts w:ascii="Bahnschrift" w:hAnsi="Bahnschrift" w:cs="B Nazanin"/>
+          <w:sz w:val="32"/>
+          <w:szCs w:val="36"/>
+          <w:lang w:bidi="fa-IR"/>
+        </w:rPr>
+      </w:pPr>
+      <w:r>
+        <w:rPr>
+          <w:rFonts w:ascii="Bahnschrift" w:hAnsi="Bahnschrift" w:cs="B Nazanin"/>
+          <w:sz w:val="32"/>
+          <w:szCs w:val="36"/>
+          <w:rtl/>
+          <w:lang w:bidi="fa-IR"/>
+        </w:rPr>
+        <w:drawing>
+          <wp:inline distT="0" distB="0" distL="0" distR="0" wp14:anchorId="3EDCE42D" wp14:editId="4E2F2EA1">
+            <wp:extent cx="5943600" cy="1986280"/>
+            <wp:effectExtent l="0" t="0" r="0" b="0"/>
+            <wp:docPr id="1" name="Picture 1"/>
+            <wp:cNvGraphicFramePr>
+              <a:graphicFrameLocks xmlns:a="http://schemas.openxmlformats.org/drawingml/2006/main" noChangeAspect="1"/>
+            </wp:cNvGraphicFramePr>
+            <a:graphic xmlns:a="http://schemas.openxmlformats.org/drawingml/2006/main">
+              <a:graphicData uri="http://schemas.openxmlformats.org/drawingml/2006/picture">
+                <pic:pic xmlns:pic="http://schemas.openxmlformats.org/drawingml/2006/picture">
+                  <pic:nvPicPr>
+                    <pic:cNvPr id="1" name=""/>
+                    <pic:cNvPicPr/>
+                  </pic:nvPicPr>
+                  <pic:blipFill>
+                    <a:blip r:embed="rId5"/>
+                    <a:stretch>
+                      <a:fillRect/>
+                    </a:stretch>
+                  </pic:blipFill>
+                  <pic:spPr>
+                    <a:xfrm>
+                      <a:off x="0" y="0"/>
+                      <a:ext cx="5943600" cy="1986280"/>
+                    </a:xfrm>
+                    <a:prstGeom prst="rect">
+                      <a:avLst/>
+                    </a:prstGeom>
+                  </pic:spPr>
+                </pic:pic>
+              </a:graphicData>
+            </a:graphic>
+          </wp:inline>
+        </w:drawing>
+      </w:r>
+    </w:p>
+    <w:p>
+      <w:pPr>
+        <w:bidi/>
+        <w:jc w:val="center"/>
+        <w:rPr>
+          <w:rFonts w:ascii="Bahnschrift" w:hAnsi="Bahnschrift" w:cs="B Nazanin"/>
+          <w:sz w:val="32"/>
+          <w:szCs w:val="36"/>
+          <w:lang w:bidi="fa-IR"/>
+        </w:rPr>
+      </w:pPr>
+    </w:p>
+    <w:p>
+      <w:pPr>
+        <w:bidi/>
+        <w:rPr>
+          <w:rFonts w:ascii="Bahnschrift" w:hAnsi="Bahnschrift" w:cs="B Nazanin"/>
+          <w:b/>
+          <w:bCs/>
+          <w:color w:val="70AD47" w:themeColor="accent6"/>
           <w:sz w:val="40"/>
-          <w:szCs w:val="40"/>
-          <w:rtl/>
-          <w:lang w:bidi="fa-IR"/>
-        </w:rPr>
-      </w:pPr>
+          <w:szCs w:val="44"/>
+          <w:lang w:bidi="fa-IR"/>
+        </w:rPr>
+      </w:pPr>
+      <w:r>
+        <w:rPr>
+          <w:rFonts w:ascii="Bahnschrift" w:hAnsi="Bahnschrift" w:cs="B Nazanin" w:hint="cs"/>
+          <w:b/>
+          <w:bCs/>
+          <w:color w:val="70AD47" w:themeColor="accent6"/>
+          <w:sz w:val="40"/>
+          <w:szCs w:val="44"/>
+          <w:rtl/>
+          <w:lang w:bidi="fa-IR"/>
+        </w:rPr>
+        <w:lastRenderedPageBreak/>
+        <w:t>مفاهیم اساسی زمانبندی</w:t>
+      </w:r>
+    </w:p>
+    <w:p>
+      <w:pPr>
+        <w:bidi/>
+        <w:rPr>
+          <w:rFonts w:ascii="Bahnschrift" w:hAnsi="Bahnschrift" w:cs="B Nazanin"/>
+          <w:sz w:val="32"/>
+          <w:szCs w:val="36"/>
+          <w:rtl/>
+          <w:lang w:bidi="fa-IR"/>
+        </w:rPr>
+      </w:pPr>
+      <w:r>
+        <w:rPr>
+          <w:rFonts w:ascii="Bahnschrift" w:hAnsi="Bahnschrift" w:cs="B Nazanin" w:hint="cs"/>
+          <w:sz w:val="32"/>
+          <w:szCs w:val="36"/>
+          <w:rtl/>
+          <w:lang w:bidi="fa-IR"/>
+        </w:rPr>
+        <w:t>در یک سیستم تک پردازنده ای ، در هر زمان فقط یک فرایند می تواند اجرا شود</w:t>
+      </w:r>
+      <w:r>
+        <w:rPr>
+          <w:rFonts w:ascii="Bahnschrift" w:hAnsi="Bahnschrift" w:cs="B Nazanin"/>
+          <w:sz w:val="32"/>
+          <w:szCs w:val="36"/>
+          <w:lang w:bidi="fa-IR"/>
+        </w:rPr>
+        <w:t>;</w:t>
+      </w:r>
+      <w:r>
+        <w:rPr>
+          <w:rFonts w:ascii="Bahnschrift" w:hAnsi="Bahnschrift" w:cs="B Nazanin" w:hint="cs"/>
+          <w:sz w:val="32"/>
+          <w:szCs w:val="36"/>
+          <w:rtl/>
+          <w:lang w:bidi="fa-IR"/>
+        </w:rPr>
+        <w:t xml:space="preserve"> بقیه باید منتظر بمانند تا پردازنده آزاد شود تا دوباره بتوانند زمانبندی شوند.</w:t>
+      </w:r>
+      <w:r>
+        <w:rPr>
+          <w:rFonts w:ascii="Bahnschrift" w:hAnsi="Bahnschrift" w:cs="B Nazanin" w:hint="cs"/>
+          <w:sz w:val="32"/>
+          <w:szCs w:val="36"/>
+          <w:rtl/>
+          <w:lang w:bidi="fa-IR"/>
+        </w:rPr>
+        <w:t xml:space="preserve"> هدف چند برنامه ای این است که همیشه چندین فرایند در حال اجرا باشند تا بهره وری پردازنده به حداکثر برس. هر فرایند به اجرایش ادامه می دهد تا برای یک عمل </w:t>
+      </w:r>
+      <w:r>
+        <w:rPr>
+          <w:rFonts w:ascii="Bahnschrift" w:hAnsi="Bahnschrift" w:cs="B Nazanin"/>
+          <w:sz w:val="32"/>
+          <w:szCs w:val="36"/>
+          <w:lang w:bidi="fa-IR"/>
+        </w:rPr>
+        <w:t>I/o</w:t>
+      </w:r>
+      <w:r>
+        <w:rPr>
+          <w:rFonts w:ascii="Bahnschrift" w:hAnsi="Bahnschrift" w:cs="B Nazanin" w:hint="cs"/>
+          <w:sz w:val="32"/>
+          <w:szCs w:val="36"/>
+          <w:rtl/>
+          <w:lang w:bidi="fa-IR"/>
+        </w:rPr>
+        <w:t xml:space="preserve"> در انتظار بماند در یک سیستم کامپیوتری ساده ، در این مدت پردازنده باید بیکار بماند</w:t>
+      </w:r>
+    </w:p>
+    <w:p>
+      <w:pPr>
+        <w:bidi/>
+        <w:rPr>
+          <w:rFonts w:ascii="Bahnschrift" w:hAnsi="Bahnschrift" w:cs="B Nazanin"/>
+          <w:sz w:val="32"/>
+          <w:szCs w:val="36"/>
+          <w:rtl/>
+          <w:lang w:bidi="fa-IR"/>
+        </w:rPr>
+      </w:pPr>
+      <w:r>
+        <w:rPr>
+          <w:rFonts w:ascii="Bahnschrift" w:hAnsi="Bahnschrift" w:cs="B Nazanin" w:hint="cs"/>
+          <w:sz w:val="32"/>
+          <w:szCs w:val="36"/>
+          <w:rtl/>
+          <w:lang w:bidi="fa-IR"/>
+        </w:rPr>
+        <w:t>در چندین برنامه ای، سعی می شود که از این زمان به نحوه احسن استفاده شود، در این سیستم ، چند فرایند به طور همزمان در حافظه نگهداری می شوند، وقتی یک فرایند به حالت انتظار می رود. سیستم عامل پردازنده را از آن فرایند می گیرد و به فرایند دیگری می دهد این روند ادامه می یابد ، هر وقت که فرایندی به حالت انتظار رفت، فرایند دیگری از پردازنده استفاده می کند</w:t>
+      </w:r>
+    </w:p>
+    <w:p>
+      <w:pPr>
+        <w:bidi/>
+        <w:rPr>
+          <w:rFonts w:ascii="Bahnschrift" w:hAnsi="Bahnschrift" w:cs="B Nazanin"/>
+          <w:sz w:val="32"/>
+          <w:szCs w:val="36"/>
+          <w:rtl/>
+          <w:lang w:bidi="fa-IR"/>
+        </w:rPr>
+      </w:pPr>
+    </w:p>
+    <w:p>
+      <w:pPr>
+        <w:bidi/>
+        <w:rPr>
+          <w:rFonts w:ascii="Bahnschrift" w:hAnsi="Bahnschrift" w:cs="B Nazanin"/>
+          <w:sz w:val="32"/>
+          <w:szCs w:val="36"/>
+          <w:rtl/>
+          <w:lang w:bidi="fa-IR"/>
+        </w:rPr>
+      </w:pPr>
+      <w:r>
+        <w:rPr>
+          <w:rFonts w:ascii="Bahnschrift" w:hAnsi="Bahnschrift" w:cs="B Nazanin" w:hint="cs"/>
+          <w:sz w:val="32"/>
+          <w:szCs w:val="36"/>
+          <w:highlight w:val="yellow"/>
+          <w:rtl/>
+          <w:lang w:bidi="fa-IR"/>
+        </w:rPr>
+        <w:t>تقریبا تمام منابع کامپیوتری، قبل از استفاده از زمانبدی می شوند. پردازنده یکی از منابع  اصلی کامپیوتر است و در نتیجه زمانبندی آن موضوع اصلی طراحی سیستم عامل است</w:t>
+      </w:r>
+    </w:p>
+    <w:p>
+      <w:pPr>
+        <w:bidi/>
+        <w:rPr>
+          <w:rFonts w:ascii="Bahnschrift" w:hAnsi="Bahnschrift" w:cs="B Nazanin" w:hint="cs"/>
+          <w:b/>
+          <w:bCs/>
+          <w:color w:val="70AD47" w:themeColor="accent6"/>
+          <w:sz w:val="44"/>
+          <w:szCs w:val="48"/>
+          <w:rtl/>
+          <w:lang w:bidi="fa-IR"/>
+        </w:rPr>
+      </w:pPr>
+      <w:r>
+        <w:rPr>
+          <w:rFonts w:ascii="Bahnschrift" w:hAnsi="Bahnschrift" w:cs="B Nazanin" w:hint="cs"/>
+          <w:b/>
+          <w:bCs/>
+          <w:color w:val="70AD47" w:themeColor="accent6"/>
+          <w:sz w:val="44"/>
+          <w:szCs w:val="48"/>
+          <w:rtl/>
+          <w:lang w:bidi="fa-IR"/>
+        </w:rPr>
+        <w:t xml:space="preserve">چرخه انفجار </w:t>
+      </w:r>
+      <w:r>
+        <w:rPr>
+          <w:rFonts w:ascii="Bahnschrift" w:hAnsi="Bahnschrift" w:cs="B Nazanin"/>
+          <w:b/>
+          <w:bCs/>
+          <w:color w:val="70AD47" w:themeColor="accent6"/>
+          <w:sz w:val="44"/>
+          <w:szCs w:val="48"/>
+          <w:lang w:bidi="fa-IR"/>
+        </w:rPr>
+        <w:t>i/o</w:t>
+      </w:r>
+      <w:r>
+        <w:rPr>
+          <w:rFonts w:ascii="Bahnschrift" w:hAnsi="Bahnschrift" w:cs="B Nazanin" w:hint="cs"/>
+          <w:b/>
+          <w:bCs/>
+          <w:color w:val="70AD47" w:themeColor="accent6"/>
+          <w:sz w:val="44"/>
+          <w:szCs w:val="48"/>
+          <w:rtl/>
+          <w:lang w:bidi="fa-IR"/>
+        </w:rPr>
+        <w:t xml:space="preserve"> و انفجار پردازنده</w:t>
+      </w:r>
+    </w:p>
+    <w:p>
+      <w:pPr>
+        <w:bidi/>
+        <w:rPr>
+          <w:rFonts w:ascii="Bahnschrift" w:hAnsi="Bahnschrift" w:cs="B Nazanin"/>
+          <w:sz w:val="32"/>
+          <w:szCs w:val="36"/>
+          <w:rtl/>
+          <w:lang w:bidi="fa-IR"/>
+        </w:rPr>
+      </w:pPr>
+      <w:r>
+        <w:rPr>
+          <w:rFonts w:ascii="Bahnschrift" w:hAnsi="Bahnschrift" w:cs="B Nazanin" w:hint="cs"/>
+          <w:sz w:val="32"/>
+          <w:szCs w:val="36"/>
+          <w:rtl/>
+          <w:lang w:bidi="fa-IR"/>
+        </w:rPr>
+        <w:t>موفقیت</w:t>
+      </w:r>
+      <w:r>
+        <w:rPr>
+          <w:rFonts w:ascii="Bahnschrift" w:hAnsi="Bahnschrift" w:cs="B Nazanin" w:hint="cs"/>
+          <w:sz w:val="32"/>
+          <w:szCs w:val="36"/>
+          <w:rtl/>
+          <w:lang w:bidi="fa-IR"/>
+        </w:rPr>
+        <w:t xml:space="preserve"> زمانبندی پردازنده به این خاصیت فرایند ها بستگی دارد که اجرای فرایند شامل چرخه ای از اجرای پردازنده و انتظار برای </w:t>
+      </w:r>
+      <w:r>
+        <w:rPr>
+          <w:rFonts w:ascii="Bahnschrift" w:hAnsi="Bahnschrift" w:cs="B Nazanin"/>
+          <w:sz w:val="32"/>
+          <w:szCs w:val="36"/>
+          <w:lang w:bidi="fa-IR"/>
+        </w:rPr>
+        <w:t>i/o</w:t>
+      </w:r>
+      <w:r>
+        <w:rPr>
+          <w:rFonts w:ascii="Bahnschrift" w:hAnsi="Bahnschrift" w:cs="B Nazanin" w:hint="cs"/>
+          <w:sz w:val="32"/>
+          <w:szCs w:val="36"/>
+          <w:rtl/>
+          <w:lang w:bidi="fa-IR"/>
+        </w:rPr>
+        <w:t xml:space="preserve"> است . فراینده ها بین این دو حالت سوییچ می کنند. اجرای فرایند با انفجار پردازنده شروع می شود. و به دنبال ان یک انفجار </w:t>
+      </w:r>
+      <w:r>
+        <w:rPr>
+          <w:rFonts w:ascii="Bahnschrift" w:hAnsi="Bahnschrift" w:cs="B Nazanin"/>
+          <w:sz w:val="32"/>
+          <w:szCs w:val="36"/>
+          <w:lang w:bidi="fa-IR"/>
+        </w:rPr>
+        <w:t>i/o</w:t>
+      </w:r>
+      <w:r>
+        <w:rPr>
+          <w:rFonts w:ascii="Bahnschrift" w:hAnsi="Bahnschrift" w:cs="B Nazanin" w:hint="cs"/>
+          <w:sz w:val="32"/>
+          <w:szCs w:val="36"/>
+          <w:rtl/>
+          <w:lang w:bidi="fa-IR"/>
+        </w:rPr>
+        <w:t xml:space="preserve"> قرار دارد</w:t>
+      </w:r>
+      <w:r>
+        <w:rPr>
+          <w:rFonts w:ascii="Bahnschrift" w:hAnsi="Bahnschrift" w:cs="B Nazanin" w:hint="cs"/>
+          <w:sz w:val="32"/>
+          <w:szCs w:val="36"/>
+          <w:rtl/>
+          <w:lang w:bidi="fa-IR"/>
+        </w:rPr>
+        <w:t xml:space="preserve">که بعد از ان ، انفجار دیگری از پردازنده و سپس انفجار دیگری </w:t>
+      </w:r>
+      <w:r>
+        <w:rPr>
+          <w:rFonts w:ascii="Bahnschrift" w:hAnsi="Bahnschrift" w:cs="B Nazanin" w:hint="cs"/>
+          <w:sz w:val="32"/>
+          <w:szCs w:val="36"/>
+          <w:rtl/>
+          <w:lang w:bidi="fa-IR"/>
+        </w:rPr>
+        <w:lastRenderedPageBreak/>
+        <w:t xml:space="preserve">از </w:t>
+      </w:r>
+      <w:r>
+        <w:rPr>
+          <w:rFonts w:ascii="Bahnschrift" w:hAnsi="Bahnschrift" w:cs="B Nazanin"/>
+          <w:sz w:val="32"/>
+          <w:szCs w:val="36"/>
+          <w:lang w:bidi="fa-IR"/>
+        </w:rPr>
+        <w:t>i/o</w:t>
+      </w:r>
+      <w:r>
+        <w:rPr>
+          <w:rFonts w:ascii="Bahnschrift" w:hAnsi="Bahnschrift" w:cs="B Nazanin" w:hint="cs"/>
+          <w:sz w:val="32"/>
+          <w:szCs w:val="36"/>
+          <w:rtl/>
+          <w:lang w:bidi="fa-IR"/>
+        </w:rPr>
+        <w:t xml:space="preserve"> قرار دارد و به همین ترتیب ادامه می یابد </w:t>
+      </w:r>
+      <w:r>
+        <w:rPr>
+          <w:rFonts w:ascii="Bahnschrift" w:hAnsi="Bahnschrift" w:cs="B Nazanin" w:hint="cs"/>
+          <w:sz w:val="32"/>
+          <w:szCs w:val="36"/>
+          <w:rtl/>
+          <w:lang w:bidi="fa-IR"/>
+        </w:rPr>
+        <w:t>. سرانجام، آخرین انفجار پردازنده با درخواست سیستم برای خاتمه اجرا، پایان می پذیرد</w:t>
+      </w:r>
+    </w:p>
+    <w:p>
+      <w:pPr>
+        <w:bidi/>
+        <w:rPr>
+          <w:rFonts w:ascii="Bahnschrift" w:hAnsi="Bahnschrift" w:cs="B Nazanin"/>
+          <w:sz w:val="32"/>
+          <w:szCs w:val="36"/>
+          <w:rtl/>
+          <w:lang w:bidi="fa-IR"/>
+        </w:rPr>
+      </w:pPr>
+    </w:p>
+    <w:p>
+      <w:pPr>
+        <w:bidi/>
+        <w:jc w:val="center"/>
+        <w:rPr>
+          <w:rFonts w:ascii="Bahnschrift" w:hAnsi="Bahnschrift" w:cs="B Nazanin"/>
+          <w:sz w:val="32"/>
+          <w:szCs w:val="36"/>
+          <w:rtl/>
+          <w:lang w:bidi="fa-IR"/>
+        </w:rPr>
+      </w:pPr>
+      <w:r>
+        <w:rPr>
+          <w:rFonts w:ascii="Bahnschrift" w:hAnsi="Bahnschrift" w:cs="B Nazanin"/>
+          <w:sz w:val="32"/>
+          <w:szCs w:val="36"/>
+          <w:rtl/>
+          <w:lang w:bidi="fa-IR"/>
+        </w:rPr>
+        <w:drawing>
+          <wp:inline distT="0" distB="0" distL="0" distR="0" wp14:anchorId="1DCB0F4F" wp14:editId="1216FA68">
+            <wp:extent cx="5753903" cy="3982006"/>
+            <wp:effectExtent l="0" t="0" r="0" b="0"/>
+            <wp:docPr id="3" name="Picture 3"/>
+            <wp:cNvGraphicFramePr>
+              <a:graphicFrameLocks xmlns:a="http://schemas.openxmlformats.org/drawingml/2006/main" noChangeAspect="1"/>
+            </wp:cNvGraphicFramePr>
+            <a:graphic xmlns:a="http://schemas.openxmlformats.org/drawingml/2006/main">
+              <a:graphicData uri="http://schemas.openxmlformats.org/drawingml/2006/picture">
+                <pic:pic xmlns:pic="http://schemas.openxmlformats.org/drawingml/2006/picture">
+                  <pic:nvPicPr>
+                    <pic:cNvPr id="1" name=""/>
+                    <pic:cNvPicPr/>
+                  </pic:nvPicPr>
+                  <pic:blipFill>
+                    <a:blip r:embed="rId6"/>
+                    <a:stretch>
+                      <a:fillRect/>
+                    </a:stretch>
+                  </pic:blipFill>
+                  <pic:spPr>
+                    <a:xfrm>
+                      <a:off x="0" y="0"/>
+                      <a:ext cx="5753903" cy="3982006"/>
+                    </a:xfrm>
+                    <a:prstGeom prst="rect">
+                      <a:avLst/>
+                    </a:prstGeom>
+                  </pic:spPr>
+                </pic:pic>
+              </a:graphicData>
+            </a:graphic>
+          </wp:inline>
+        </w:drawing>
+      </w:r>
+    </w:p>
+    <w:p>
+      <w:pPr>
+        <w:bidi/>
+        <w:jc w:val="center"/>
+        <w:rPr>
+          <w:rFonts w:ascii="Bahnschrift" w:hAnsi="Bahnschrift" w:cs="B Nazanin"/>
+          <w:sz w:val="32"/>
+          <w:szCs w:val="36"/>
+          <w:rtl/>
+          <w:lang w:bidi="fa-IR"/>
+        </w:rPr>
+      </w:pPr>
+    </w:p>
+    <w:p>
+      <w:pPr>
+        <w:bidi/>
+        <w:jc w:val="center"/>
+        <w:rPr>
+          <w:rFonts w:ascii="Bahnschrift" w:hAnsi="Bahnschrift" w:cs="B Nazanin" w:hint="cs"/>
+          <w:sz w:val="32"/>
+          <w:szCs w:val="36"/>
+          <w:rtl/>
+          <w:lang w:bidi="fa-IR"/>
+        </w:rPr>
+      </w:pPr>
+      <w:r>
+        <w:rPr>
+          <w:rFonts w:ascii="Bahnschrift" w:hAnsi="Bahnschrift" w:cs="B Nazanin" w:hint="cs"/>
+          <w:sz w:val="32"/>
+          <w:szCs w:val="36"/>
+          <w:rtl/>
+          <w:lang w:bidi="fa-IR"/>
+        </w:rPr>
+        <w:t xml:space="preserve">مدت این انفجار های پردازنده از فرایندی به فرایند دیگری و از کامپیوتری به کامپیوتر دیگر متفاوت است. تعداد زیادی از انفجار های کوتاه پردازنده و تعداد اندکی از انفجار های بلند پردازنده وجود دارد. برنامه مقید به </w:t>
+      </w:r>
+      <w:r>
+        <w:rPr>
+          <w:rFonts w:ascii="Bahnschrift" w:hAnsi="Bahnschrift" w:cs="B Nazanin"/>
+          <w:sz w:val="32"/>
+          <w:szCs w:val="36"/>
+          <w:lang w:bidi="fa-IR"/>
+        </w:rPr>
+        <w:t xml:space="preserve">i/o </w:t>
+      </w:r>
+      <w:r>
+        <w:rPr>
+          <w:rFonts w:ascii="Bahnschrift" w:hAnsi="Bahnschrift" w:cs="B Nazanin" w:hint="cs"/>
+          <w:sz w:val="32"/>
+          <w:szCs w:val="36"/>
+          <w:rtl/>
+          <w:lang w:bidi="fa-IR"/>
+        </w:rPr>
+        <w:t xml:space="preserve"> (در تنگنای </w:t>
+      </w:r>
+      <w:r>
+        <w:rPr>
+          <w:rFonts w:ascii="Bahnschrift" w:hAnsi="Bahnschrift" w:cs="B Nazanin"/>
+          <w:sz w:val="32"/>
+          <w:szCs w:val="36"/>
+          <w:lang w:bidi="fa-IR"/>
+        </w:rPr>
+        <w:t>i/o</w:t>
+      </w:r>
+      <w:r>
+        <w:rPr>
+          <w:rFonts w:ascii="Bahnschrift" w:hAnsi="Bahnschrift" w:cs="B Nazanin" w:hint="cs"/>
+          <w:sz w:val="32"/>
+          <w:szCs w:val="36"/>
+          <w:rtl/>
+          <w:lang w:bidi="fa-IR"/>
+        </w:rPr>
+        <w:t>) معمولا دارای چند انفجار کوتاه پردازنده است. برنامه مقید به پردازنده (در تنگنای پردازنده )</w:t>
+      </w:r>
+      <w:r>
+        <w:rPr>
+          <w:rFonts w:ascii="Bahnschrift" w:hAnsi="Bahnschrift" w:cs="B Nazanin" w:hint="cs"/>
+          <w:sz w:val="32"/>
+          <w:szCs w:val="36"/>
+          <w:rtl/>
+          <w:lang w:bidi="fa-IR"/>
+        </w:rPr>
+        <w:t xml:space="preserve"> معمولا چ</w:t>
+      </w:r>
+      <w:r>
+        <w:rPr>
+          <w:rFonts w:ascii="Bahnschrift" w:hAnsi="Bahnschrift" w:cs="B Nazanin" w:hint="cs"/>
+          <w:sz w:val="32"/>
+          <w:szCs w:val="36"/>
+          <w:rtl/>
+          <w:lang w:bidi="fa-IR"/>
+        </w:rPr>
+        <w:t>ند انفجار بلند پردازنده دارد.</w:t>
+      </w:r>
+      <w:r>
+        <w:rPr>
+          <w:rFonts w:ascii="Bahnschrift" w:hAnsi="Bahnschrift" w:cs="B Nazanin" w:hint="cs"/>
+          <w:sz w:val="32"/>
+          <w:szCs w:val="36"/>
+          <w:rtl/>
+          <w:lang w:bidi="fa-IR"/>
+        </w:rPr>
+        <w:t>این توزیع می تواند در انتخال الگوزیتم زمانبندی پردازنده مهم باشد</w:t>
+      </w:r>
+    </w:p>
+    <w:p>
+      <w:pPr>
+        <w:bidi/>
+        <w:jc w:val="center"/>
+        <w:rPr>
+          <w:rFonts w:ascii="Bahnschrift" w:hAnsi="Bahnschrift" w:cs="B Nazanin"/>
+          <w:sz w:val="32"/>
+          <w:szCs w:val="36"/>
+          <w:rtl/>
+          <w:lang w:bidi="fa-IR"/>
+        </w:rPr>
+      </w:pPr>
+    </w:p>
+    <w:p>
+      <w:pPr>
+        <w:bidi/>
+        <w:rPr>
+          <w:rFonts w:ascii="Bahnschrift" w:hAnsi="Bahnschrift" w:cs="B Nazanin"/>
+          <w:b/>
+          <w:bCs/>
+          <w:color w:val="70AD47" w:themeColor="accent6"/>
+          <w:sz w:val="48"/>
+          <w:szCs w:val="52"/>
+          <w:rtl/>
+          <w:lang w:bidi="fa-IR"/>
+        </w:rPr>
+      </w:pPr>
+      <w:r>
+        <w:rPr>
+          <w:rFonts w:ascii="Bahnschrift" w:hAnsi="Bahnschrift" w:cs="B Nazanin" w:hint="cs"/>
+          <w:b/>
+          <w:bCs/>
+          <w:color w:val="70AD47" w:themeColor="accent6"/>
+          <w:sz w:val="48"/>
+          <w:szCs w:val="52"/>
+          <w:rtl/>
+          <w:lang w:bidi="fa-IR"/>
+        </w:rPr>
+        <w:t>انواع زمانبندی ها</w:t>
+      </w:r>
+    </w:p>
+    <w:p>
+      <w:pPr>
+        <w:bidi/>
+        <w:rPr>
+          <w:rFonts w:ascii="Bahnschrift" w:hAnsi="Bahnschrift" w:cs="B Nazanin"/>
+          <w:sz w:val="32"/>
+          <w:szCs w:val="36"/>
+          <w:rtl/>
+          <w:lang w:bidi="fa-IR"/>
+        </w:rPr>
+      </w:pPr>
+      <w:r>
+        <w:rPr>
+          <w:rFonts w:ascii="Bahnschrift" w:hAnsi="Bahnschrift" w:cs="B Nazanin" w:hint="cs"/>
+          <w:sz w:val="32"/>
+          <w:szCs w:val="36"/>
+          <w:highlight w:val="yellow"/>
+          <w:rtl/>
+          <w:lang w:bidi="fa-IR"/>
+        </w:rPr>
+        <w:t>کلید چند برنامگی زمانبندی است،</w:t>
+      </w:r>
+      <w:r>
+        <w:rPr>
+          <w:rFonts w:ascii="Bahnschrift" w:hAnsi="Bahnschrift" w:cs="B Nazanin" w:hint="cs"/>
+          <w:sz w:val="32"/>
+          <w:szCs w:val="36"/>
+          <w:rtl/>
+          <w:lang w:bidi="fa-IR"/>
+        </w:rPr>
+        <w:t xml:space="preserve"> زمانبندی بر روی کارایی سیستم اثر می گذارد زیرا مشخص می کند کدام فرایند ها منتظر مانده و کدام فرایند ها به جلو بروند</w:t>
+      </w:r>
+    </w:p>
+    <w:p>
+      <w:pPr>
+        <w:bidi/>
+        <w:rPr>
+          <w:rFonts w:ascii="Bahnschrift" w:hAnsi="Bahnschrift" w:cs="B Nazanin"/>
+          <w:sz w:val="32"/>
+          <w:szCs w:val="36"/>
+          <w:rtl/>
+          <w:lang w:bidi="fa-IR"/>
+        </w:rPr>
+      </w:pPr>
+    </w:p>
+    <w:p>
+      <w:pPr>
+        <w:bidi/>
+        <w:rPr>
+          <w:rFonts w:ascii="Bahnschrift" w:hAnsi="Bahnschrift" w:cs="B Nazanin"/>
+          <w:sz w:val="32"/>
+          <w:szCs w:val="36"/>
+          <w:rtl/>
+          <w:lang w:bidi="fa-IR"/>
+        </w:rPr>
+      </w:pPr>
+      <w:r>
+        <w:rPr>
+          <w:rFonts w:ascii="Bahnschrift" w:hAnsi="Bahnschrift" w:cs="B Nazanin" w:hint="cs"/>
+          <w:sz w:val="32"/>
+          <w:szCs w:val="36"/>
+          <w:rtl/>
+          <w:lang w:bidi="fa-IR"/>
+        </w:rPr>
+        <w:t>انواع زمانبندی برای پردازنده عبارت است از:</w:t>
+      </w:r>
+    </w:p>
+    <w:p>
+      <w:pPr>
+        <w:pStyle w:val="ListParagraph"/>
+        <w:numPr>
+          <w:ilvl w:val="0"/>
+          <w:numId w:val="3"/>
+        </w:numPr>
+        <w:bidi/>
+        <w:rPr>
+          <w:rFonts w:ascii="Bahnschrift" w:hAnsi="Bahnschrift" w:cs="B Nazanin"/>
+          <w:sz w:val="32"/>
+          <w:szCs w:val="36"/>
+          <w:lang w:bidi="fa-IR"/>
+        </w:rPr>
+      </w:pPr>
+      <w:r>
+        <w:rPr>
+          <w:rFonts w:ascii="Bahnschrift" w:hAnsi="Bahnschrift" w:cs="B Nazanin" w:hint="cs"/>
+          <w:sz w:val="32"/>
+          <w:szCs w:val="36"/>
+          <w:rtl/>
+          <w:lang w:bidi="fa-IR"/>
+        </w:rPr>
+        <w:t>زمانبند بلند مدت (</w:t>
+      </w:r>
+      <w:r>
+        <w:rPr>
+          <w:rFonts w:ascii="Bahnschrift" w:hAnsi="Bahnschrift" w:cs="B Nazanin"/>
+          <w:sz w:val="32"/>
+          <w:szCs w:val="36"/>
+          <w:lang w:bidi="fa-IR"/>
+        </w:rPr>
+        <w:t>Long Term scheduler</w:t>
+      </w:r>
+      <w:r>
+        <w:rPr>
+          <w:rFonts w:ascii="Bahnschrift" w:hAnsi="Bahnschrift" w:cs="B Nazanin" w:hint="cs"/>
+          <w:sz w:val="32"/>
+          <w:szCs w:val="36"/>
+          <w:rtl/>
+          <w:lang w:bidi="fa-IR"/>
+        </w:rPr>
+        <w:t>)</w:t>
+      </w:r>
+    </w:p>
+    <w:p>
+      <w:pPr>
+        <w:bidi/>
+        <w:ind w:left="360"/>
+        <w:rPr>
+          <w:rFonts w:ascii="Bahnschrift" w:hAnsi="Bahnschrift" w:cs="B Nazanin"/>
+          <w:sz w:val="32"/>
+          <w:szCs w:val="36"/>
+          <w:rtl/>
+          <w:lang w:bidi="fa-IR"/>
+        </w:rPr>
+      </w:pPr>
+      <w:r>
+        <w:rPr>
+          <w:rFonts w:ascii="Bahnschrift" w:hAnsi="Bahnschrift" w:cs="B Nazanin" w:hint="cs"/>
+          <w:sz w:val="32"/>
+          <w:szCs w:val="36"/>
+          <w:rtl/>
+          <w:lang w:bidi="fa-IR"/>
+        </w:rPr>
+        <w:t>تصمیم گیری در مورد افزودن به مجموعه ی فرایندها برای اجرا</w:t>
+      </w:r>
+    </w:p>
+    <w:p>
+      <w:pPr>
+        <w:pStyle w:val="ListParagraph"/>
+        <w:numPr>
+          <w:ilvl w:val="0"/>
+          <w:numId w:val="3"/>
+        </w:numPr>
+        <w:bidi/>
+        <w:rPr>
+          <w:rFonts w:ascii="Bahnschrift" w:hAnsi="Bahnschrift" w:cs="B Nazanin"/>
+          <w:sz w:val="32"/>
+          <w:szCs w:val="36"/>
+          <w:lang w:bidi="fa-IR"/>
+        </w:rPr>
+      </w:pPr>
+      <w:r>
+        <w:rPr>
+          <w:rFonts w:ascii="Bahnschrift" w:hAnsi="Bahnschrift" w:cs="B Nazanin" w:hint="cs"/>
+          <w:sz w:val="32"/>
+          <w:szCs w:val="36"/>
+          <w:rtl/>
+          <w:lang w:bidi="fa-IR"/>
+        </w:rPr>
+        <w:t>زمانبند میان مدت (</w:t>
+      </w:r>
+      <w:proofErr w:type="spellStart"/>
+      <w:r>
+        <w:rPr>
+          <w:rFonts w:ascii="Bahnschrift" w:hAnsi="Bahnschrift" w:cs="B Nazanin"/>
+          <w:sz w:val="32"/>
+          <w:szCs w:val="36"/>
+          <w:lang w:bidi="fa-IR"/>
+        </w:rPr>
+        <w:t>Middel</w:t>
+      </w:r>
+      <w:proofErr w:type="spellEnd"/>
+      <w:r>
+        <w:rPr>
+          <w:rFonts w:ascii="Bahnschrift" w:hAnsi="Bahnschrift" w:cs="B Nazanin"/>
+          <w:sz w:val="32"/>
+          <w:szCs w:val="36"/>
+          <w:lang w:bidi="fa-IR"/>
+        </w:rPr>
+        <w:t xml:space="preserve"> Term scheduler</w:t>
+      </w:r>
+      <w:r>
+        <w:rPr>
+          <w:rFonts w:ascii="Bahnschrift" w:hAnsi="Bahnschrift" w:cs="B Nazanin" w:hint="cs"/>
+          <w:sz w:val="32"/>
+          <w:szCs w:val="36"/>
+          <w:rtl/>
+          <w:lang w:bidi="fa-IR"/>
+        </w:rPr>
+        <w:t>)</w:t>
+      </w:r>
+    </w:p>
+    <w:p>
+      <w:pPr>
+        <w:bidi/>
+        <w:ind w:left="360"/>
+        <w:rPr>
+          <w:rFonts w:ascii="Bahnschrift" w:hAnsi="Bahnschrift" w:cs="B Nazanin" w:hint="cs"/>
+          <w:sz w:val="32"/>
+          <w:szCs w:val="36"/>
+          <w:rtl/>
+          <w:lang w:bidi="fa-IR"/>
+        </w:rPr>
+      </w:pPr>
+      <w:r>
+        <w:rPr>
+          <w:rFonts w:ascii="Bahnschrift" w:hAnsi="Bahnschrift" w:cs="B Nazanin" w:hint="cs"/>
+          <w:sz w:val="32"/>
+          <w:szCs w:val="36"/>
+          <w:rtl/>
+          <w:lang w:bidi="fa-IR"/>
+        </w:rPr>
+        <w:t>تصمیم گیری  در مورد افزودن به تعداد فرایند هایی که بخش یا تمام آن ها در حافظه اصلی است.</w:t>
+      </w:r>
+    </w:p>
+    <w:p>
+      <w:pPr>
+        <w:pStyle w:val="ListParagraph"/>
+        <w:numPr>
+          <w:ilvl w:val="0"/>
+          <w:numId w:val="3"/>
+        </w:numPr>
+        <w:bidi/>
+        <w:rPr>
+          <w:rFonts w:ascii="Bahnschrift" w:hAnsi="Bahnschrift" w:cs="B Nazanin"/>
+          <w:sz w:val="32"/>
+          <w:szCs w:val="36"/>
+          <w:lang w:bidi="fa-IR"/>
+        </w:rPr>
+      </w:pPr>
+      <w:r>
+        <w:rPr>
+          <w:rFonts w:ascii="Bahnschrift" w:hAnsi="Bahnschrift" w:cs="B Nazanin" w:hint="cs"/>
+          <w:sz w:val="32"/>
+          <w:szCs w:val="36"/>
+          <w:rtl/>
+          <w:lang w:bidi="fa-IR"/>
+        </w:rPr>
+        <w:t>زمانبند کوتاه مدت (</w:t>
+      </w:r>
+      <w:r>
+        <w:rPr>
+          <w:rFonts w:ascii="Bahnschrift" w:hAnsi="Bahnschrift" w:cs="B Nazanin"/>
+          <w:sz w:val="32"/>
+          <w:szCs w:val="36"/>
+          <w:lang w:bidi="fa-IR"/>
+        </w:rPr>
+        <w:t>Short Term Scheduler</w:t>
+      </w:r>
+      <w:r>
+        <w:rPr>
+          <w:rFonts w:ascii="Bahnschrift" w:hAnsi="Bahnschrift" w:cs="B Nazanin" w:hint="cs"/>
+          <w:sz w:val="32"/>
+          <w:szCs w:val="36"/>
+          <w:rtl/>
+          <w:lang w:bidi="fa-IR"/>
+        </w:rPr>
+        <w:t>)</w:t>
+      </w:r>
+    </w:p>
+    <w:p>
+      <w:pPr>
+        <w:bidi/>
+        <w:ind w:left="360"/>
+        <w:rPr>
+          <w:rFonts w:ascii="Bahnschrift" w:hAnsi="Bahnschrift" w:cs="B Nazanin"/>
+          <w:sz w:val="32"/>
+          <w:szCs w:val="36"/>
+          <w:rtl/>
+          <w:lang w:bidi="fa-IR"/>
+        </w:rPr>
+      </w:pPr>
+      <w:r>
+        <w:rPr>
+          <w:rFonts w:ascii="Bahnschrift" w:hAnsi="Bahnschrift" w:cs="B Nazanin" w:hint="cs"/>
+          <w:sz w:val="32"/>
+          <w:szCs w:val="36"/>
+          <w:rtl/>
+          <w:lang w:bidi="fa-IR"/>
+        </w:rPr>
+        <w:t>تصمیم گیری در مورد این که کدام یک از فرایند های  موجود در حافضه اصلی برای اجرا توسط پردازنده انتخاب شوند</w:t>
+      </w:r>
+    </w:p>
+    <w:p>
+      <w:pPr>
+        <w:pStyle w:val="ListParagraph"/>
+        <w:numPr>
+          <w:ilvl w:val="0"/>
+          <w:numId w:val="3"/>
+        </w:numPr>
+        <w:bidi/>
+        <w:rPr>
+          <w:rFonts w:ascii="Bahnschrift" w:hAnsi="Bahnschrift" w:cs="B Nazanin"/>
+          <w:sz w:val="32"/>
+          <w:szCs w:val="36"/>
+          <w:lang w:bidi="fa-IR"/>
+        </w:rPr>
+      </w:pPr>
+      <w:r>
+        <w:rPr>
+          <w:rFonts w:ascii="Bahnschrift" w:hAnsi="Bahnschrift" w:cs="B Nazanin" w:hint="cs"/>
+          <w:sz w:val="32"/>
+          <w:szCs w:val="36"/>
+          <w:rtl/>
+          <w:lang w:bidi="fa-IR"/>
+        </w:rPr>
+        <w:t xml:space="preserve">زمانبند ورودی </w:t>
+      </w:r>
+      <w:r>
+        <w:rPr>
+          <w:rFonts w:ascii="Times New Roman" w:hAnsi="Times New Roman" w:cs="Times New Roman" w:hint="cs"/>
+          <w:sz w:val="32"/>
+          <w:szCs w:val="36"/>
+          <w:rtl/>
+          <w:lang w:bidi="fa-IR"/>
+        </w:rPr>
+        <w:t>–</w:t>
+      </w:r>
+      <w:r>
+        <w:rPr>
+          <w:rFonts w:ascii="Bahnschrift" w:hAnsi="Bahnschrift" w:cs="B Nazanin" w:hint="cs"/>
+          <w:sz w:val="32"/>
+          <w:szCs w:val="36"/>
+          <w:rtl/>
+          <w:lang w:bidi="fa-IR"/>
+        </w:rPr>
+        <w:t xml:space="preserve"> خروجی (</w:t>
+      </w:r>
+      <w:r>
+        <w:rPr>
+          <w:rFonts w:ascii="Bahnschrift" w:hAnsi="Bahnschrift" w:cs="B Nazanin"/>
+          <w:sz w:val="32"/>
+          <w:szCs w:val="36"/>
+          <w:lang w:bidi="fa-IR"/>
+        </w:rPr>
+        <w:t>i/o Scheduler</w:t>
+      </w:r>
+      <w:r>
+        <w:rPr>
+          <w:rFonts w:ascii="Bahnschrift" w:hAnsi="Bahnschrift" w:cs="B Nazanin" w:hint="cs"/>
+          <w:sz w:val="32"/>
+          <w:szCs w:val="36"/>
+          <w:rtl/>
+          <w:lang w:bidi="fa-IR"/>
+        </w:rPr>
+        <w:t>)</w:t>
+      </w:r>
+    </w:p>
+    <w:p>
+      <w:pPr>
+        <w:bidi/>
+        <w:ind w:left="360"/>
+        <w:rPr>
+          <w:rFonts w:ascii="Bahnschrift" w:hAnsi="Bahnschrift" w:cs="B Nazanin"/>
+          <w:sz w:val="32"/>
+          <w:szCs w:val="36"/>
+          <w:rtl/>
+          <w:lang w:bidi="fa-IR"/>
+        </w:rPr>
+      </w:pPr>
+      <w:r>
+        <w:rPr>
+          <w:rFonts w:ascii="Bahnschrift" w:hAnsi="Bahnschrift" w:cs="B Nazanin" w:hint="cs"/>
+          <w:sz w:val="32"/>
+          <w:szCs w:val="36"/>
+          <w:rtl/>
+          <w:lang w:bidi="fa-IR"/>
+        </w:rPr>
+        <w:t xml:space="preserve">تصمیم می گیرد که کدام درخواست </w:t>
+      </w:r>
+      <w:r>
+        <w:rPr>
+          <w:rFonts w:ascii="Bahnschrift" w:hAnsi="Bahnschrift" w:cs="B Nazanin"/>
+          <w:sz w:val="32"/>
+          <w:szCs w:val="36"/>
+          <w:lang w:bidi="fa-IR"/>
+        </w:rPr>
+        <w:t>i/o</w:t>
+      </w:r>
+      <w:r>
+        <w:rPr>
+          <w:rFonts w:ascii="Bahnschrift" w:hAnsi="Bahnschrift" w:cs="B Nazanin" w:hint="cs"/>
+          <w:sz w:val="32"/>
+          <w:szCs w:val="36"/>
+          <w:rtl/>
+          <w:lang w:bidi="fa-IR"/>
+        </w:rPr>
+        <w:t xml:space="preserve"> فرایند ها به وسیله یک دستگاه </w:t>
+      </w:r>
+      <w:r>
+        <w:rPr>
+          <w:rFonts w:ascii="Bahnschrift" w:hAnsi="Bahnschrift" w:cs="B Nazanin"/>
+          <w:sz w:val="32"/>
+          <w:szCs w:val="36"/>
+          <w:lang w:bidi="fa-IR"/>
+        </w:rPr>
+        <w:t>i/o</w:t>
+      </w:r>
+      <w:r>
+        <w:rPr>
+          <w:rFonts w:ascii="Bahnschrift" w:hAnsi="Bahnschrift" w:cs="B Nazanin" w:hint="cs"/>
+          <w:sz w:val="32"/>
+          <w:szCs w:val="36"/>
+          <w:rtl/>
+          <w:lang w:bidi="fa-IR"/>
+        </w:rPr>
+        <w:t xml:space="preserve"> موجود انجام گیرد.</w:t>
+      </w:r>
+    </w:p>
+    <w:p>
+      <w:pPr>
+        <w:bidi/>
+        <w:ind w:left="360"/>
+        <w:rPr>
+          <w:rFonts w:ascii="Bahnschrift" w:hAnsi="Bahnschrift" w:cs="B Nazanin" w:hint="cs"/>
+          <w:sz w:val="32"/>
+          <w:szCs w:val="36"/>
+          <w:rtl/>
+          <w:lang w:bidi="fa-IR"/>
+        </w:rPr>
+      </w:pPr>
+    </w:p>
+    <w:p>
+      <w:pPr>
+        <w:bidi/>
+        <w:ind w:left="360"/>
+        <w:rPr>
+          <w:rFonts w:ascii="Bahnschrift" w:hAnsi="Bahnschrift" w:cs="B Nazanin"/>
+          <w:sz w:val="32"/>
+          <w:szCs w:val="36"/>
+          <w:rtl/>
+          <w:lang w:bidi="fa-IR"/>
+        </w:rPr>
+      </w:pPr>
+      <w:r>
+        <w:rPr>
+          <w:rFonts w:ascii="Bahnschrift" w:hAnsi="Bahnschrift" w:cs="B Nazanin" w:hint="cs"/>
+          <w:sz w:val="32"/>
+          <w:szCs w:val="36"/>
+          <w:highlight w:val="yellow"/>
+          <w:rtl/>
+          <w:lang w:bidi="fa-IR"/>
+        </w:rPr>
+        <w:lastRenderedPageBreak/>
+        <w:t>وظیف</w:t>
+      </w:r>
       <w:bookmarkStart w:id="0" w:name="_GoBack"/>
       <w:bookmarkEnd w:id="0"/>
+      <w:r>
+        <w:rPr>
+          <w:rFonts w:ascii="Bahnschrift" w:hAnsi="Bahnschrift" w:cs="B Nazanin" w:hint="cs"/>
+          <w:sz w:val="32"/>
+          <w:szCs w:val="36"/>
+          <w:highlight w:val="yellow"/>
+          <w:rtl/>
+          <w:lang w:bidi="fa-IR"/>
+        </w:rPr>
+        <w:t>ه فعال سازی</w:t>
+      </w:r>
+      <w:r>
+        <w:rPr>
+          <w:rFonts w:ascii="Bahnschrift" w:hAnsi="Bahnschrift" w:cs="B Nazanin" w:hint="cs"/>
+          <w:sz w:val="32"/>
+          <w:szCs w:val="36"/>
+          <w:highlight w:val="yellow"/>
+          <w:rtl/>
+          <w:lang w:bidi="fa-IR"/>
+        </w:rPr>
+        <w:t xml:space="preserve"> و تعلیق فرایند ها بر عهده زمان</w:t>
+      </w:r>
+      <w:r>
+        <w:rPr>
+          <w:rFonts w:ascii="Bahnschrift" w:hAnsi="Bahnschrift" w:cs="B Nazanin" w:hint="cs"/>
+          <w:sz w:val="32"/>
+          <w:szCs w:val="36"/>
+          <w:highlight w:val="yellow"/>
+          <w:rtl/>
+          <w:lang w:bidi="fa-IR"/>
+        </w:rPr>
+        <w:t>بند میان مدت است</w:t>
+      </w:r>
+    </w:p>
+    <w:p>
+      <w:pPr>
+        <w:bidi/>
+        <w:ind w:left="360"/>
+        <w:rPr>
+          <w:rFonts w:ascii="Bahnschrift" w:hAnsi="Bahnschrift" w:cs="B Nazanin"/>
+          <w:sz w:val="32"/>
+          <w:szCs w:val="36"/>
+          <w:rtl/>
+          <w:lang w:bidi="fa-IR"/>
+        </w:rPr>
+      </w:pPr>
+      <w:r>
+        <w:rPr>
+          <w:rFonts w:ascii="Bahnschrift" w:hAnsi="Bahnschrift" w:cs="B Nazanin" w:hint="cs"/>
+          <w:sz w:val="32"/>
+          <w:szCs w:val="36"/>
+          <w:rtl/>
+          <w:lang w:bidi="fa-IR"/>
+        </w:rPr>
+        <w:t>زمانبند میان مدت فرایندی را از حافظه اصلی حذف و به حافظه جانبی می برد. این فرایند بعدا می تواند به حافظه اصلی لود شود. این الگو را مبادله (</w:t>
+      </w:r>
+      <w:r>
+        <w:rPr>
+          <w:rFonts w:ascii="Bahnschrift" w:hAnsi="Bahnschrift" w:cs="B Nazanin"/>
+          <w:sz w:val="32"/>
+          <w:szCs w:val="36"/>
+          <w:lang w:bidi="fa-IR"/>
+        </w:rPr>
+        <w:t>Swapping</w:t>
+      </w:r>
+      <w:r>
+        <w:rPr>
+          <w:rFonts w:ascii="Bahnschrift" w:hAnsi="Bahnschrift" w:cs="B Nazanin" w:hint="cs"/>
+          <w:sz w:val="32"/>
+          <w:szCs w:val="36"/>
+          <w:rtl/>
+          <w:lang w:bidi="fa-IR"/>
+        </w:rPr>
+        <w:t>)</w:t>
+      </w:r>
+      <w:r>
+        <w:rPr>
+          <w:rFonts w:ascii="Bahnschrift" w:hAnsi="Bahnschrift" w:cs="B Nazanin" w:hint="cs"/>
+          <w:sz w:val="32"/>
+          <w:szCs w:val="36"/>
+          <w:rtl/>
+          <w:lang w:bidi="fa-IR"/>
+        </w:rPr>
+        <w:t xml:space="preserve"> می گویند.</w:t>
+      </w:r>
+    </w:p>
+    <w:p>
+      <w:pPr>
+        <w:bidi/>
+        <w:ind w:left="360"/>
+        <w:rPr>
+          <w:rFonts w:ascii="Bahnschrift" w:hAnsi="Bahnschrift" w:cs="B Nazanin" w:hint="cs"/>
+          <w:sz w:val="32"/>
+          <w:szCs w:val="36"/>
+          <w:lang w:bidi="fa-IR"/>
+        </w:rPr>
+      </w:pPr>
     </w:p>
     <w:sectPr>
       <w:pgSz w:w="12240" w:h="15840"/>
@@ -66,6 +1440,278 @@
     </w:sectPr>
   </w:body>
 </w:document>
+</file>
+
+<file path=word/numbering.xml><?xml version="1.0" encoding="utf-8"?>
+<w:numbering xmlns:wpc="http://schemas.microsoft.com/office/word/2010/wordprocessingCanvas" xmlns:cx="http://schemas.microsoft.com/office/drawing/2014/chartex" xmlns:mc="http://schemas.openxmlformats.org/markup-compatibility/2006" xmlns:o="urn:schemas-microsoft-com:office:office" xmlns:r="http://schemas.openxmlformats.org/officeDocument/2006/relationships" xmlns:m="http://schemas.openxmlformats.org/officeDocument/2006/math" xmlns:v="urn:schemas-microsoft-com:vml" xmlns:wp14="http://schemas.microsoft.com/office/word/2010/wordprocessingDrawing" xmlns:wp="http://schemas.openxmlformats.org/drawingml/2006/wordprocessingDrawing" xmlns:w10="urn:schemas-microsoft-com:office:word" xmlns:w="http://schemas.openxmlformats.org/wordprocessingml/2006/main" xmlns:w14="http://schemas.microsoft.com/office/word/2010/wordml" xmlns:w15="http://schemas.microsoft.com/office/word/2012/wordml" xmlns:w16se="http://schemas.microsoft.com/office/word/2015/wordml/symex" xmlns:wpg="http://schemas.microsoft.com/office/word/2010/wordprocessingGroup" xmlns:wpi="http://schemas.microsoft.com/office/word/2010/wordprocessingInk" xmlns:wne="http://schemas.microsoft.com/office/word/2006/wordml" xmlns:wps="http://schemas.microsoft.com/office/word/2010/wordprocessingShape" mc:Ignorable="w14 w15 w16se wp14">
+  <w:abstractNum w:abstractNumId="0" w15:restartNumberingAfterBreak="0">
+    <w:nsid w:val="07F167A0"/>
+    <w:multiLevelType w:val="hybridMultilevel"/>
+    <w:tmpl w:val="245AD1DA"/>
+    <w:lvl w:ilvl="0" w:tplc="0409000F">
+      <w:start w:val="1"/>
+      <w:numFmt w:val="decimal"/>
+      <w:lvlText w:val="%1."/>
+      <w:lvlJc w:val="left"/>
+      <w:pPr>
+        <w:ind w:left="720" w:hanging="360"/>
+      </w:pPr>
+    </w:lvl>
+    <w:lvl w:ilvl="1" w:tplc="04090019" w:tentative="1">
+      <w:start w:val="1"/>
+      <w:numFmt w:val="lowerLetter"/>
+      <w:lvlText w:val="%2."/>
+      <w:lvlJc w:val="left"/>
+      <w:pPr>
+        <w:ind w:left="1440" w:hanging="360"/>
+      </w:pPr>
+    </w:lvl>
+    <w:lvl w:ilvl="2" w:tplc="0409001B" w:tentative="1">
+      <w:start w:val="1"/>
+      <w:numFmt w:val="lowerRoman"/>
+      <w:lvlText w:val="%3."/>
+      <w:lvlJc w:val="right"/>
+      <w:pPr>
+        <w:ind w:left="2160" w:hanging="180"/>
+      </w:pPr>
+    </w:lvl>
+    <w:lvl w:ilvl="3" w:tplc="0409000F" w:tentative="1">
+      <w:start w:val="1"/>
+      <w:numFmt w:val="decimal"/>
+      <w:lvlText w:val="%4."/>
+      <w:lvlJc w:val="left"/>
+      <w:pPr>
+        <w:ind w:left="2880" w:hanging="360"/>
+      </w:pPr>
+    </w:lvl>
+    <w:lvl w:ilvl="4" w:tplc="04090019" w:tentative="1">
+      <w:start w:val="1"/>
+      <w:numFmt w:val="lowerLetter"/>
+      <w:lvlText w:val="%5."/>
+      <w:lvlJc w:val="left"/>
+      <w:pPr>
+        <w:ind w:left="3600" w:hanging="360"/>
+      </w:pPr>
+    </w:lvl>
+    <w:lvl w:ilvl="5" w:tplc="0409001B" w:tentative="1">
+      <w:start w:val="1"/>
+      <w:numFmt w:val="lowerRoman"/>
+      <w:lvlText w:val="%6."/>
+      <w:lvlJc w:val="right"/>
+      <w:pPr>
+        <w:ind w:left="4320" w:hanging="180"/>
+      </w:pPr>
+    </w:lvl>
+    <w:lvl w:ilvl="6" w:tplc="0409000F" w:tentative="1">
+      <w:start w:val="1"/>
+      <w:numFmt w:val="decimal"/>
+      <w:lvlText w:val="%7."/>
+      <w:lvlJc w:val="left"/>
+      <w:pPr>
+        <w:ind w:left="5040" w:hanging="360"/>
+      </w:pPr>
+    </w:lvl>
+    <w:lvl w:ilvl="7" w:tplc="04090019" w:tentative="1">
+      <w:start w:val="1"/>
+      <w:numFmt w:val="lowerLetter"/>
+      <w:lvlText w:val="%8."/>
+      <w:lvlJc w:val="left"/>
+      <w:pPr>
+        <w:ind w:left="5760" w:hanging="360"/>
+      </w:pPr>
+    </w:lvl>
+    <w:lvl w:ilvl="8" w:tplc="0409001B" w:tentative="1">
+      <w:start w:val="1"/>
+      <w:numFmt w:val="lowerRoman"/>
+      <w:lvlText w:val="%9."/>
+      <w:lvlJc w:val="right"/>
+      <w:pPr>
+        <w:ind w:left="6480" w:hanging="180"/>
+      </w:pPr>
+    </w:lvl>
+  </w:abstractNum>
+  <w:abstractNum w:abstractNumId="1" w15:restartNumberingAfterBreak="0">
+    <w:nsid w:val="339931C0"/>
+    <w:multiLevelType w:val="hybridMultilevel"/>
+    <w:tmpl w:val="89364BC6"/>
+    <w:lvl w:ilvl="0" w:tplc="0409000F">
+      <w:start w:val="1"/>
+      <w:numFmt w:val="decimal"/>
+      <w:lvlText w:val="%1."/>
+      <w:lvlJc w:val="left"/>
+      <w:pPr>
+        <w:ind w:left="720" w:hanging="360"/>
+      </w:pPr>
+    </w:lvl>
+    <w:lvl w:ilvl="1" w:tplc="04090019" w:tentative="1">
+      <w:start w:val="1"/>
+      <w:numFmt w:val="lowerLetter"/>
+      <w:lvlText w:val="%2."/>
+      <w:lvlJc w:val="left"/>
+      <w:pPr>
+        <w:ind w:left="1440" w:hanging="360"/>
+      </w:pPr>
+    </w:lvl>
+    <w:lvl w:ilvl="2" w:tplc="0409001B" w:tentative="1">
+      <w:start w:val="1"/>
+      <w:numFmt w:val="lowerRoman"/>
+      <w:lvlText w:val="%3."/>
+      <w:lvlJc w:val="right"/>
+      <w:pPr>
+        <w:ind w:left="2160" w:hanging="180"/>
+      </w:pPr>
+    </w:lvl>
+    <w:lvl w:ilvl="3" w:tplc="0409000F" w:tentative="1">
+      <w:start w:val="1"/>
+      <w:numFmt w:val="decimal"/>
+      <w:lvlText w:val="%4."/>
+      <w:lvlJc w:val="left"/>
+      <w:pPr>
+        <w:ind w:left="2880" w:hanging="360"/>
+      </w:pPr>
+    </w:lvl>
+    <w:lvl w:ilvl="4" w:tplc="04090019" w:tentative="1">
+      <w:start w:val="1"/>
+      <w:numFmt w:val="lowerLetter"/>
+      <w:lvlText w:val="%5."/>
+      <w:lvlJc w:val="left"/>
+      <w:pPr>
+        <w:ind w:left="3600" w:hanging="360"/>
+      </w:pPr>
+    </w:lvl>
+    <w:lvl w:ilvl="5" w:tplc="0409001B" w:tentative="1">
+      <w:start w:val="1"/>
+      <w:numFmt w:val="lowerRoman"/>
+      <w:lvlText w:val="%6."/>
+      <w:lvlJc w:val="right"/>
+      <w:pPr>
+        <w:ind w:left="4320" w:hanging="180"/>
+      </w:pPr>
+    </w:lvl>
+    <w:lvl w:ilvl="6" w:tplc="0409000F" w:tentative="1">
+      <w:start w:val="1"/>
+      <w:numFmt w:val="decimal"/>
+      <w:lvlText w:val="%7."/>
+      <w:lvlJc w:val="left"/>
+      <w:pPr>
+        <w:ind w:left="5040" w:hanging="360"/>
+      </w:pPr>
+    </w:lvl>
+    <w:lvl w:ilvl="7" w:tplc="04090019" w:tentative="1">
+      <w:start w:val="1"/>
+      <w:numFmt w:val="lowerLetter"/>
+      <w:lvlText w:val="%8."/>
+      <w:lvlJc w:val="left"/>
+      <w:pPr>
+        <w:ind w:left="5760" w:hanging="360"/>
+      </w:pPr>
+    </w:lvl>
+    <w:lvl w:ilvl="8" w:tplc="0409001B" w:tentative="1">
+      <w:start w:val="1"/>
+      <w:numFmt w:val="lowerRoman"/>
+      <w:lvlText w:val="%9."/>
+      <w:lvlJc w:val="right"/>
+      <w:pPr>
+        <w:ind w:left="6480" w:hanging="180"/>
+      </w:pPr>
+    </w:lvl>
+  </w:abstractNum>
+  <w:abstractNum w:abstractNumId="2" w15:restartNumberingAfterBreak="0">
+    <w:nsid w:val="3465345B"/>
+    <w:multiLevelType w:val="hybridMultilevel"/>
+    <w:tmpl w:val="7786E310"/>
+    <w:lvl w:ilvl="0" w:tplc="0409000F">
+      <w:start w:val="1"/>
+      <w:numFmt w:val="decimal"/>
+      <w:lvlText w:val="%1."/>
+      <w:lvlJc w:val="left"/>
+      <w:pPr>
+        <w:ind w:left="720" w:hanging="360"/>
+      </w:pPr>
+    </w:lvl>
+    <w:lvl w:ilvl="1" w:tplc="04090019" w:tentative="1">
+      <w:start w:val="1"/>
+      <w:numFmt w:val="lowerLetter"/>
+      <w:lvlText w:val="%2."/>
+      <w:lvlJc w:val="left"/>
+      <w:pPr>
+        <w:ind w:left="1440" w:hanging="360"/>
+      </w:pPr>
+    </w:lvl>
+    <w:lvl w:ilvl="2" w:tplc="0409001B" w:tentative="1">
+      <w:start w:val="1"/>
+      <w:numFmt w:val="lowerRoman"/>
+      <w:lvlText w:val="%3."/>
+      <w:lvlJc w:val="right"/>
+      <w:pPr>
+        <w:ind w:left="2160" w:hanging="180"/>
+      </w:pPr>
+    </w:lvl>
+    <w:lvl w:ilvl="3" w:tplc="0409000F" w:tentative="1">
+      <w:start w:val="1"/>
+      <w:numFmt w:val="decimal"/>
+      <w:lvlText w:val="%4."/>
+      <w:lvlJc w:val="left"/>
+      <w:pPr>
+        <w:ind w:left="2880" w:hanging="360"/>
+      </w:pPr>
+    </w:lvl>
+    <w:lvl w:ilvl="4" w:tplc="04090019" w:tentative="1">
+      <w:start w:val="1"/>
+      <w:numFmt w:val="lowerLetter"/>
+      <w:lvlText w:val="%5."/>
+      <w:lvlJc w:val="left"/>
+      <w:pPr>
+        <w:ind w:left="3600" w:hanging="360"/>
+      </w:pPr>
+    </w:lvl>
+    <w:lvl w:ilvl="5" w:tplc="0409001B" w:tentative="1">
+      <w:start w:val="1"/>
+      <w:numFmt w:val="lowerRoman"/>
+      <w:lvlText w:val="%6."/>
+      <w:lvlJc w:val="right"/>
+      <w:pPr>
+        <w:ind w:left="4320" w:hanging="180"/>
+      </w:pPr>
+    </w:lvl>
+    <w:lvl w:ilvl="6" w:tplc="0409000F" w:tentative="1">
+      <w:start w:val="1"/>
+      <w:numFmt w:val="decimal"/>
+      <w:lvlText w:val="%7."/>
+      <w:lvlJc w:val="left"/>
+      <w:pPr>
+        <w:ind w:left="5040" w:hanging="360"/>
+      </w:pPr>
+    </w:lvl>
+    <w:lvl w:ilvl="7" w:tplc="04090019" w:tentative="1">
+      <w:start w:val="1"/>
+      <w:numFmt w:val="lowerLetter"/>
+      <w:lvlText w:val="%8."/>
+      <w:lvlJc w:val="left"/>
+      <w:pPr>
+        <w:ind w:left="5760" w:hanging="360"/>
+      </w:pPr>
+    </w:lvl>
+    <w:lvl w:ilvl="8" w:tplc="0409001B" w:tentative="1">
+      <w:start w:val="1"/>
+      <w:numFmt w:val="lowerRoman"/>
+      <w:lvlText w:val="%9."/>
+      <w:lvlJc w:val="right"/>
+      <w:pPr>
+        <w:ind w:left="6480" w:hanging="180"/>
+      </w:pPr>
+    </w:lvl>
+  </w:abstractNum>
+  <w:num w:numId="1">
+    <w:abstractNumId w:val="1"/>
+  </w:num>
+  <w:num w:numId="2">
+    <w:abstractNumId w:val="2"/>
+  </w:num>
+  <w:num w:numId="3">
+    <w:abstractNumId w:val="0"/>
+  </w:num>
+</w:numbering>
 </file>
 
 <file path=word/styles.xml><?xml version="1.0" encoding="utf-8"?>
@@ -489,6 +2135,17 @@
     <w:semiHidden/>
     <w:unhideWhenUsed/>
   </w:style>
+  <w:style w:type="paragraph" w:styleId="ListParagraph">
+    <w:name w:val="List Paragraph"/>
+    <w:basedOn w:val="Normal"/>
+    <w:uiPriority w:val="34"/>
+    <w:qFormat/>
+    <w:rsid w:val="00A3380F"/>
+    <w:pPr>
+      <w:ind w:left="720"/>
+      <w:contextualSpacing/>
+    </w:pPr>
+  </w:style>
 </w:styles>
 </file>
 

</xml_diff>

<commit_message>
to Preemptive and NonPreemptive section in lecture3
</commit_message>
<xml_diff>
--- a/Lecture-3/Lecture-3.docx
+++ b/Lecture-3/Lecture-3.docx
@@ -312,7 +312,7 @@
                     <pic:cNvPicPr/>
                   </pic:nvPicPr>
                   <pic:blipFill>
-                    <a:blip r:embed="rId5"/>
+                    <a:blip r:embed="rId7"/>
                     <a:stretch>
                       <a:fillRect/>
                     </a:stretch>
@@ -411,17 +411,7 @@
           <w:rtl/>
           <w:lang w:bidi="fa-IR"/>
         </w:rPr>
-        <w:t xml:space="preserve"> بقیه باید منتظر بمانند تا پردازنده آزاد شود تا دوباره بتوانند زمانبندی شوند.</w:t>
-      </w:r>
-      <w:r>
-        <w:rPr>
-          <w:rFonts w:ascii="Bahnschrift" w:hAnsi="Bahnschrift" w:cs="B Nazanin" w:hint="cs"/>
-          <w:sz w:val="32"/>
-          <w:szCs w:val="36"/>
-          <w:rtl/>
-          <w:lang w:bidi="fa-IR"/>
-        </w:rPr>
-        <w:t xml:space="preserve"> هدف چند برنامه ای این است که همیشه چندین فرایند در حال اجرا باشند تا بهره وری پردازنده به حداکثر برس. هر فرایند به اجرایش ادامه می دهد تا برای یک عمل </w:t>
+        <w:t xml:space="preserve"> بقیه باید منتظر بمانند تا پردازنده آزاد شود تا دوباره بتوانند زمانبندی شوند. هدف چند برنامه ای این است که همیشه چندین فرایند در حال اجرا باشند تا بهره وری پردازنده به حداکثر برس. هر فرایند به اجرایش ادامه می دهد تا برای یک عمل </w:t>
       </w:r>
       <w:r>
         <w:rPr>
@@ -572,17 +562,7 @@
           <w:rtl/>
           <w:lang w:bidi="fa-IR"/>
         </w:rPr>
-        <w:t>موفقیت</w:t>
-      </w:r>
-      <w:r>
-        <w:rPr>
-          <w:rFonts w:ascii="Bahnschrift" w:hAnsi="Bahnschrift" w:cs="B Nazanin" w:hint="cs"/>
-          <w:sz w:val="32"/>
-          <w:szCs w:val="36"/>
-          <w:rtl/>
-          <w:lang w:bidi="fa-IR"/>
-        </w:rPr>
-        <w:t xml:space="preserve"> زمانبندی پردازنده به این خاصیت فرایند ها بستگی دارد که اجرای فرایند شامل چرخه ای از اجرای پردازنده و انتظار برای </w:t>
+        <w:t xml:space="preserve">موفقیت زمانبندی پردازنده به این خاصیت فرایند ها بستگی دارد که اجرای فرایند شامل چرخه ای از اجرای پردازنده و انتظار برای </w:t>
       </w:r>
       <w:r>
         <w:rPr>
@@ -721,7 +701,7 @@
                     <pic:cNvPicPr/>
                   </pic:nvPicPr>
                   <pic:blipFill>
-                    <a:blip r:embed="rId6"/>
+                    <a:blip r:embed="rId8"/>
                     <a:stretch>
                       <a:fillRect/>
                     </a:stretch>
@@ -1332,105 +1312,1364 @@
         <w:lastRenderedPageBreak/>
         <w:t>وظیف</w:t>
       </w:r>
+      <w:r>
+        <w:rPr>
+          <w:rFonts w:ascii="Bahnschrift" w:hAnsi="Bahnschrift" w:cs="B Nazanin" w:hint="cs"/>
+          <w:sz w:val="32"/>
+          <w:szCs w:val="36"/>
+          <w:highlight w:val="yellow"/>
+          <w:rtl/>
+          <w:lang w:bidi="fa-IR"/>
+        </w:rPr>
+        <w:t>ه فعال سازی و تعلیق فرایند ها بر عهده زمانبند میان مدت است</w:t>
+      </w:r>
+    </w:p>
+    <w:p>
+      <w:pPr>
+        <w:bidi/>
+        <w:ind w:left="360"/>
+        <w:rPr>
+          <w:rFonts w:ascii="Bahnschrift" w:hAnsi="Bahnschrift" w:cs="B Nazanin"/>
+          <w:sz w:val="32"/>
+          <w:szCs w:val="36"/>
+          <w:lang w:bidi="fa-IR"/>
+        </w:rPr>
+      </w:pPr>
+      <w:r>
+        <w:rPr>
+          <w:rFonts w:ascii="Bahnschrift" w:hAnsi="Bahnschrift" w:cs="B Nazanin" w:hint="cs"/>
+          <w:sz w:val="32"/>
+          <w:szCs w:val="36"/>
+          <w:rtl/>
+          <w:lang w:bidi="fa-IR"/>
+        </w:rPr>
+        <w:t>زمانبند میان مدت فرایندی را از حافظه اصلی حذف و به حافظه جانبی می برد. این فرایند بعدا می تواند به حافظه اصلی لود شود. این الگو را مبادله (</w:t>
+      </w:r>
+      <w:r>
+        <w:rPr>
+          <w:rFonts w:ascii="Bahnschrift" w:hAnsi="Bahnschrift" w:cs="B Nazanin"/>
+          <w:sz w:val="32"/>
+          <w:szCs w:val="36"/>
+          <w:lang w:bidi="fa-IR"/>
+        </w:rPr>
+        <w:t>Swapping</w:t>
+      </w:r>
+      <w:r>
+        <w:rPr>
+          <w:rFonts w:ascii="Bahnschrift" w:hAnsi="Bahnschrift" w:cs="B Nazanin" w:hint="cs"/>
+          <w:sz w:val="32"/>
+          <w:szCs w:val="36"/>
+          <w:rtl/>
+          <w:lang w:bidi="fa-IR"/>
+        </w:rPr>
+        <w:t>)</w:t>
+      </w:r>
+      <w:r>
+        <w:rPr>
+          <w:rFonts w:ascii="Bahnschrift" w:hAnsi="Bahnschrift" w:cs="B Nazanin" w:hint="cs"/>
+          <w:sz w:val="32"/>
+          <w:szCs w:val="36"/>
+          <w:rtl/>
+          <w:lang w:bidi="fa-IR"/>
+        </w:rPr>
+        <w:t xml:space="preserve"> می گویند.</w:t>
+      </w:r>
+    </w:p>
+    <w:p>
+      <w:pPr>
+        <w:bidi/>
+        <w:ind w:left="360"/>
+        <w:rPr>
+          <w:rFonts w:ascii="Bahnschrift" w:hAnsi="Bahnschrift" w:cs="B Nazanin"/>
+          <w:sz w:val="32"/>
+          <w:szCs w:val="36"/>
+          <w:rtl/>
+          <w:lang w:bidi="fa-IR"/>
+        </w:rPr>
+      </w:pPr>
+      <w:r>
+        <w:rPr>
+          <w:rFonts w:ascii="Bahnschrift" w:hAnsi="Bahnschrift" w:cs="B Nazanin" w:hint="cs"/>
+          <w:sz w:val="32"/>
+          <w:szCs w:val="36"/>
+          <w:highlight w:val="yellow"/>
+          <w:rtl/>
+          <w:lang w:bidi="fa-IR"/>
+        </w:rPr>
+        <w:t>ایده اصلی زمانبندی میان مدت این است که می تواند فرایندی را از حافظه حذف کند و درجه چند برنامگی را کاهش دهد.</w:t>
+      </w:r>
+    </w:p>
+    <w:p>
+      <w:pPr>
+        <w:bidi/>
+        <w:ind w:left="360"/>
+        <w:rPr>
+          <w:rFonts w:ascii="Bahnschrift" w:hAnsi="Bahnschrift" w:cs="B Nazanin" w:hint="cs"/>
+          <w:sz w:val="32"/>
+          <w:szCs w:val="36"/>
+          <w:rtl/>
+          <w:lang w:bidi="fa-IR"/>
+        </w:rPr>
+      </w:pPr>
+      <w:r>
+        <w:rPr>
+          <w:rFonts w:ascii="Bahnschrift" w:hAnsi="Bahnschrift" w:cs="B Nazanin" w:hint="cs"/>
+          <w:sz w:val="32"/>
+          <w:szCs w:val="36"/>
+          <w:rtl/>
+          <w:lang w:bidi="fa-IR"/>
+        </w:rPr>
+        <w:t xml:space="preserve">زمانبند بلند مدت ترکیب خوبی از فرایند های </w:t>
+      </w:r>
+      <w:r>
+        <w:rPr>
+          <w:rFonts w:ascii="Bahnschrift" w:hAnsi="Bahnschrift" w:cs="B Nazanin"/>
+          <w:sz w:val="32"/>
+          <w:szCs w:val="36"/>
+          <w:lang w:bidi="fa-IR"/>
+        </w:rPr>
+        <w:t>i/o limited</w:t>
+      </w:r>
+      <w:r>
+        <w:rPr>
+          <w:rFonts w:ascii="Bahnschrift" w:hAnsi="Bahnschrift" w:cs="B Nazanin" w:hint="cs"/>
+          <w:sz w:val="32"/>
+          <w:szCs w:val="36"/>
+          <w:rtl/>
+          <w:lang w:bidi="fa-IR"/>
+        </w:rPr>
+        <w:t xml:space="preserve"> و </w:t>
+      </w:r>
+      <w:r>
+        <w:rPr>
+          <w:rFonts w:ascii="Bahnschrift" w:hAnsi="Bahnschrift" w:cs="B Nazanin"/>
+          <w:sz w:val="32"/>
+          <w:szCs w:val="36"/>
+          <w:lang w:bidi="fa-IR"/>
+        </w:rPr>
+        <w:t>CPU limited</w:t>
+      </w:r>
+      <w:r>
+        <w:rPr>
+          <w:rFonts w:ascii="Bahnschrift" w:hAnsi="Bahnschrift" w:cs="B Nazanin" w:hint="cs"/>
+          <w:sz w:val="32"/>
+          <w:szCs w:val="36"/>
+          <w:rtl/>
+          <w:lang w:bidi="fa-IR"/>
+        </w:rPr>
+        <w:t xml:space="preserve"> ، انتخاب می کند. </w:t>
+      </w:r>
+      <w:r>
+        <w:rPr>
+          <w:rFonts w:ascii="Bahnschrift" w:hAnsi="Bahnschrift" w:cs="B Nazanin" w:hint="cs"/>
+          <w:sz w:val="32"/>
+          <w:szCs w:val="36"/>
+          <w:highlight w:val="yellow"/>
+          <w:rtl/>
+          <w:lang w:bidi="fa-IR"/>
+        </w:rPr>
+        <w:t>نام دیگر زمانبند بلند مدت ،زمانبند کار</w:t>
+      </w:r>
+      <w:r>
+        <w:rPr>
+          <w:rFonts w:ascii="Bahnschrift" w:hAnsi="Bahnschrift" w:cs="B Nazanin" w:hint="cs"/>
+          <w:sz w:val="32"/>
+          <w:szCs w:val="36"/>
+          <w:rtl/>
+          <w:lang w:bidi="fa-IR"/>
+        </w:rPr>
+        <w:t xml:space="preserve"> است</w:t>
+      </w:r>
+      <w:r>
+        <w:rPr>
+          <w:rFonts w:ascii="Bahnschrift" w:hAnsi="Bahnschrift" w:cs="B Nazanin" w:hint="cs"/>
+          <w:sz w:val="32"/>
+          <w:szCs w:val="36"/>
+          <w:rtl/>
+          <w:lang w:bidi="fa-IR"/>
+        </w:rPr>
+        <w:t>. نام دیگر زمانبند کوتاه مدت، زمانبند  پردازنده است.</w:t>
+      </w:r>
+    </w:p>
+    <w:p>
+      <w:pPr>
+        <w:bidi/>
+        <w:ind w:left="360"/>
+        <w:rPr>
+          <w:rFonts w:ascii="Bahnschrift" w:hAnsi="Bahnschrift" w:cs="B Nazanin"/>
+          <w:sz w:val="32"/>
+          <w:szCs w:val="36"/>
+          <w:rtl/>
+          <w:lang w:bidi="fa-IR"/>
+        </w:rPr>
+      </w:pPr>
+      <w:r>
+        <w:rPr>
+          <w:rFonts w:ascii="Bahnschrift" w:hAnsi="Bahnschrift" w:cs="B Nazanin" w:hint="cs"/>
+          <w:sz w:val="32"/>
+          <w:szCs w:val="36"/>
+          <w:rtl/>
+          <w:lang w:bidi="fa-IR"/>
+        </w:rPr>
+        <w:t>زمانبند بلند مدت نسبتا دفعات کمی اجرا می شود. زمانبند میان مدت نسبتا تعداد دفعات بیشتری به اجرا در می آید و زمانبند کوتاه مدت بیشترین دفعات اجرا را دارد</w:t>
+      </w:r>
+      <w:r>
+        <w:rPr>
+          <w:rFonts w:ascii="Bahnschrift" w:hAnsi="Bahnschrift" w:cs="B Nazanin" w:hint="cs"/>
+          <w:sz w:val="32"/>
+          <w:szCs w:val="36"/>
+          <w:rtl/>
+          <w:lang w:bidi="fa-IR"/>
+        </w:rPr>
+        <w:t>.</w:t>
+      </w:r>
+    </w:p>
+    <w:p>
+      <w:pPr>
+        <w:bidi/>
+        <w:ind w:left="360"/>
+        <w:rPr>
+          <w:rFonts w:ascii="Bahnschrift" w:hAnsi="Bahnschrift" w:cs="B Nazanin"/>
+          <w:sz w:val="32"/>
+          <w:szCs w:val="36"/>
+          <w:rtl/>
+          <w:lang w:bidi="fa-IR"/>
+        </w:rPr>
+      </w:pPr>
+      <w:r>
+        <w:rPr>
+          <w:rFonts w:ascii="Bahnschrift" w:hAnsi="Bahnschrift" w:cs="B Nazanin" w:hint="cs"/>
+          <w:sz w:val="32"/>
+          <w:szCs w:val="36"/>
+          <w:rtl/>
+          <w:lang w:bidi="fa-IR"/>
+        </w:rPr>
+        <w:t>تذکر : اکثر سیستم های اشتراک زمانی فاقد زمابند بلند مدت می باشند</w:t>
+      </w:r>
+      <w:r>
+        <w:rPr>
+          <w:rFonts w:ascii="Bahnschrift" w:hAnsi="Bahnschrift" w:cs="B Nazanin" w:hint="cs"/>
+          <w:sz w:val="32"/>
+          <w:szCs w:val="36"/>
+          <w:rtl/>
+          <w:lang w:bidi="fa-IR"/>
+        </w:rPr>
+        <w:t>.</w:t>
+      </w:r>
+    </w:p>
+    <w:p>
+      <w:pPr>
+        <w:bidi/>
+        <w:ind w:left="360"/>
+        <w:jc w:val="center"/>
+        <w:rPr>
+          <w:rFonts w:ascii="Bahnschrift" w:hAnsi="Bahnschrift" w:cs="B Nazanin"/>
+          <w:sz w:val="32"/>
+          <w:szCs w:val="36"/>
+          <w:rtl/>
+          <w:lang w:bidi="fa-IR"/>
+        </w:rPr>
+      </w:pPr>
+      <w:r>
+        <w:rPr>
+          <w:rFonts w:ascii="Bahnschrift" w:hAnsi="Bahnschrift" w:cs="B Nazanin"/>
+          <w:sz w:val="32"/>
+          <w:szCs w:val="36"/>
+          <w:rtl/>
+          <w:lang w:bidi="fa-IR"/>
+        </w:rPr>
+        <w:drawing>
+          <wp:inline distT="0" distB="0" distL="0" distR="0" wp14:anchorId="52727774" wp14:editId="310C5A73">
+            <wp:extent cx="5943600" cy="2604770"/>
+            <wp:effectExtent l="0" t="0" r="0" b="5080"/>
+            <wp:docPr id="4" name="Picture 4"/>
+            <wp:cNvGraphicFramePr>
+              <a:graphicFrameLocks xmlns:a="http://schemas.openxmlformats.org/drawingml/2006/main" noChangeAspect="1"/>
+            </wp:cNvGraphicFramePr>
+            <a:graphic xmlns:a="http://schemas.openxmlformats.org/drawingml/2006/main">
+              <a:graphicData uri="http://schemas.openxmlformats.org/drawingml/2006/picture">
+                <pic:pic xmlns:pic="http://schemas.openxmlformats.org/drawingml/2006/picture">
+                  <pic:nvPicPr>
+                    <pic:cNvPr id="1" name=""/>
+                    <pic:cNvPicPr/>
+                  </pic:nvPicPr>
+                  <pic:blipFill>
+                    <a:blip r:embed="rId9"/>
+                    <a:stretch>
+                      <a:fillRect/>
+                    </a:stretch>
+                  </pic:blipFill>
+                  <pic:spPr>
+                    <a:xfrm>
+                      <a:off x="0" y="0"/>
+                      <a:ext cx="5943600" cy="2604770"/>
+                    </a:xfrm>
+                    <a:prstGeom prst="rect">
+                      <a:avLst/>
+                    </a:prstGeom>
+                  </pic:spPr>
+                </pic:pic>
+              </a:graphicData>
+            </a:graphic>
+          </wp:inline>
+        </w:drawing>
+      </w:r>
+    </w:p>
+    <w:p>
+      <w:pPr>
+        <w:bidi/>
+        <w:ind w:left="360"/>
+        <w:rPr>
+          <w:rFonts w:ascii="Bahnschrift" w:hAnsi="Bahnschrift" w:cs="B Nazanin"/>
+          <w:b/>
+          <w:bCs/>
+          <w:color w:val="70AD47" w:themeColor="accent6"/>
+          <w:sz w:val="48"/>
+          <w:szCs w:val="52"/>
+          <w:rtl/>
+          <w:lang w:bidi="fa-IR"/>
+        </w:rPr>
+      </w:pPr>
+      <w:r>
+        <w:rPr>
+          <w:rFonts w:ascii="Bahnschrift" w:hAnsi="Bahnschrift" w:cs="B Nazanin" w:hint="cs"/>
+          <w:b/>
+          <w:bCs/>
+          <w:color w:val="70AD47" w:themeColor="accent6"/>
+          <w:sz w:val="48"/>
+          <w:szCs w:val="52"/>
+          <w:rtl/>
+          <w:lang w:bidi="fa-IR"/>
+        </w:rPr>
+        <w:lastRenderedPageBreak/>
+        <w:t>زمانبندی پردازنده</w:t>
+      </w:r>
+    </w:p>
+    <w:p>
+      <w:pPr>
+        <w:bidi/>
+        <w:ind w:left="360"/>
+        <w:rPr>
+          <w:rFonts w:ascii="Bahnschrift" w:hAnsi="Bahnschrift" w:cs="B Nazanin" w:hint="cs"/>
+          <w:sz w:val="32"/>
+          <w:szCs w:val="36"/>
+          <w:rtl/>
+          <w:lang w:bidi="fa-IR"/>
+        </w:rPr>
+      </w:pPr>
+      <w:r>
+        <w:rPr>
+          <w:rFonts w:ascii="Bahnschrift" w:hAnsi="Bahnschrift" w:cs="B Nazanin" w:hint="cs"/>
+          <w:sz w:val="32"/>
+          <w:szCs w:val="36"/>
+          <w:rtl/>
+          <w:lang w:bidi="fa-IR"/>
+        </w:rPr>
+        <w:t>هر وقت پردازنده بیکار می شود، سیستم عامل باید یکی از فرایند های موجود در صف آماده را برای اجرا انتخاب کند. این انتخاب توسط زمانبند کوتاه مدت (زمان بند پردازنده) انجام می گیرد.</w:t>
+      </w:r>
+    </w:p>
+    <w:p>
+      <w:pPr>
+        <w:bidi/>
+        <w:ind w:left="360"/>
+        <w:rPr>
+          <w:rFonts w:ascii="Bahnschrift" w:hAnsi="Bahnschrift" w:cs="B Nazanin" w:hint="cs"/>
+          <w:sz w:val="32"/>
+          <w:szCs w:val="36"/>
+          <w:rtl/>
+          <w:lang w:bidi="fa-IR"/>
+        </w:rPr>
+      </w:pPr>
+      <w:r>
+        <w:rPr>
+          <w:rFonts w:ascii="Bahnschrift" w:hAnsi="Bahnschrift" w:cs="B Nazanin" w:hint="cs"/>
+          <w:sz w:val="32"/>
+          <w:szCs w:val="36"/>
+          <w:rtl/>
+          <w:lang w:bidi="fa-IR"/>
+        </w:rPr>
+        <w:t>زمان بند ،فرایندی را از بین فرایند های موجود در حافظعه که آمادگی اجرا دارند انتخاب می کند و پردازنده را به آن تخصیص می دهد.</w:t>
+      </w:r>
+    </w:p>
+    <w:p>
+      <w:pPr>
+        <w:bidi/>
+        <w:ind w:left="360"/>
+        <w:rPr>
+          <w:rFonts w:ascii="Bahnschrift" w:hAnsi="Bahnschrift" w:cs="B Nazanin"/>
+          <w:sz w:val="32"/>
+          <w:szCs w:val="36"/>
+          <w:lang w:bidi="fa-IR"/>
+        </w:rPr>
+      </w:pPr>
+      <w:r>
+        <w:rPr>
+          <w:rFonts w:ascii="Bahnschrift" w:hAnsi="Bahnschrift" w:cs="B Nazanin" w:hint="cs"/>
+          <w:sz w:val="32"/>
+          <w:szCs w:val="36"/>
+          <w:rtl/>
+          <w:lang w:bidi="fa-IR"/>
+        </w:rPr>
+        <w:t>صف الزاما یک صف با ویژگی "خروج به ترتیب" (</w:t>
+      </w:r>
+      <w:r>
+        <w:rPr>
+          <w:rFonts w:ascii="Bahnschrift" w:hAnsi="Bahnschrift" w:cs="B Nazanin"/>
+          <w:sz w:val="32"/>
+          <w:szCs w:val="36"/>
+          <w:lang w:bidi="fa-IR"/>
+        </w:rPr>
+        <w:t>FIFO</w:t>
+      </w:r>
+      <w:r>
+        <w:rPr>
+          <w:rFonts w:ascii="Bahnschrift" w:hAnsi="Bahnschrift" w:cs="B Nazanin" w:hint="cs"/>
+          <w:sz w:val="32"/>
+          <w:szCs w:val="36"/>
+          <w:rtl/>
+          <w:lang w:bidi="fa-IR"/>
+        </w:rPr>
+        <w:t>) نیست. همان طور که هنگام بحث</w:t>
+      </w:r>
+      <w:r>
+        <w:rPr>
+          <w:rFonts w:ascii="Bahnschrift" w:hAnsi="Bahnschrift" w:cs="B Nazanin" w:hint="cs"/>
+          <w:sz w:val="32"/>
+          <w:szCs w:val="36"/>
+          <w:rtl/>
+          <w:lang w:bidi="fa-IR"/>
+        </w:rPr>
+        <w:t xml:space="preserve"> در مورد الگوریتم های زمانبندی خواهیم دید، صف آماده می تواند به صورت صف</w:t>
+      </w:r>
+      <w:r>
+        <w:rPr>
+          <w:rFonts w:ascii="Bahnschrift" w:hAnsi="Bahnschrift" w:cs="B Nazanin"/>
+          <w:sz w:val="32"/>
+          <w:szCs w:val="36"/>
+          <w:lang w:bidi="fa-IR"/>
+        </w:rPr>
+        <w:t xml:space="preserve"> (FIFO)  </w:t>
+      </w:r>
+      <w:r>
+        <w:rPr>
+          <w:rFonts w:ascii="Bahnschrift" w:hAnsi="Bahnschrift" w:cs="B Nazanin" w:hint="cs"/>
+          <w:sz w:val="32"/>
+          <w:szCs w:val="36"/>
+          <w:rtl/>
+          <w:lang w:bidi="fa-IR"/>
+        </w:rPr>
+        <w:t>، صف اولویت،درخت یا یک لیست پیوندی نامرتب پیاده سازی شود. از نظر مفهومی تمام فرایند های موجود در صف آماده ،منتظر به دست آوردن پردازنده هستند تا اجرا شوند</w:t>
+      </w:r>
+    </w:p>
+    <w:p>
+      <w:pPr>
+        <w:bidi/>
+        <w:ind w:left="360"/>
+        <w:jc w:val="center"/>
+        <w:rPr>
+          <w:rFonts w:ascii="Bahnschrift" w:hAnsi="Bahnschrift" w:cs="B Nazanin"/>
+          <w:sz w:val="32"/>
+          <w:szCs w:val="36"/>
+          <w:lang w:bidi="fa-IR"/>
+        </w:rPr>
+      </w:pPr>
+    </w:p>
+    <w:p>
+      <w:pPr>
+        <w:bidi/>
+        <w:ind w:left="360"/>
+        <w:jc w:val="center"/>
+        <w:rPr>
+          <w:rFonts w:ascii="Bahnschrift" w:hAnsi="Bahnschrift" w:cs="B Nazanin"/>
+          <w:sz w:val="32"/>
+          <w:szCs w:val="36"/>
+          <w:lang w:bidi="fa-IR"/>
+        </w:rPr>
+      </w:pPr>
+      <w:r>
+        <w:rPr>
+          <w:rFonts w:cs="B Nazanin"/>
+          <w:noProof/>
+        </w:rPr>
+        <w:drawing>
+          <wp:inline distT="0" distB="0" distL="0" distR="0">
+            <wp:extent cx="4251672" cy="2781300"/>
+            <wp:effectExtent l="0" t="0" r="0" b="0"/>
+            <wp:docPr id="5" name="Picture 5" descr="FIFO (computing and electronics) - Wikipedia"/>
+            <wp:cNvGraphicFramePr>
+              <a:graphicFrameLocks xmlns:a="http://schemas.openxmlformats.org/drawingml/2006/main" noChangeAspect="1"/>
+            </wp:cNvGraphicFramePr>
+            <a:graphic xmlns:a="http://schemas.openxmlformats.org/drawingml/2006/main">
+              <a:graphicData uri="http://schemas.openxmlformats.org/drawingml/2006/picture">
+                <pic:pic xmlns:pic="http://schemas.openxmlformats.org/drawingml/2006/picture">
+                  <pic:nvPicPr>
+                    <pic:cNvPr id="0" name="Picture 1" descr="FIFO (computing and electronics) - Wikipedia"/>
+                    <pic:cNvPicPr>
+                      <a:picLocks noChangeAspect="1" noChangeArrowheads="1"/>
+                    </pic:cNvPicPr>
+                  </pic:nvPicPr>
+                  <pic:blipFill>
+                    <a:blip r:embed="rId10" cstate="print">
+                      <a:extLst>
+                        <a:ext uri="{28A0092B-C50C-407E-A947-70E740481C1C}">
+                          <a14:useLocalDpi xmlns:a14="http://schemas.microsoft.com/office/drawing/2010/main" val="0"/>
+                        </a:ext>
+                      </a:extLst>
+                    </a:blip>
+                    <a:srcRect/>
+                    <a:stretch>
+                      <a:fillRect/>
+                    </a:stretch>
+                  </pic:blipFill>
+                  <pic:spPr bwMode="auto">
+                    <a:xfrm>
+                      <a:off x="0" y="0"/>
+                      <a:ext cx="4318612" cy="2825090"/>
+                    </a:xfrm>
+                    <a:prstGeom prst="rect">
+                      <a:avLst/>
+                    </a:prstGeom>
+                    <a:noFill/>
+                    <a:ln>
+                      <a:noFill/>
+                    </a:ln>
+                  </pic:spPr>
+                </pic:pic>
+              </a:graphicData>
+            </a:graphic>
+          </wp:inline>
+        </w:drawing>
+      </w:r>
+    </w:p>
+    <w:p>
+      <w:pPr>
+        <w:bidi/>
+        <w:rPr>
+          <w:rFonts w:ascii="Bahnschrift" w:hAnsi="Bahnschrift" w:cs="B Nazanin"/>
+          <w:b/>
+          <w:bCs/>
+          <w:color w:val="70AD47" w:themeColor="accent6"/>
+          <w:sz w:val="48"/>
+          <w:szCs w:val="52"/>
+          <w:rtl/>
+          <w:lang w:bidi="fa-IR"/>
+        </w:rPr>
+      </w:pPr>
+      <w:r>
+        <w:rPr>
+          <w:rFonts w:ascii="Bahnschrift" w:hAnsi="Bahnschrift" w:cs="B Nazanin" w:hint="cs"/>
+          <w:b/>
+          <w:bCs/>
+          <w:color w:val="70AD47" w:themeColor="accent6"/>
+          <w:sz w:val="48"/>
+          <w:szCs w:val="52"/>
+          <w:rtl/>
+          <w:lang w:bidi="fa-IR"/>
+        </w:rPr>
+        <w:lastRenderedPageBreak/>
+        <w:t>زمان بندی با قبضه کردن (</w:t>
+      </w:r>
+      <w:r>
+        <w:rPr>
+          <w:rFonts w:ascii="Bahnschrift" w:hAnsi="Bahnschrift" w:cs="B Nazanin"/>
+          <w:b/>
+          <w:bCs/>
+          <w:color w:val="70AD47" w:themeColor="accent6"/>
+          <w:sz w:val="48"/>
+          <w:szCs w:val="52"/>
+          <w:lang w:bidi="fa-IR"/>
+        </w:rPr>
+        <w:t>Preemptive</w:t>
+      </w:r>
+      <w:r>
+        <w:rPr>
+          <w:rFonts w:ascii="Bahnschrift" w:hAnsi="Bahnschrift" w:cs="B Nazanin" w:hint="cs"/>
+          <w:b/>
+          <w:bCs/>
+          <w:color w:val="70AD47" w:themeColor="accent6"/>
+          <w:sz w:val="48"/>
+          <w:szCs w:val="52"/>
+          <w:rtl/>
+          <w:lang w:bidi="fa-IR"/>
+        </w:rPr>
+        <w:t>)</w:t>
+      </w:r>
+      <w:r>
+        <w:rPr>
+          <w:rFonts w:ascii="Bahnschrift" w:hAnsi="Bahnschrift" w:cs="B Nazanin"/>
+          <w:b/>
+          <w:bCs/>
+          <w:color w:val="70AD47" w:themeColor="accent6"/>
+          <w:sz w:val="48"/>
+          <w:szCs w:val="52"/>
+          <w:lang w:bidi="fa-IR"/>
+        </w:rPr>
+        <w:t xml:space="preserve"> </w:t>
+      </w:r>
+      <w:r>
+        <w:rPr>
+          <w:rFonts w:ascii="Bahnschrift" w:hAnsi="Bahnschrift" w:cs="B Nazanin" w:hint="cs"/>
+          <w:b/>
+          <w:bCs/>
+          <w:color w:val="70AD47" w:themeColor="accent6"/>
+          <w:sz w:val="48"/>
+          <w:szCs w:val="52"/>
+          <w:rtl/>
+          <w:lang w:bidi="fa-IR"/>
+        </w:rPr>
+        <w:t>یا غیر انحصاری یا انقطاع پذیر</w:t>
+      </w:r>
+    </w:p>
+    <w:p>
+      <w:pPr>
+        <w:bidi/>
+        <w:rPr>
+          <w:rFonts w:ascii="Bahnschrift" w:hAnsi="Bahnschrift" w:cs="B Nazanin" w:hint="cs"/>
+          <w:sz w:val="32"/>
+          <w:szCs w:val="36"/>
+          <w:rtl/>
+          <w:lang w:bidi="fa-IR"/>
+        </w:rPr>
+      </w:pPr>
+      <w:r>
+        <w:rPr>
+          <w:rFonts w:ascii="Bahnschrift" w:hAnsi="Bahnschrift" w:cs="B Nazanin" w:hint="cs"/>
+          <w:sz w:val="32"/>
+          <w:szCs w:val="36"/>
+          <w:rtl/>
+          <w:lang w:bidi="fa-IR"/>
+        </w:rPr>
+        <w:t>فرایند درحال اجرا می تواند به وسیله سیستم عامل متوقف شود و به حالت آماده منتقل شود.</w:t>
+      </w:r>
+    </w:p>
+    <w:p>
+      <w:pPr>
+        <w:bidi/>
+        <w:rPr>
+          <w:rFonts w:ascii="Bahnschrift" w:hAnsi="Bahnschrift" w:cs="B Nazanin"/>
+          <w:sz w:val="32"/>
+          <w:szCs w:val="36"/>
+          <w:rtl/>
+          <w:lang w:bidi="fa-IR"/>
+        </w:rPr>
+      </w:pPr>
+      <w:r>
+        <w:rPr>
+          <w:rFonts w:ascii="Bahnschrift" w:hAnsi="Bahnschrift" w:cs="B Nazanin" w:hint="cs"/>
+          <w:sz w:val="32"/>
+          <w:szCs w:val="36"/>
+          <w:rtl/>
+          <w:lang w:bidi="fa-IR"/>
+        </w:rPr>
+        <w:t xml:space="preserve">در این الگوریتم ها در پایان برش زمانی و یا تغییر شرایط سیستم مدیر زمانبندی می تواند کنترل پردازنده را از یک </w:t>
+      </w:r>
+      <w:r>
+        <w:rPr>
+          <w:rFonts w:ascii="Bahnschrift" w:hAnsi="Bahnschrift" w:cs="B Nazanin" w:hint="cs"/>
+          <w:sz w:val="32"/>
+          <w:szCs w:val="36"/>
+          <w:rtl/>
+          <w:lang w:bidi="fa-IR"/>
+        </w:rPr>
+        <w:t>"پردازه ی(فرایند)"</w:t>
+      </w:r>
+      <w:r>
+        <w:rPr>
+          <w:rFonts w:ascii="Bahnschrift" w:hAnsi="Bahnschrift" w:cs="B Nazanin" w:hint="cs"/>
+          <w:sz w:val="32"/>
+          <w:szCs w:val="36"/>
+          <w:rtl/>
+          <w:lang w:bidi="fa-IR"/>
+        </w:rPr>
+        <w:t xml:space="preserve"> در حال اجرا گرفته و به </w:t>
+      </w:r>
+      <w:r>
+        <w:rPr>
+          <w:rFonts w:ascii="Bahnschrift" w:hAnsi="Bahnschrift" w:cs="B Nazanin" w:hint="cs"/>
+          <w:sz w:val="32"/>
+          <w:szCs w:val="36"/>
+          <w:rtl/>
+          <w:lang w:bidi="fa-IR"/>
+        </w:rPr>
+        <w:t xml:space="preserve">" </w:t>
+      </w:r>
+      <w:r>
+        <w:rPr>
+          <w:rFonts w:ascii="Bahnschrift" w:hAnsi="Bahnschrift" w:cs="B Nazanin" w:hint="cs"/>
+          <w:sz w:val="32"/>
+          <w:szCs w:val="36"/>
+          <w:rtl/>
+          <w:lang w:bidi="fa-IR"/>
+        </w:rPr>
+        <w:t>پردازه ی</w:t>
+      </w:r>
+      <w:r>
+        <w:rPr>
+          <w:rFonts w:ascii="Bahnschrift" w:hAnsi="Bahnschrift" w:cs="B Nazanin" w:hint="cs"/>
+          <w:sz w:val="32"/>
+          <w:szCs w:val="36"/>
+          <w:rtl/>
+          <w:lang w:bidi="fa-IR"/>
+        </w:rPr>
+        <w:t xml:space="preserve"> (فرایند)" </w:t>
+      </w:r>
+      <w:r>
+        <w:rPr>
+          <w:rFonts w:ascii="Bahnschrift" w:hAnsi="Bahnschrift" w:cs="B Nazanin" w:hint="cs"/>
+          <w:sz w:val="32"/>
+          <w:szCs w:val="36"/>
+          <w:rtl/>
+          <w:lang w:bidi="fa-IR"/>
+        </w:rPr>
+        <w:t>دیگری بدهد</w:t>
+      </w:r>
+    </w:p>
+    <w:p>
+      <w:pPr>
+        <w:bidi/>
+        <w:rPr>
+          <w:rFonts w:ascii="Bahnschrift" w:hAnsi="Bahnschrift" w:cs="B Nazanin"/>
+          <w:sz w:val="32"/>
+          <w:szCs w:val="36"/>
+          <w:rtl/>
+          <w:lang w:bidi="fa-IR"/>
+        </w:rPr>
+      </w:pPr>
+    </w:p>
+    <w:p>
+      <w:pPr>
+        <w:bidi/>
+        <w:rPr>
+          <w:rFonts w:ascii="Bahnschrift" w:hAnsi="Bahnschrift" w:cs="B Nazanin"/>
+          <w:sz w:val="32"/>
+          <w:szCs w:val="36"/>
+          <w:rtl/>
+          <w:lang w:bidi="fa-IR"/>
+        </w:rPr>
+      </w:pPr>
+      <w:r>
+        <w:rPr>
+          <w:rFonts w:ascii="Bahnschrift" w:hAnsi="Bahnschrift" w:cs="B Nazanin" w:hint="cs"/>
+          <w:sz w:val="32"/>
+          <w:szCs w:val="36"/>
+          <w:rtl/>
+          <w:lang w:bidi="fa-IR"/>
+        </w:rPr>
+        <w:t>تصمیمات زمانبندی پردازنده ممکن است تحت چهار شرط ریز اتخاذ شود:</w:t>
+      </w:r>
+    </w:p>
+    <w:p>
+      <w:pPr>
+        <w:bidi/>
+        <w:rPr>
+          <w:rFonts w:ascii="Bahnschrift" w:hAnsi="Bahnschrift" w:cs="B Nazanin"/>
+          <w:sz w:val="32"/>
+          <w:szCs w:val="36"/>
+          <w:rtl/>
+          <w:lang w:bidi="fa-IR"/>
+        </w:rPr>
+      </w:pPr>
+    </w:p>
+    <w:p>
+      <w:pPr>
+        <w:pStyle w:val="ListParagraph"/>
+        <w:numPr>
+          <w:ilvl w:val="0"/>
+          <w:numId w:val="4"/>
+        </w:numPr>
+        <w:bidi/>
+        <w:rPr>
+          <w:rFonts w:ascii="Bahnschrift" w:hAnsi="Bahnschrift" w:cs="B Nazanin"/>
+          <w:sz w:val="32"/>
+          <w:szCs w:val="36"/>
+          <w:lang w:bidi="fa-IR"/>
+        </w:rPr>
+      </w:pPr>
+      <w:r>
+        <w:rPr>
+          <w:rFonts w:ascii="Bahnschrift" w:hAnsi="Bahnschrift" w:cs="B Nazanin" w:hint="cs"/>
+          <w:sz w:val="32"/>
+          <w:szCs w:val="36"/>
+          <w:rtl/>
+          <w:lang w:bidi="fa-IR"/>
+        </w:rPr>
+        <w:t xml:space="preserve">وقتی که فرایندی از حالت اجرا به حالت انتظار می رود (مثل در خواست </w:t>
+      </w:r>
+      <w:r>
+        <w:rPr>
+          <w:rFonts w:ascii="Bahnschrift" w:hAnsi="Bahnschrift" w:cs="B Nazanin"/>
+          <w:sz w:val="32"/>
+          <w:szCs w:val="36"/>
+          <w:lang w:bidi="fa-IR"/>
+        </w:rPr>
+        <w:t>i/o</w:t>
+      </w:r>
+      <w:r>
+        <w:rPr>
+          <w:rFonts w:ascii="Bahnschrift" w:hAnsi="Bahnschrift" w:cs="B Nazanin" w:hint="cs"/>
+          <w:sz w:val="32"/>
+          <w:szCs w:val="36"/>
+          <w:rtl/>
+          <w:lang w:bidi="fa-IR"/>
+        </w:rPr>
+        <w:t xml:space="preserve"> ، یا فراخوانی </w:t>
+      </w:r>
+      <w:r>
+        <w:rPr>
+          <w:rFonts w:ascii="Bahnschrift" w:hAnsi="Bahnschrift" w:cs="B Nazanin"/>
+          <w:sz w:val="32"/>
+          <w:szCs w:val="36"/>
+          <w:lang w:bidi="fa-IR"/>
+        </w:rPr>
+        <w:t>wait()</w:t>
+      </w:r>
+      <w:r>
+        <w:rPr>
+          <w:rFonts w:ascii="Bahnschrift" w:hAnsi="Bahnschrift" w:cs="B Nazanin" w:hint="cs"/>
+          <w:sz w:val="32"/>
+          <w:szCs w:val="36"/>
+          <w:rtl/>
+          <w:lang w:bidi="fa-IR"/>
+        </w:rPr>
+        <w:t xml:space="preserve"> برای خاتمه ی یکی از فرایند های فرزند)</w:t>
+      </w:r>
+    </w:p>
+    <w:p>
+      <w:pPr>
+        <w:pStyle w:val="ListParagraph"/>
+        <w:numPr>
+          <w:ilvl w:val="0"/>
+          <w:numId w:val="4"/>
+        </w:numPr>
+        <w:bidi/>
+        <w:rPr>
+          <w:rFonts w:ascii="Bahnschrift" w:hAnsi="Bahnschrift" w:cs="B Nazanin"/>
+          <w:sz w:val="32"/>
+          <w:szCs w:val="36"/>
+          <w:lang w:bidi="fa-IR"/>
+        </w:rPr>
+      </w:pPr>
+      <w:r>
+        <w:rPr>
+          <w:rFonts w:ascii="Bahnschrift" w:hAnsi="Bahnschrift" w:cs="B Nazanin" w:hint="cs"/>
+          <w:sz w:val="32"/>
+          <w:szCs w:val="36"/>
+          <w:rtl/>
+          <w:lang w:bidi="fa-IR"/>
+        </w:rPr>
+        <w:t>وقتی فرایندی از حالت اجرا به حالت آماده می رود (مثل وقتی که رویدادی رخ می دهد)</w:t>
+      </w:r>
+    </w:p>
+    <w:p>
+      <w:pPr>
+        <w:pStyle w:val="ListParagraph"/>
+        <w:numPr>
+          <w:ilvl w:val="0"/>
+          <w:numId w:val="4"/>
+        </w:numPr>
+        <w:bidi/>
+        <w:rPr>
+          <w:rFonts w:ascii="Bahnschrift" w:hAnsi="Bahnschrift" w:cs="B Nazanin"/>
+          <w:sz w:val="32"/>
+          <w:szCs w:val="36"/>
+          <w:lang w:bidi="fa-IR"/>
+        </w:rPr>
+      </w:pPr>
+      <w:r>
+        <w:rPr>
+          <w:rFonts w:ascii="Bahnschrift" w:hAnsi="Bahnschrift" w:cs="B Nazanin" w:hint="cs"/>
+          <w:sz w:val="32"/>
+          <w:szCs w:val="36"/>
+          <w:rtl/>
+          <w:lang w:bidi="fa-IR"/>
+        </w:rPr>
+        <w:t xml:space="preserve">وقتی که فرایندی از حالت انتظار به حالت آماده می رود (مثل تکمیل شدن </w:t>
+      </w:r>
+      <w:r>
+        <w:rPr>
+          <w:rFonts w:ascii="Bahnschrift" w:hAnsi="Bahnschrift" w:cs="B Nazanin"/>
+          <w:sz w:val="32"/>
+          <w:szCs w:val="36"/>
+          <w:lang w:bidi="fa-IR"/>
+        </w:rPr>
+        <w:t>i/o</w:t>
+      </w:r>
+      <w:r>
+        <w:rPr>
+          <w:rFonts w:ascii="Bahnschrift" w:hAnsi="Bahnschrift" w:cs="B Nazanin" w:hint="cs"/>
+          <w:sz w:val="32"/>
+          <w:szCs w:val="36"/>
+          <w:rtl/>
+          <w:lang w:bidi="fa-IR"/>
+        </w:rPr>
+        <w:t>)</w:t>
+      </w:r>
+    </w:p>
+    <w:p>
+      <w:pPr>
+        <w:pStyle w:val="ListParagraph"/>
+        <w:numPr>
+          <w:ilvl w:val="0"/>
+          <w:numId w:val="4"/>
+        </w:numPr>
+        <w:bidi/>
+        <w:rPr>
+          <w:rFonts w:ascii="Bahnschrift" w:hAnsi="Bahnschrift" w:cs="B Nazanin" w:hint="cs"/>
+          <w:sz w:val="32"/>
+          <w:szCs w:val="36"/>
+          <w:lang w:bidi="fa-IR"/>
+        </w:rPr>
+      </w:pPr>
+      <w:r>
+        <w:rPr>
+          <w:rFonts w:ascii="Bahnschrift" w:hAnsi="Bahnschrift" w:cs="B Nazanin" w:hint="cs"/>
+          <w:sz w:val="32"/>
+          <w:szCs w:val="36"/>
+          <w:rtl/>
+          <w:lang w:bidi="fa-IR"/>
+        </w:rPr>
+        <w:t>وقتی فرایندی خاتمه می یابد.</w:t>
+      </w:r>
+    </w:p>
+    <w:p>
+      <w:pPr>
+        <w:bidi/>
+        <w:rPr>
+          <w:rFonts w:ascii="Bahnschrift" w:hAnsi="Bahnschrift" w:cs="B Nazanin"/>
+          <w:sz w:val="32"/>
+          <w:szCs w:val="36"/>
+          <w:rtl/>
+          <w:lang w:bidi="fa-IR"/>
+        </w:rPr>
+      </w:pPr>
+    </w:p>
+    <w:p>
+      <w:pPr>
+        <w:bidi/>
+        <w:jc w:val="center"/>
+        <w:rPr>
+          <w:rFonts w:ascii="Bahnschrift" w:hAnsi="Bahnschrift" w:cs="B Nazanin"/>
+          <w:sz w:val="32"/>
+          <w:szCs w:val="36"/>
+          <w:rtl/>
+          <w:lang w:bidi="fa-IR"/>
+        </w:rPr>
+      </w:pPr>
+      <w:r>
+        <w:rPr>
+          <w:rFonts w:ascii="Bahnschrift" w:hAnsi="Bahnschrift" w:cs="B Nazanin"/>
+          <w:sz w:val="32"/>
+          <w:szCs w:val="36"/>
+          <w:rtl/>
+          <w:lang w:bidi="fa-IR"/>
+        </w:rPr>
+        <w:lastRenderedPageBreak/>
+        <w:drawing>
+          <wp:inline distT="0" distB="0" distL="0" distR="0" wp14:anchorId="44CC2E0B" wp14:editId="2DE2E147">
+            <wp:extent cx="5943600" cy="1971675"/>
+            <wp:effectExtent l="0" t="0" r="0" b="9525"/>
+            <wp:docPr id="8" name="Picture 8"/>
+            <wp:cNvGraphicFramePr>
+              <a:graphicFrameLocks xmlns:a="http://schemas.openxmlformats.org/drawingml/2006/main" noChangeAspect="1"/>
+            </wp:cNvGraphicFramePr>
+            <a:graphic xmlns:a="http://schemas.openxmlformats.org/drawingml/2006/main">
+              <a:graphicData uri="http://schemas.openxmlformats.org/drawingml/2006/picture">
+                <pic:pic xmlns:pic="http://schemas.openxmlformats.org/drawingml/2006/picture">
+                  <pic:nvPicPr>
+                    <pic:cNvPr id="1" name=""/>
+                    <pic:cNvPicPr/>
+                  </pic:nvPicPr>
+                  <pic:blipFill>
+                    <a:blip r:embed="rId11"/>
+                    <a:stretch>
+                      <a:fillRect/>
+                    </a:stretch>
+                  </pic:blipFill>
+                  <pic:spPr>
+                    <a:xfrm>
+                      <a:off x="0" y="0"/>
+                      <a:ext cx="5943600" cy="1971675"/>
+                    </a:xfrm>
+                    <a:prstGeom prst="rect">
+                      <a:avLst/>
+                    </a:prstGeom>
+                  </pic:spPr>
+                </pic:pic>
+              </a:graphicData>
+            </a:graphic>
+          </wp:inline>
+        </w:drawing>
+      </w:r>
+    </w:p>
+    <w:p>
+      <w:pPr>
+        <w:bidi/>
+        <w:jc w:val="center"/>
+        <w:rPr>
+          <w:rFonts w:ascii="Bahnschrift" w:hAnsi="Bahnschrift" w:cs="B Nazanin"/>
+          <w:sz w:val="32"/>
+          <w:szCs w:val="36"/>
+          <w:rtl/>
+          <w:lang w:bidi="fa-IR"/>
+        </w:rPr>
+      </w:pPr>
+    </w:p>
+    <w:p>
+      <w:pPr>
+        <w:bidi/>
+        <w:jc w:val="center"/>
+        <w:rPr>
+          <w:rFonts w:ascii="Bahnschrift" w:hAnsi="Bahnschrift" w:cs="B Nazanin" w:hint="cs"/>
+          <w:sz w:val="32"/>
+          <w:szCs w:val="36"/>
+          <w:rtl/>
+          <w:lang w:bidi="fa-IR"/>
+        </w:rPr>
+      </w:pPr>
+      <w:r>
+        <w:rPr>
+          <w:rFonts w:ascii="Bahnschrift" w:hAnsi="Bahnschrift" w:cs="B Nazanin" w:hint="cs"/>
+          <w:sz w:val="32"/>
+          <w:szCs w:val="36"/>
+          <w:rtl/>
+          <w:lang w:bidi="fa-IR"/>
+        </w:rPr>
+        <w:t>برای شرط 1 و 4 انتخابی بر حسب زمانبندی وجود ندارد. در صورت وجود فرایندی در صف آماده ، یک فرایند باید برای اجرا انتخاب شود . اما برای شرایط 2 و 3 امکان انتخاب وجود دارد.</w:t>
+      </w:r>
+    </w:p>
+    <w:p>
+      <w:pPr>
+        <w:bidi/>
+        <w:jc w:val="center"/>
+        <w:rPr>
+          <w:rFonts w:ascii="Bahnschrift" w:hAnsi="Bahnschrift" w:cs="B Nazanin"/>
+          <w:sz w:val="32"/>
+          <w:szCs w:val="36"/>
+          <w:rtl/>
+          <w:lang w:bidi="fa-IR"/>
+        </w:rPr>
+      </w:pPr>
+      <w:r>
+        <w:rPr>
+          <w:rFonts w:ascii="Bahnschrift" w:hAnsi="Bahnschrift" w:cs="B Nazanin" w:hint="cs"/>
+          <w:sz w:val="32"/>
+          <w:szCs w:val="36"/>
+          <w:rtl/>
+          <w:lang w:bidi="fa-IR"/>
+        </w:rPr>
+        <w:t xml:space="preserve">وقتی زمانبندی فقط تحت شرایط 1 و 4 انجام می گیرد الگوی زمانبندی را </w:t>
+      </w:r>
+      <w:r>
+        <w:rPr>
+          <w:rFonts w:ascii="Bahnschrift" w:hAnsi="Bahnschrift" w:cs="B Nazanin" w:hint="cs"/>
+          <w:b/>
+          <w:bCs/>
+          <w:sz w:val="36"/>
+          <w:szCs w:val="40"/>
+          <w:rtl/>
+          <w:lang w:bidi="fa-IR"/>
+        </w:rPr>
+        <w:t>بدون قبضه کردن (</w:t>
+      </w:r>
+      <w:proofErr w:type="spellStart"/>
+      <w:r>
+        <w:rPr>
+          <w:rFonts w:ascii="Bahnschrift" w:hAnsi="Bahnschrift" w:cs="B Nazanin"/>
+          <w:b/>
+          <w:bCs/>
+          <w:sz w:val="36"/>
+          <w:szCs w:val="40"/>
+          <w:lang w:bidi="fa-IR"/>
+        </w:rPr>
+        <w:t>NonPreemptive</w:t>
+      </w:r>
+      <w:proofErr w:type="spellEnd"/>
+      <w:r>
+        <w:rPr>
+          <w:rFonts w:ascii="Bahnschrift" w:hAnsi="Bahnschrift" w:cs="B Nazanin" w:hint="cs"/>
+          <w:b/>
+          <w:bCs/>
+          <w:sz w:val="36"/>
+          <w:szCs w:val="40"/>
+          <w:rtl/>
+          <w:lang w:bidi="fa-IR"/>
+        </w:rPr>
+        <w:t>)</w:t>
+      </w:r>
+      <w:r>
+        <w:rPr>
+          <w:rFonts w:ascii="Bahnschrift" w:hAnsi="Bahnschrift" w:cs="B Nazanin"/>
+          <w:b/>
+          <w:bCs/>
+          <w:sz w:val="36"/>
+          <w:szCs w:val="40"/>
+          <w:lang w:bidi="fa-IR"/>
+        </w:rPr>
+        <w:t xml:space="preserve"> </w:t>
+      </w:r>
+      <w:r>
+        <w:rPr>
+          <w:rFonts w:ascii="Bahnschrift" w:hAnsi="Bahnschrift" w:cs="B Nazanin" w:hint="cs"/>
+          <w:sz w:val="32"/>
+          <w:szCs w:val="36"/>
+          <w:rtl/>
+          <w:lang w:bidi="fa-IR"/>
+        </w:rPr>
+        <w:t>می نامیم</w:t>
+      </w:r>
+      <w:r>
+        <w:rPr>
+          <w:rFonts w:ascii="Bahnschrift" w:hAnsi="Bahnschrift" w:cs="B Nazanin" w:hint="cs"/>
+          <w:sz w:val="32"/>
+          <w:szCs w:val="36"/>
+          <w:rtl/>
+          <w:lang w:bidi="fa-IR"/>
+        </w:rPr>
+        <w:t xml:space="preserve"> </w:t>
+      </w:r>
+      <w:r>
+        <w:rPr>
+          <w:rFonts w:ascii="Bahnschrift" w:hAnsi="Bahnschrift" w:cs="B Nazanin" w:hint="cs"/>
+          <w:sz w:val="32"/>
+          <w:szCs w:val="36"/>
+          <w:rtl/>
+          <w:lang w:bidi="fa-IR"/>
+        </w:rPr>
+        <w:t>و در غیر این صورت آن را</w:t>
+      </w:r>
+      <w:r>
+        <w:rPr>
+          <w:rFonts w:ascii="Bahnschrift" w:hAnsi="Bahnschrift" w:cs="B Nazanin" w:hint="cs"/>
+          <w:sz w:val="32"/>
+          <w:szCs w:val="36"/>
+          <w:rtl/>
+          <w:lang w:bidi="fa-IR"/>
+        </w:rPr>
+        <w:t xml:space="preserve"> </w:t>
+      </w:r>
+      <w:r>
+        <w:rPr>
+          <w:rFonts w:ascii="Bahnschrift" w:hAnsi="Bahnschrift" w:cs="B Nazanin" w:hint="cs"/>
+          <w:b/>
+          <w:bCs/>
+          <w:sz w:val="36"/>
+          <w:szCs w:val="40"/>
+          <w:rtl/>
+          <w:lang w:bidi="fa-IR"/>
+        </w:rPr>
+        <w:t>با قبضه کردن (</w:t>
+      </w:r>
+      <w:r>
+        <w:rPr>
+          <w:rFonts w:ascii="Bahnschrift" w:hAnsi="Bahnschrift" w:cs="B Nazanin"/>
+          <w:b/>
+          <w:bCs/>
+          <w:sz w:val="36"/>
+          <w:szCs w:val="40"/>
+          <w:lang w:bidi="fa-IR"/>
+        </w:rPr>
+        <w:t>Preemptive</w:t>
+      </w:r>
+      <w:r>
+        <w:rPr>
+          <w:rFonts w:ascii="Bahnschrift" w:hAnsi="Bahnschrift" w:cs="B Nazanin" w:hint="cs"/>
+          <w:b/>
+          <w:bCs/>
+          <w:sz w:val="36"/>
+          <w:szCs w:val="40"/>
+          <w:rtl/>
+          <w:lang w:bidi="fa-IR"/>
+        </w:rPr>
+        <w:t>)</w:t>
+      </w:r>
+      <w:r>
+        <w:rPr>
+          <w:rFonts w:ascii="Bahnschrift" w:hAnsi="Bahnschrift" w:cs="B Nazanin" w:hint="cs"/>
+          <w:b/>
+          <w:bCs/>
+          <w:sz w:val="36"/>
+          <w:szCs w:val="40"/>
+          <w:rtl/>
+          <w:lang w:bidi="fa-IR"/>
+        </w:rPr>
+        <w:t xml:space="preserve"> یا غیر انحصاری </w:t>
+      </w:r>
+      <w:r>
+        <w:rPr>
+          <w:rFonts w:ascii="Bahnschrift" w:hAnsi="Bahnschrift" w:cs="B Nazanin" w:hint="cs"/>
+          <w:sz w:val="32"/>
+          <w:szCs w:val="36"/>
+          <w:rtl/>
+          <w:lang w:bidi="fa-IR"/>
+        </w:rPr>
+        <w:t>می نامیم.</w:t>
+      </w:r>
+    </w:p>
+    <w:p>
+      <w:pPr>
+        <w:bidi/>
+        <w:jc w:val="center"/>
+        <w:rPr>
+          <w:rFonts w:ascii="Bahnschrift" w:hAnsi="Bahnschrift" w:cs="B Nazanin"/>
+          <w:sz w:val="32"/>
+          <w:szCs w:val="36"/>
+          <w:rtl/>
+          <w:lang w:bidi="fa-IR"/>
+        </w:rPr>
+      </w:pPr>
+    </w:p>
+    <w:p>
+      <w:pPr>
+        <w:bidi/>
+        <w:rPr>
+          <w:rFonts w:ascii="Bahnschrift" w:hAnsi="Bahnschrift" w:cs="B Nazanin"/>
+          <w:b/>
+          <w:bCs/>
+          <w:color w:val="70AD47" w:themeColor="accent6"/>
+          <w:sz w:val="48"/>
+          <w:szCs w:val="52"/>
+          <w:rtl/>
+          <w:lang w:bidi="fa-IR"/>
+        </w:rPr>
+      </w:pPr>
+      <w:r>
+        <w:rPr>
+          <w:rFonts w:ascii="Bahnschrift" w:hAnsi="Bahnschrift" w:cs="B Nazanin" w:hint="cs"/>
+          <w:b/>
+          <w:bCs/>
+          <w:color w:val="70AD47" w:themeColor="accent6"/>
+          <w:sz w:val="48"/>
+          <w:szCs w:val="52"/>
+          <w:rtl/>
+          <w:lang w:bidi="fa-IR"/>
+        </w:rPr>
+        <w:t>انحصاری / بدون قبضه کردن</w:t>
+      </w:r>
+    </w:p>
+    <w:p>
+      <w:pPr>
+        <w:bidi/>
+        <w:rPr>
+          <w:rFonts w:ascii="Bahnschrift" w:hAnsi="Bahnschrift" w:cs="B Nazanin"/>
+          <w:sz w:val="32"/>
+          <w:szCs w:val="36"/>
+          <w:rtl/>
+          <w:lang w:bidi="fa-IR"/>
+        </w:rPr>
+      </w:pPr>
+      <w:r>
+        <w:rPr>
+          <w:rFonts w:ascii="Bahnschrift" w:hAnsi="Bahnschrift" w:cs="B Nazanin" w:hint="cs"/>
+          <w:sz w:val="32"/>
+          <w:szCs w:val="36"/>
+          <w:rtl/>
+          <w:lang w:bidi="fa-IR"/>
+        </w:rPr>
+        <w:t xml:space="preserve">در این الگوریتم ها  تا زمان خاتمه پردازنده و یا زمان نیاز به عمل </w:t>
+      </w:r>
+      <w:r>
+        <w:rPr>
+          <w:rFonts w:ascii="Bahnschrift" w:hAnsi="Bahnschrift" w:cs="B Nazanin"/>
+          <w:sz w:val="32"/>
+          <w:szCs w:val="36"/>
+          <w:lang w:bidi="fa-IR"/>
+        </w:rPr>
+        <w:t>I/o</w:t>
+      </w:r>
+      <w:r>
+        <w:rPr>
+          <w:rFonts w:ascii="Bahnschrift" w:hAnsi="Bahnschrift" w:cs="B Nazanin" w:hint="cs"/>
+          <w:sz w:val="32"/>
+          <w:szCs w:val="36"/>
+          <w:rtl/>
+          <w:lang w:bidi="fa-IR"/>
+        </w:rPr>
+        <w:t xml:space="preserve"> نمی توان </w:t>
+      </w:r>
+      <w:r>
+        <w:rPr>
+          <w:rFonts w:ascii="Bahnschrift" w:hAnsi="Bahnschrift" w:cs="B Nazanin"/>
+          <w:sz w:val="32"/>
+          <w:szCs w:val="36"/>
+          <w:lang w:bidi="fa-IR"/>
+        </w:rPr>
+        <w:t>CPU</w:t>
+      </w:r>
+      <w:r>
+        <w:rPr>
+          <w:rFonts w:ascii="Bahnschrift" w:hAnsi="Bahnschrift" w:cs="B Nazanin" w:hint="cs"/>
+          <w:sz w:val="32"/>
+          <w:szCs w:val="36"/>
+          <w:rtl/>
+          <w:lang w:bidi="fa-IR"/>
+        </w:rPr>
+        <w:t xml:space="preserve"> را از پردازه ی در حال اجرا گرفت و پردازه ی دیگری داد</w:t>
+      </w:r>
+    </w:p>
+    <w:p>
+      <w:pPr>
+        <w:bidi/>
+        <w:rPr>
+          <w:rFonts w:ascii="Bahnschrift" w:hAnsi="Bahnschrift" w:cs="B Nazanin" w:hint="cs"/>
+          <w:sz w:val="32"/>
+          <w:szCs w:val="36"/>
+          <w:rtl/>
+          <w:lang w:bidi="fa-IR"/>
+        </w:rPr>
+      </w:pPr>
+      <w:r>
+        <w:rPr>
+          <w:rFonts w:ascii="Bahnschrift" w:hAnsi="Bahnschrift" w:cs="B Nazanin" w:hint="cs"/>
+          <w:sz w:val="32"/>
+          <w:szCs w:val="36"/>
+          <w:rtl/>
+          <w:lang w:bidi="fa-IR"/>
+        </w:rPr>
+        <w:t>همین که یک فرایند در حالت اجرا قرار گرفت</w:t>
+      </w:r>
+      <w:r>
+        <w:rPr>
+          <w:rFonts w:ascii="Bahnschrift" w:hAnsi="Bahnschrift" w:cs="B Nazanin" w:hint="cs"/>
+          <w:sz w:val="32"/>
+          <w:szCs w:val="36"/>
+          <w:rtl/>
+          <w:lang w:bidi="fa-IR"/>
+        </w:rPr>
+        <w:t xml:space="preserve"> آن قدر به اجرا ادامه می دهد تا خاتمه یابد یا با این که خودش  (داوطلبانه) برای انتظار </w:t>
+      </w:r>
+      <w:r>
+        <w:rPr>
+          <w:rFonts w:ascii="Bahnschrift" w:hAnsi="Bahnschrift" w:cs="B Nazanin"/>
+          <w:sz w:val="32"/>
+          <w:szCs w:val="36"/>
+          <w:lang w:bidi="fa-IR"/>
+        </w:rPr>
+        <w:t>i/o</w:t>
+      </w:r>
+      <w:r>
+        <w:rPr>
+          <w:rFonts w:ascii="Bahnschrift" w:hAnsi="Bahnschrift" w:cs="B Nazanin" w:hint="cs"/>
+          <w:sz w:val="32"/>
+          <w:szCs w:val="36"/>
+          <w:rtl/>
+          <w:lang w:bidi="fa-IR"/>
+        </w:rPr>
+        <w:t xml:space="preserve"> مسدود شود</w:t>
+      </w:r>
+    </w:p>
+    <w:p>
+      <w:pPr>
+        <w:bidi/>
+        <w:rPr>
+          <w:rFonts w:ascii="Bahnschrift" w:hAnsi="Bahnschrift" w:cs="B Nazanin" w:hint="cs"/>
+          <w:sz w:val="32"/>
+          <w:szCs w:val="36"/>
+          <w:rtl/>
+          <w:lang w:bidi="fa-IR"/>
+        </w:rPr>
+      </w:pPr>
       <w:bookmarkStart w:id="0" w:name="_GoBack"/>
       <w:bookmarkEnd w:id="0"/>
-      <w:r>
-        <w:rPr>
-          <w:rFonts w:ascii="Bahnschrift" w:hAnsi="Bahnschrift" w:cs="B Nazanin" w:hint="cs"/>
-          <w:sz w:val="32"/>
-          <w:szCs w:val="36"/>
-          <w:highlight w:val="yellow"/>
-          <w:rtl/>
-          <w:lang w:bidi="fa-IR"/>
-        </w:rPr>
-        <w:t>ه فعال سازی</w:t>
-      </w:r>
-      <w:r>
-        <w:rPr>
-          <w:rFonts w:ascii="Bahnschrift" w:hAnsi="Bahnschrift" w:cs="B Nazanin" w:hint="cs"/>
-          <w:sz w:val="32"/>
-          <w:szCs w:val="36"/>
-          <w:highlight w:val="yellow"/>
-          <w:rtl/>
-          <w:lang w:bidi="fa-IR"/>
-        </w:rPr>
-        <w:t xml:space="preserve"> و تعلیق فرایند ها بر عهده زمان</w:t>
-      </w:r>
-      <w:r>
-        <w:rPr>
-          <w:rFonts w:ascii="Bahnschrift" w:hAnsi="Bahnschrift" w:cs="B Nazanin" w:hint="cs"/>
-          <w:sz w:val="32"/>
-          <w:szCs w:val="36"/>
-          <w:highlight w:val="yellow"/>
-          <w:rtl/>
-          <w:lang w:bidi="fa-IR"/>
-        </w:rPr>
-        <w:t>بند میان مدت است</w:t>
-      </w:r>
-    </w:p>
-    <w:p>
-      <w:pPr>
-        <w:bidi/>
-        <w:ind w:left="360"/>
-        <w:rPr>
-          <w:rFonts w:ascii="Bahnschrift" w:hAnsi="Bahnschrift" w:cs="B Nazanin"/>
-          <w:sz w:val="32"/>
-          <w:szCs w:val="36"/>
-          <w:rtl/>
-          <w:lang w:bidi="fa-IR"/>
-        </w:rPr>
-      </w:pPr>
-      <w:r>
-        <w:rPr>
-          <w:rFonts w:ascii="Bahnschrift" w:hAnsi="Bahnschrift" w:cs="B Nazanin" w:hint="cs"/>
-          <w:sz w:val="32"/>
-          <w:szCs w:val="36"/>
-          <w:rtl/>
-          <w:lang w:bidi="fa-IR"/>
-        </w:rPr>
-        <w:t>زمانبند میان مدت فرایندی را از حافظه اصلی حذف و به حافظه جانبی می برد. این فرایند بعدا می تواند به حافظه اصلی لود شود. این الگو را مبادله (</w:t>
-      </w:r>
-      <w:r>
-        <w:rPr>
-          <w:rFonts w:ascii="Bahnschrift" w:hAnsi="Bahnschrift" w:cs="B Nazanin"/>
-          <w:sz w:val="32"/>
-          <w:szCs w:val="36"/>
-          <w:lang w:bidi="fa-IR"/>
-        </w:rPr>
-        <w:t>Swapping</w:t>
-      </w:r>
-      <w:r>
-        <w:rPr>
-          <w:rFonts w:ascii="Bahnschrift" w:hAnsi="Bahnschrift" w:cs="B Nazanin" w:hint="cs"/>
-          <w:sz w:val="32"/>
-          <w:szCs w:val="36"/>
-          <w:rtl/>
-          <w:lang w:bidi="fa-IR"/>
-        </w:rPr>
-        <w:t>)</w:t>
-      </w:r>
-      <w:r>
-        <w:rPr>
-          <w:rFonts w:ascii="Bahnschrift" w:hAnsi="Bahnschrift" w:cs="B Nazanin" w:hint="cs"/>
-          <w:sz w:val="32"/>
-          <w:szCs w:val="36"/>
-          <w:rtl/>
-          <w:lang w:bidi="fa-IR"/>
-        </w:rPr>
-        <w:t xml:space="preserve"> می گویند.</w:t>
-      </w:r>
-    </w:p>
-    <w:p>
-      <w:pPr>
-        <w:bidi/>
-        <w:ind w:left="360"/>
-        <w:rPr>
-          <w:rFonts w:ascii="Bahnschrift" w:hAnsi="Bahnschrift" w:cs="B Nazanin" w:hint="cs"/>
-          <w:sz w:val="32"/>
-          <w:szCs w:val="36"/>
-          <w:lang w:bidi="fa-IR"/>
-        </w:rPr>
-      </w:pPr>
     </w:p>
     <w:sectPr>
       <w:pgSz w:w="12240" w:h="15840"/>
@@ -1442,12 +2681,62 @@
 </w:document>
 </file>
 
+<file path=word/endnotes.xml><?xml version="1.0" encoding="utf-8"?>
+<w:endnotes xmlns:wpc="http://schemas.microsoft.com/office/word/2010/wordprocessingCanvas" xmlns:cx="http://schemas.microsoft.com/office/drawing/2014/chartex" xmlns:mc="http://schemas.openxmlformats.org/markup-compatibility/2006" xmlns:o="urn:schemas-microsoft-com:office:office" xmlns:r="http://schemas.openxmlformats.org/officeDocument/2006/relationships" xmlns:m="http://schemas.openxmlformats.org/officeDocument/2006/math" xmlns:v="urn:schemas-microsoft-com:vml" xmlns:wp14="http://schemas.microsoft.com/office/word/2010/wordprocessingDrawing" xmlns:wp="http://schemas.openxmlformats.org/drawingml/2006/wordprocessingDrawing" xmlns:w10="urn:schemas-microsoft-com:office:word" xmlns:w="http://schemas.openxmlformats.org/wordprocessingml/2006/main" xmlns:w14="http://schemas.microsoft.com/office/word/2010/wordml" xmlns:w15="http://schemas.microsoft.com/office/word/2012/wordml" xmlns:w16se="http://schemas.microsoft.com/office/word/2015/wordml/symex" xmlns:wpg="http://schemas.microsoft.com/office/word/2010/wordprocessingGroup" xmlns:wpi="http://schemas.microsoft.com/office/word/2010/wordprocessingInk" xmlns:wne="http://schemas.microsoft.com/office/word/2006/wordml" xmlns:wps="http://schemas.microsoft.com/office/word/2010/wordprocessingShape" mc:Ignorable="w14 w15 w16se wp14">
+  <w:endnote w:type="separator" w:id="-1">
+    <w:p>
+      <w:pPr>
+        <w:spacing w:after="0" w:line="240" w:lineRule="auto"/>
+      </w:pPr>
+      <w:r>
+        <w:separator/>
+      </w:r>
+    </w:p>
+  </w:endnote>
+  <w:endnote w:type="continuationSeparator" w:id="0">
+    <w:p>
+      <w:pPr>
+        <w:spacing w:after="0" w:line="240" w:lineRule="auto"/>
+      </w:pPr>
+      <w:r>
+        <w:continuationSeparator/>
+      </w:r>
+    </w:p>
+  </w:endnote>
+</w:endnotes>
+</file>
+
+<file path=word/footnotes.xml><?xml version="1.0" encoding="utf-8"?>
+<w:footnotes xmlns:wpc="http://schemas.microsoft.com/office/word/2010/wordprocessingCanvas" xmlns:cx="http://schemas.microsoft.com/office/drawing/2014/chartex" xmlns:mc="http://schemas.openxmlformats.org/markup-compatibility/2006" xmlns:o="urn:schemas-microsoft-com:office:office" xmlns:r="http://schemas.openxmlformats.org/officeDocument/2006/relationships" xmlns:m="http://schemas.openxmlformats.org/officeDocument/2006/math" xmlns:v="urn:schemas-microsoft-com:vml" xmlns:wp14="http://schemas.microsoft.com/office/word/2010/wordprocessingDrawing" xmlns:wp="http://schemas.openxmlformats.org/drawingml/2006/wordprocessingDrawing" xmlns:w10="urn:schemas-microsoft-com:office:word" xmlns:w="http://schemas.openxmlformats.org/wordprocessingml/2006/main" xmlns:w14="http://schemas.microsoft.com/office/word/2010/wordml" xmlns:w15="http://schemas.microsoft.com/office/word/2012/wordml" xmlns:w16se="http://schemas.microsoft.com/office/word/2015/wordml/symex" xmlns:wpg="http://schemas.microsoft.com/office/word/2010/wordprocessingGroup" xmlns:wpi="http://schemas.microsoft.com/office/word/2010/wordprocessingInk" xmlns:wne="http://schemas.microsoft.com/office/word/2006/wordml" xmlns:wps="http://schemas.microsoft.com/office/word/2010/wordprocessingShape" mc:Ignorable="w14 w15 w16se wp14">
+  <w:footnote w:type="separator" w:id="-1">
+    <w:p>
+      <w:pPr>
+        <w:spacing w:after="0" w:line="240" w:lineRule="auto"/>
+      </w:pPr>
+      <w:r>
+        <w:separator/>
+      </w:r>
+    </w:p>
+  </w:footnote>
+  <w:footnote w:type="continuationSeparator" w:id="0">
+    <w:p>
+      <w:pPr>
+        <w:spacing w:after="0" w:line="240" w:lineRule="auto"/>
+      </w:pPr>
+      <w:r>
+        <w:continuationSeparator/>
+      </w:r>
+    </w:p>
+  </w:footnote>
+</w:footnotes>
+</file>
+
 <file path=word/numbering.xml><?xml version="1.0" encoding="utf-8"?>
 <w:numbering xmlns:wpc="http://schemas.microsoft.com/office/word/2010/wordprocessingCanvas" xmlns:cx="http://schemas.microsoft.com/office/drawing/2014/chartex" xmlns:mc="http://schemas.openxmlformats.org/markup-compatibility/2006" xmlns:o="urn:schemas-microsoft-com:office:office" xmlns:r="http://schemas.openxmlformats.org/officeDocument/2006/relationships" xmlns:m="http://schemas.openxmlformats.org/officeDocument/2006/math" xmlns:v="urn:schemas-microsoft-com:vml" xmlns:wp14="http://schemas.microsoft.com/office/word/2010/wordprocessingDrawing" xmlns:wp="http://schemas.openxmlformats.org/drawingml/2006/wordprocessingDrawing" xmlns:w10="urn:schemas-microsoft-com:office:word" xmlns:w="http://schemas.openxmlformats.org/wordprocessingml/2006/main" xmlns:w14="http://schemas.microsoft.com/office/word/2010/wordml" xmlns:w15="http://schemas.microsoft.com/office/word/2012/wordml" xmlns:w16se="http://schemas.microsoft.com/office/word/2015/wordml/symex" xmlns:wpg="http://schemas.microsoft.com/office/word/2010/wordprocessingGroup" xmlns:wpi="http://schemas.microsoft.com/office/word/2010/wordprocessingInk" xmlns:wne="http://schemas.microsoft.com/office/word/2006/wordml" xmlns:wps="http://schemas.microsoft.com/office/word/2010/wordprocessingShape" mc:Ignorable="w14 w15 w16se wp14">
   <w:abstractNum w:abstractNumId="0" w15:restartNumberingAfterBreak="0">
     <w:nsid w:val="07F167A0"/>
     <w:multiLevelType w:val="hybridMultilevel"/>
-    <w:tmpl w:val="245AD1DA"/>
+    <w:tmpl w:val="39B40BEA"/>
     <w:lvl w:ilvl="0" w:tplc="0409000F">
       <w:start w:val="1"/>
       <w:numFmt w:val="decimal"/>
@@ -1702,6 +2991,95 @@
       </w:pPr>
     </w:lvl>
   </w:abstractNum>
+  <w:abstractNum w:abstractNumId="3" w15:restartNumberingAfterBreak="0">
+    <w:nsid w:val="70D57B53"/>
+    <w:multiLevelType w:val="hybridMultilevel"/>
+    <w:tmpl w:val="893AE092"/>
+    <w:lvl w:ilvl="0" w:tplc="0409000F">
+      <w:start w:val="1"/>
+      <w:numFmt w:val="decimal"/>
+      <w:lvlText w:val="%1."/>
+      <w:lvlJc w:val="left"/>
+      <w:pPr>
+        <w:ind w:left="720" w:hanging="360"/>
+      </w:pPr>
+      <w:rPr>
+        <w:rFonts w:hint="default"/>
+      </w:rPr>
+    </w:lvl>
+    <w:lvl w:ilvl="1" w:tplc="04090019" w:tentative="1">
+      <w:start w:val="1"/>
+      <w:numFmt w:val="lowerLetter"/>
+      <w:lvlText w:val="%2."/>
+      <w:lvlJc w:val="left"/>
+      <w:pPr>
+        <w:ind w:left="1440" w:hanging="360"/>
+      </w:pPr>
+    </w:lvl>
+    <w:lvl w:ilvl="2" w:tplc="0409001B" w:tentative="1">
+      <w:start w:val="1"/>
+      <w:numFmt w:val="lowerRoman"/>
+      <w:lvlText w:val="%3."/>
+      <w:lvlJc w:val="right"/>
+      <w:pPr>
+        <w:ind w:left="2160" w:hanging="180"/>
+      </w:pPr>
+    </w:lvl>
+    <w:lvl w:ilvl="3" w:tplc="0409000F" w:tentative="1">
+      <w:start w:val="1"/>
+      <w:numFmt w:val="decimal"/>
+      <w:lvlText w:val="%4."/>
+      <w:lvlJc w:val="left"/>
+      <w:pPr>
+        <w:ind w:left="2880" w:hanging="360"/>
+      </w:pPr>
+    </w:lvl>
+    <w:lvl w:ilvl="4" w:tplc="04090019" w:tentative="1">
+      <w:start w:val="1"/>
+      <w:numFmt w:val="lowerLetter"/>
+      <w:lvlText w:val="%5."/>
+      <w:lvlJc w:val="left"/>
+      <w:pPr>
+        <w:ind w:left="3600" w:hanging="360"/>
+      </w:pPr>
+    </w:lvl>
+    <w:lvl w:ilvl="5" w:tplc="0409001B" w:tentative="1">
+      <w:start w:val="1"/>
+      <w:numFmt w:val="lowerRoman"/>
+      <w:lvlText w:val="%6."/>
+      <w:lvlJc w:val="right"/>
+      <w:pPr>
+        <w:ind w:left="4320" w:hanging="180"/>
+      </w:pPr>
+    </w:lvl>
+    <w:lvl w:ilvl="6" w:tplc="0409000F" w:tentative="1">
+      <w:start w:val="1"/>
+      <w:numFmt w:val="decimal"/>
+      <w:lvlText w:val="%7."/>
+      <w:lvlJc w:val="left"/>
+      <w:pPr>
+        <w:ind w:left="5040" w:hanging="360"/>
+      </w:pPr>
+    </w:lvl>
+    <w:lvl w:ilvl="7" w:tplc="04090019" w:tentative="1">
+      <w:start w:val="1"/>
+      <w:numFmt w:val="lowerLetter"/>
+      <w:lvlText w:val="%8."/>
+      <w:lvlJc w:val="left"/>
+      <w:pPr>
+        <w:ind w:left="5760" w:hanging="360"/>
+      </w:pPr>
+    </w:lvl>
+    <w:lvl w:ilvl="8" w:tplc="0409001B" w:tentative="1">
+      <w:start w:val="1"/>
+      <w:numFmt w:val="lowerRoman"/>
+      <w:lvlText w:val="%9."/>
+      <w:lvlJc w:val="right"/>
+      <w:pPr>
+        <w:ind w:left="6480" w:hanging="180"/>
+      </w:pPr>
+    </w:lvl>
+  </w:abstractNum>
   <w:num w:numId="1">
     <w:abstractNumId w:val="1"/>
   </w:num>
@@ -1710,6 +3088,9 @@
   </w:num>
   <w:num w:numId="3">
     <w:abstractNumId w:val="0"/>
+  </w:num>
+  <w:num w:numId="4">
+    <w:abstractNumId w:val="3"/>
   </w:num>
 </w:numbering>
 </file>
@@ -2146,6 +3527,50 @@
       <w:contextualSpacing/>
     </w:pPr>
   </w:style>
+  <w:style w:type="paragraph" w:styleId="Header">
+    <w:name w:val="header"/>
+    <w:basedOn w:val="Normal"/>
+    <w:link w:val="HeaderChar"/>
+    <w:uiPriority w:val="99"/>
+    <w:unhideWhenUsed/>
+    <w:rsid w:val="004B61CE"/>
+    <w:pPr>
+      <w:tabs>
+        <w:tab w:val="center" w:pos="4680"/>
+        <w:tab w:val="right" w:pos="9360"/>
+      </w:tabs>
+      <w:spacing w:after="0" w:line="240" w:lineRule="auto"/>
+    </w:pPr>
+  </w:style>
+  <w:style w:type="character" w:customStyle="1" w:styleId="HeaderChar">
+    <w:name w:val="Header Char"/>
+    <w:basedOn w:val="DefaultParagraphFont"/>
+    <w:link w:val="Header"/>
+    <w:uiPriority w:val="99"/>
+    <w:rsid w:val="004B61CE"/>
+  </w:style>
+  <w:style w:type="paragraph" w:styleId="Footer">
+    <w:name w:val="footer"/>
+    <w:basedOn w:val="Normal"/>
+    <w:link w:val="FooterChar"/>
+    <w:uiPriority w:val="99"/>
+    <w:unhideWhenUsed/>
+    <w:rsid w:val="004B61CE"/>
+    <w:pPr>
+      <w:tabs>
+        <w:tab w:val="center" w:pos="4680"/>
+        <w:tab w:val="right" w:pos="9360"/>
+      </w:tabs>
+      <w:spacing w:after="0" w:line="240" w:lineRule="auto"/>
+    </w:pPr>
+  </w:style>
+  <w:style w:type="character" w:customStyle="1" w:styleId="FooterChar">
+    <w:name w:val="Footer Char"/>
+    <w:basedOn w:val="DefaultParagraphFont"/>
+    <w:link w:val="Footer"/>
+    <w:uiPriority w:val="99"/>
+    <w:rsid w:val="004B61CE"/>
+  </w:style>
 </w:styles>
 </file>
 

</xml_diff>

<commit_message>
Update lecture 3 files
</commit_message>
<xml_diff>
--- a/Lecture-3/Lecture-3.docx
+++ b/Lecture-3/Lecture-3.docx
@@ -1438,8 +1438,6 @@
         </w:rPr>
         <w:t>Middle</w:t>
       </w:r>
-      <w:bookmarkStart w:id="0" w:name="_GoBack"/>
-      <w:bookmarkEnd w:id="0"/>
       <w:r>
         <w:rPr>
           <w:rFonts w:ascii="Bahnschrift" w:hAnsi="Bahnschrift" w:cs="B Nazanin"/>
@@ -3097,7 +3095,7 @@
     <w:p>
       <w:pPr>
         <w:bidi/>
-        <w:jc w:val="both"/>
+        <w:jc w:val="center"/>
         <w:rPr>
           <w:rFonts w:ascii="Bahnschrift" w:hAnsi="Bahnschrift" w:cs="B Nazanin"/>
           <w:sz w:val="32"/>
@@ -3154,16 +3152,6 @@
           <w:szCs w:val="36"/>
           <w:rtl/>
         </w:rPr>
-        <w:t xml:space="preserve"> </w:t>
-      </w:r>
-      <w:r>
-        <w:rPr>
-          <w:rFonts w:ascii="Bahnschrift" w:hAnsi="Bahnschrift" w:cs="B Nazanin"/>
-          <w:noProof/>
-          <w:sz w:val="32"/>
-          <w:szCs w:val="36"/>
-          <w:rtl/>
-        </w:rPr>
         <w:drawing>
           <wp:inline distT="0" distB="0" distL="0" distR="0" wp14:anchorId="46BA80AC" wp14:editId="77AF1ED0">
             <wp:extent cx="5747657" cy="1906675"/>
@@ -3625,17 +3613,21 @@
         <w:jc w:val="both"/>
         <w:rPr>
           <w:rFonts w:ascii="Bahnschrift" w:hAnsi="Bahnschrift" w:cs="B Nazanin"/>
-          <w:sz w:val="32"/>
-          <w:szCs w:val="36"/>
-          <w:rtl/>
-          <w:lang w:bidi="fa-IR"/>
-        </w:rPr>
-      </w:pPr>
-      <w:r>
-        <w:rPr>
-          <w:rFonts w:ascii="Bahnschrift" w:hAnsi="Bahnschrift" w:cs="B Nazanin" w:hint="cs"/>
-          <w:sz w:val="32"/>
-          <w:szCs w:val="36"/>
+          <w:color w:val="000000" w:themeColor="text1"/>
+          <w:sz w:val="32"/>
+          <w:szCs w:val="36"/>
+          <w:highlight w:val="cyan"/>
+          <w:rtl/>
+          <w:lang w:bidi="fa-IR"/>
+        </w:rPr>
+      </w:pPr>
+      <w:r>
+        <w:rPr>
+          <w:rFonts w:ascii="Bahnschrift" w:hAnsi="Bahnschrift" w:cs="B Nazanin" w:hint="cs"/>
+          <w:color w:val="000000" w:themeColor="text1"/>
+          <w:sz w:val="32"/>
+          <w:szCs w:val="36"/>
+          <w:highlight w:val="cyan"/>
           <w:rtl/>
           <w:lang w:bidi="fa-IR"/>
         </w:rPr>
@@ -3648,17 +3640,21 @@
         <w:jc w:val="both"/>
         <w:rPr>
           <w:rFonts w:ascii="Bahnschrift" w:hAnsi="Bahnschrift" w:cs="B Nazanin"/>
-          <w:sz w:val="28"/>
-          <w:szCs w:val="32"/>
-          <w:u w:val="single"/>
-          <w:lang w:bidi="fa-IR"/>
-        </w:rPr>
-      </w:pPr>
-      <w:r>
-        <w:rPr>
-          <w:rFonts w:ascii="Bahnschrift" w:hAnsi="Bahnschrift" w:cs="B Nazanin"/>
-          <w:sz w:val="28"/>
-          <w:szCs w:val="32"/>
+          <w:color w:val="000000" w:themeColor="text1"/>
+          <w:sz w:val="28"/>
+          <w:szCs w:val="32"/>
+          <w:highlight w:val="cyan"/>
+          <w:u w:val="single"/>
+          <w:lang w:bidi="fa-IR"/>
+        </w:rPr>
+      </w:pPr>
+      <w:r>
+        <w:rPr>
+          <w:rFonts w:ascii="Bahnschrift" w:hAnsi="Bahnschrift" w:cs="B Nazanin"/>
+          <w:color w:val="000000" w:themeColor="text1"/>
+          <w:sz w:val="28"/>
+          <w:szCs w:val="32"/>
+          <w:highlight w:val="cyan"/>
           <w:u w:val="single"/>
           <w:lang w:bidi="fa-IR"/>
         </w:rPr>
@@ -3667,8 +3663,10 @@
       <w:r>
         <w:rPr>
           <w:rFonts w:ascii="Bahnschrift" w:hAnsi="Bahnschrift" w:cs="B Nazanin"/>
-          <w:sz w:val="28"/>
-          <w:szCs w:val="32"/>
+          <w:color w:val="000000" w:themeColor="text1"/>
+          <w:sz w:val="28"/>
+          <w:szCs w:val="32"/>
+          <w:highlight w:val="cyan"/>
           <w:u w:val="single"/>
           <w:rtl/>
           <w:lang w:bidi="fa-IR"/>
@@ -3678,8 +3676,10 @@
       <w:r>
         <w:rPr>
           <w:rFonts w:ascii="Bahnschrift" w:hAnsi="Bahnschrift" w:cs="B Nazanin" w:hint="cs"/>
-          <w:sz w:val="28"/>
-          <w:szCs w:val="32"/>
+          <w:color w:val="000000" w:themeColor="text1"/>
+          <w:sz w:val="28"/>
+          <w:szCs w:val="32"/>
+          <w:highlight w:val="cyan"/>
           <w:u w:val="single"/>
           <w:rtl/>
           <w:lang w:bidi="fa-IR"/>
@@ -3689,8 +3689,10 @@
       <w:r>
         <w:rPr>
           <w:rFonts w:ascii="Bahnschrift" w:hAnsi="Bahnschrift" w:cs="B Nazanin" w:hint="eastAsia"/>
-          <w:sz w:val="28"/>
-          <w:szCs w:val="32"/>
+          <w:color w:val="000000" w:themeColor="text1"/>
+          <w:sz w:val="28"/>
+          <w:szCs w:val="32"/>
+          <w:highlight w:val="cyan"/>
           <w:u w:val="single"/>
           <w:rtl/>
           <w:lang w:bidi="fa-IR"/>
@@ -3700,8 +3702,10 @@
       <w:r>
         <w:rPr>
           <w:rFonts w:ascii="Bahnschrift" w:hAnsi="Bahnschrift" w:cs="B Nazanin"/>
-          <w:sz w:val="28"/>
-          <w:szCs w:val="32"/>
+          <w:color w:val="000000" w:themeColor="text1"/>
+          <w:sz w:val="28"/>
+          <w:szCs w:val="32"/>
+          <w:highlight w:val="cyan"/>
           <w:u w:val="single"/>
           <w:rtl/>
           <w:lang w:bidi="fa-IR"/>
@@ -3711,8 +3715,10 @@
       <w:r>
         <w:rPr>
           <w:rFonts w:ascii="Bahnschrift" w:hAnsi="Bahnschrift" w:cs="B Nazanin" w:hint="cs"/>
-          <w:sz w:val="28"/>
-          <w:szCs w:val="32"/>
+          <w:color w:val="000000" w:themeColor="text1"/>
+          <w:sz w:val="28"/>
+          <w:szCs w:val="32"/>
+          <w:highlight w:val="cyan"/>
           <w:u w:val="single"/>
           <w:rtl/>
           <w:lang w:bidi="fa-IR"/>
@@ -3722,8 +3728,10 @@
       <w:r>
         <w:rPr>
           <w:rFonts w:ascii="Bahnschrift" w:hAnsi="Bahnschrift" w:cs="B Nazanin" w:hint="eastAsia"/>
-          <w:sz w:val="28"/>
-          <w:szCs w:val="32"/>
+          <w:color w:val="000000" w:themeColor="text1"/>
+          <w:sz w:val="28"/>
+          <w:szCs w:val="32"/>
+          <w:highlight w:val="cyan"/>
           <w:u w:val="single"/>
           <w:rtl/>
           <w:lang w:bidi="fa-IR"/>
@@ -3733,8 +3741,10 @@
       <w:r>
         <w:rPr>
           <w:rFonts w:ascii="Bahnschrift" w:hAnsi="Bahnschrift" w:cs="B Nazanin" w:hint="cs"/>
-          <w:sz w:val="28"/>
-          <w:szCs w:val="32"/>
+          <w:color w:val="000000" w:themeColor="text1"/>
+          <w:sz w:val="28"/>
+          <w:szCs w:val="32"/>
+          <w:highlight w:val="cyan"/>
           <w:u w:val="single"/>
           <w:rtl/>
           <w:lang w:bidi="fa-IR"/>
@@ -3744,8 +3754,10 @@
       <w:r>
         <w:rPr>
           <w:rFonts w:ascii="Bahnschrift" w:hAnsi="Bahnschrift" w:cs="B Nazanin"/>
-          <w:sz w:val="28"/>
-          <w:szCs w:val="32"/>
+          <w:color w:val="000000" w:themeColor="text1"/>
+          <w:sz w:val="28"/>
+          <w:szCs w:val="32"/>
+          <w:highlight w:val="cyan"/>
           <w:u w:val="single"/>
           <w:rtl/>
           <w:lang w:bidi="fa-IR"/>
@@ -3755,8 +3767,10 @@
       <w:r>
         <w:rPr>
           <w:rFonts w:ascii="Bahnschrift" w:hAnsi="Bahnschrift" w:cs="B Nazanin" w:hint="cs"/>
-          <w:sz w:val="28"/>
-          <w:szCs w:val="32"/>
+          <w:color w:val="000000" w:themeColor="text1"/>
+          <w:sz w:val="28"/>
+          <w:szCs w:val="32"/>
+          <w:highlight w:val="cyan"/>
           <w:u w:val="single"/>
           <w:rtl/>
           <w:lang w:bidi="fa-IR"/>
@@ -3766,8 +3780,10 @@
       <w:r>
         <w:rPr>
           <w:rFonts w:ascii="Bahnschrift" w:hAnsi="Bahnschrift" w:cs="B Nazanin"/>
-          <w:sz w:val="28"/>
-          <w:szCs w:val="32"/>
+          <w:color w:val="000000" w:themeColor="text1"/>
+          <w:sz w:val="28"/>
+          <w:szCs w:val="32"/>
+          <w:highlight w:val="cyan"/>
           <w:u w:val="single"/>
           <w:rtl/>
           <w:lang w:bidi="fa-IR"/>
@@ -3781,8 +3797,10 @@
         <w:jc w:val="both"/>
         <w:rPr>
           <w:rFonts w:ascii="Bahnschrift" w:hAnsi="Bahnschrift" w:cs="B Nazanin"/>
-          <w:sz w:val="28"/>
-          <w:szCs w:val="32"/>
+          <w:color w:val="000000" w:themeColor="text1"/>
+          <w:sz w:val="28"/>
+          <w:szCs w:val="32"/>
+          <w:highlight w:val="cyan"/>
           <w:u w:val="single"/>
           <w:lang w:bidi="fa-IR"/>
         </w:rPr>
@@ -3790,8 +3808,10 @@
       <w:r>
         <w:rPr>
           <w:rFonts w:ascii="Bahnschrift" w:hAnsi="Bahnschrift" w:cs="B Nazanin" w:hint="eastAsia"/>
-          <w:sz w:val="28"/>
-          <w:szCs w:val="32"/>
+          <w:color w:val="000000" w:themeColor="text1"/>
+          <w:sz w:val="28"/>
+          <w:szCs w:val="32"/>
+          <w:highlight w:val="cyan"/>
           <w:u w:val="single"/>
           <w:rtl/>
           <w:lang w:bidi="fa-IR"/>
@@ -3801,8 +3821,10 @@
       <w:r>
         <w:rPr>
           <w:rFonts w:ascii="Bahnschrift" w:hAnsi="Bahnschrift" w:cs="B Nazanin"/>
-          <w:sz w:val="28"/>
-          <w:szCs w:val="32"/>
+          <w:color w:val="000000" w:themeColor="text1"/>
+          <w:sz w:val="28"/>
+          <w:szCs w:val="32"/>
+          <w:highlight w:val="cyan"/>
           <w:u w:val="single"/>
           <w:rtl/>
           <w:lang w:bidi="fa-IR"/>
@@ -3812,8 +3834,10 @@
       <w:r>
         <w:rPr>
           <w:rFonts w:ascii="Bahnschrift" w:hAnsi="Bahnschrift" w:cs="B Nazanin" w:hint="cs"/>
-          <w:sz w:val="28"/>
-          <w:szCs w:val="32"/>
+          <w:color w:val="000000" w:themeColor="text1"/>
+          <w:sz w:val="28"/>
+          <w:szCs w:val="32"/>
+          <w:highlight w:val="cyan"/>
           <w:u w:val="single"/>
           <w:rtl/>
           <w:lang w:bidi="fa-IR"/>
@@ -3823,8 +3847,10 @@
       <w:r>
         <w:rPr>
           <w:rFonts w:ascii="Bahnschrift" w:hAnsi="Bahnschrift" w:cs="B Nazanin"/>
-          <w:sz w:val="28"/>
-          <w:szCs w:val="32"/>
+          <w:color w:val="000000" w:themeColor="text1"/>
+          <w:sz w:val="28"/>
+          <w:szCs w:val="32"/>
+          <w:highlight w:val="cyan"/>
           <w:u w:val="single"/>
           <w:rtl/>
           <w:lang w:bidi="fa-IR"/>
@@ -3834,8 +3860,10 @@
       <w:r>
         <w:rPr>
           <w:rFonts w:ascii="Bahnschrift" w:hAnsi="Bahnschrift" w:cs="B Nazanin" w:hint="cs"/>
-          <w:sz w:val="28"/>
-          <w:szCs w:val="32"/>
+          <w:color w:val="000000" w:themeColor="text1"/>
+          <w:sz w:val="28"/>
+          <w:szCs w:val="32"/>
+          <w:highlight w:val="cyan"/>
           <w:u w:val="single"/>
           <w:rtl/>
           <w:lang w:bidi="fa-IR"/>
@@ -3845,8 +3873,10 @@
       <w:r>
         <w:rPr>
           <w:rFonts w:ascii="Bahnschrift" w:hAnsi="Bahnschrift" w:cs="B Nazanin"/>
-          <w:sz w:val="28"/>
-          <w:szCs w:val="32"/>
+          <w:color w:val="000000" w:themeColor="text1"/>
+          <w:sz w:val="28"/>
+          <w:szCs w:val="32"/>
+          <w:highlight w:val="cyan"/>
           <w:u w:val="single"/>
           <w:rtl/>
           <w:lang w:bidi="fa-IR"/>
@@ -3856,8 +3886,10 @@
       <w:r>
         <w:rPr>
           <w:rFonts w:ascii="Bahnschrift" w:hAnsi="Bahnschrift" w:cs="B Nazanin" w:hint="cs"/>
-          <w:sz w:val="28"/>
-          <w:szCs w:val="32"/>
+          <w:color w:val="000000" w:themeColor="text1"/>
+          <w:sz w:val="28"/>
+          <w:szCs w:val="32"/>
+          <w:highlight w:val="cyan"/>
           <w:u w:val="single"/>
           <w:rtl/>
           <w:lang w:bidi="fa-IR"/>
@@ -3867,8 +3899,10 @@
       <w:r>
         <w:rPr>
           <w:rFonts w:ascii="Bahnschrift" w:hAnsi="Bahnschrift" w:cs="B Nazanin" w:hint="eastAsia"/>
-          <w:sz w:val="28"/>
-          <w:szCs w:val="32"/>
+          <w:color w:val="000000" w:themeColor="text1"/>
+          <w:sz w:val="28"/>
+          <w:szCs w:val="32"/>
+          <w:highlight w:val="cyan"/>
           <w:u w:val="single"/>
           <w:rtl/>
           <w:lang w:bidi="fa-IR"/>
@@ -3878,8 +3912,10 @@
       <w:r>
         <w:rPr>
           <w:rFonts w:ascii="Bahnschrift" w:hAnsi="Bahnschrift" w:cs="B Nazanin"/>
-          <w:sz w:val="28"/>
-          <w:szCs w:val="32"/>
+          <w:color w:val="000000" w:themeColor="text1"/>
+          <w:sz w:val="28"/>
+          <w:szCs w:val="32"/>
+          <w:highlight w:val="cyan"/>
           <w:u w:val="single"/>
           <w:rtl/>
           <w:lang w:bidi="fa-IR"/>
@@ -3889,8 +3925,10 @@
       <w:r>
         <w:rPr>
           <w:rFonts w:ascii="Bahnschrift" w:hAnsi="Bahnschrift" w:cs="B Nazanin" w:hint="cs"/>
-          <w:sz w:val="28"/>
-          <w:szCs w:val="32"/>
+          <w:color w:val="000000" w:themeColor="text1"/>
+          <w:sz w:val="28"/>
+          <w:szCs w:val="32"/>
+          <w:highlight w:val="cyan"/>
           <w:u w:val="single"/>
           <w:rtl/>
           <w:lang w:bidi="fa-IR"/>
@@ -3900,8 +3938,10 @@
       <w:r>
         <w:rPr>
           <w:rFonts w:ascii="Bahnschrift" w:hAnsi="Bahnschrift" w:cs="B Nazanin"/>
-          <w:sz w:val="28"/>
-          <w:szCs w:val="32"/>
+          <w:color w:val="000000" w:themeColor="text1"/>
+          <w:sz w:val="28"/>
+          <w:szCs w:val="32"/>
+          <w:highlight w:val="cyan"/>
           <w:u w:val="single"/>
           <w:rtl/>
           <w:lang w:bidi="fa-IR"/>
@@ -3911,8 +3951,10 @@
       <w:r>
         <w:rPr>
           <w:rFonts w:ascii="Bahnschrift" w:hAnsi="Bahnschrift" w:cs="B Nazanin"/>
-          <w:sz w:val="28"/>
-          <w:szCs w:val="32"/>
+          <w:color w:val="000000" w:themeColor="text1"/>
+          <w:sz w:val="28"/>
+          <w:szCs w:val="32"/>
+          <w:highlight w:val="cyan"/>
           <w:u w:val="single"/>
           <w:lang w:bidi="fa-IR"/>
         </w:rPr>
@@ -3921,8 +3963,10 @@
       <w:r>
         <w:rPr>
           <w:rFonts w:ascii="Bahnschrift" w:hAnsi="Bahnschrift" w:cs="B Nazanin"/>
-          <w:sz w:val="28"/>
-          <w:szCs w:val="32"/>
+          <w:color w:val="000000" w:themeColor="text1"/>
+          <w:sz w:val="28"/>
+          <w:szCs w:val="32"/>
+          <w:highlight w:val="cyan"/>
           <w:u w:val="single"/>
           <w:rtl/>
           <w:lang w:bidi="fa-IR"/>
@@ -3932,8 +3976,10 @@
       <w:r>
         <w:rPr>
           <w:rFonts w:ascii="Bahnschrift" w:hAnsi="Bahnschrift" w:cs="B Nazanin" w:hint="cs"/>
-          <w:sz w:val="28"/>
-          <w:szCs w:val="32"/>
+          <w:color w:val="000000" w:themeColor="text1"/>
+          <w:sz w:val="28"/>
+          <w:szCs w:val="32"/>
+          <w:highlight w:val="cyan"/>
           <w:u w:val="single"/>
           <w:rtl/>
           <w:lang w:bidi="fa-IR"/>
@@ -3943,8 +3989,10 @@
       <w:r>
         <w:rPr>
           <w:rFonts w:ascii="Bahnschrift" w:hAnsi="Bahnschrift" w:cs="B Nazanin" w:hint="eastAsia"/>
-          <w:sz w:val="28"/>
-          <w:szCs w:val="32"/>
+          <w:color w:val="000000" w:themeColor="text1"/>
+          <w:sz w:val="28"/>
+          <w:szCs w:val="32"/>
+          <w:highlight w:val="cyan"/>
           <w:u w:val="single"/>
           <w:rtl/>
           <w:lang w:bidi="fa-IR"/>
@@ -3954,8 +4002,10 @@
       <w:r>
         <w:rPr>
           <w:rFonts w:ascii="Bahnschrift" w:hAnsi="Bahnschrift" w:cs="B Nazanin" w:hint="cs"/>
-          <w:sz w:val="28"/>
-          <w:szCs w:val="32"/>
+          <w:color w:val="000000" w:themeColor="text1"/>
+          <w:sz w:val="28"/>
+          <w:szCs w:val="32"/>
+          <w:highlight w:val="cyan"/>
           <w:u w:val="single"/>
           <w:rtl/>
           <w:lang w:bidi="fa-IR"/>
@@ -3965,8 +4015,10 @@
       <w:r>
         <w:rPr>
           <w:rFonts w:ascii="Bahnschrift" w:hAnsi="Bahnschrift" w:cs="B Nazanin"/>
-          <w:sz w:val="28"/>
-          <w:szCs w:val="32"/>
+          <w:color w:val="000000" w:themeColor="text1"/>
+          <w:sz w:val="28"/>
+          <w:szCs w:val="32"/>
+          <w:highlight w:val="cyan"/>
           <w:u w:val="single"/>
           <w:rtl/>
           <w:lang w:bidi="fa-IR"/>
@@ -3976,8 +4028,10 @@
       <w:r>
         <w:rPr>
           <w:rFonts w:ascii="Bahnschrift" w:hAnsi="Bahnschrift" w:cs="B Nazanin" w:hint="cs"/>
-          <w:sz w:val="28"/>
-          <w:szCs w:val="32"/>
+          <w:color w:val="000000" w:themeColor="text1"/>
+          <w:sz w:val="28"/>
+          <w:szCs w:val="32"/>
+          <w:highlight w:val="cyan"/>
           <w:u w:val="single"/>
           <w:rtl/>
           <w:lang w:bidi="fa-IR"/>
@@ -3987,8 +4041,10 @@
       <w:r>
         <w:rPr>
           <w:rFonts w:ascii="Bahnschrift" w:hAnsi="Bahnschrift" w:cs="B Nazanin" w:hint="eastAsia"/>
-          <w:sz w:val="28"/>
-          <w:szCs w:val="32"/>
+          <w:color w:val="000000" w:themeColor="text1"/>
+          <w:sz w:val="28"/>
+          <w:szCs w:val="32"/>
+          <w:highlight w:val="cyan"/>
           <w:u w:val="single"/>
           <w:rtl/>
           <w:lang w:bidi="fa-IR"/>
@@ -3998,8 +4054,10 @@
       <w:r>
         <w:rPr>
           <w:rFonts w:ascii="Bahnschrift" w:hAnsi="Bahnschrift" w:cs="B Nazanin"/>
-          <w:sz w:val="28"/>
-          <w:szCs w:val="32"/>
+          <w:color w:val="000000" w:themeColor="text1"/>
+          <w:sz w:val="28"/>
+          <w:szCs w:val="32"/>
+          <w:highlight w:val="cyan"/>
           <w:u w:val="single"/>
           <w:rtl/>
           <w:lang w:bidi="fa-IR"/>
@@ -4009,8 +4067,10 @@
       <w:r>
         <w:rPr>
           <w:rFonts w:ascii="Bahnschrift" w:hAnsi="Bahnschrift" w:cs="B Nazanin" w:hint="cs"/>
-          <w:sz w:val="28"/>
-          <w:szCs w:val="32"/>
+          <w:color w:val="000000" w:themeColor="text1"/>
+          <w:sz w:val="28"/>
+          <w:szCs w:val="32"/>
+          <w:highlight w:val="cyan"/>
           <w:u w:val="single"/>
           <w:rtl/>
           <w:lang w:bidi="fa-IR"/>
@@ -4020,8 +4080,10 @@
       <w:r>
         <w:rPr>
           <w:rFonts w:ascii="Bahnschrift" w:hAnsi="Bahnschrift" w:cs="B Nazanin" w:hint="eastAsia"/>
-          <w:sz w:val="28"/>
-          <w:szCs w:val="32"/>
+          <w:color w:val="000000" w:themeColor="text1"/>
+          <w:sz w:val="28"/>
+          <w:szCs w:val="32"/>
+          <w:highlight w:val="cyan"/>
           <w:u w:val="single"/>
           <w:rtl/>
           <w:lang w:bidi="fa-IR"/>
@@ -4031,8 +4093,10 @@
       <w:r>
         <w:rPr>
           <w:rFonts w:ascii="Bahnschrift" w:hAnsi="Bahnschrift" w:cs="B Nazanin"/>
-          <w:sz w:val="28"/>
-          <w:szCs w:val="32"/>
+          <w:color w:val="000000" w:themeColor="text1"/>
+          <w:sz w:val="28"/>
+          <w:szCs w:val="32"/>
+          <w:highlight w:val="cyan"/>
           <w:u w:val="single"/>
           <w:rtl/>
           <w:lang w:bidi="fa-IR"/>
@@ -4042,8 +4106,10 @@
       <w:r>
         <w:rPr>
           <w:rFonts w:ascii="Bahnschrift" w:hAnsi="Bahnschrift" w:cs="B Nazanin" w:hint="cs"/>
-          <w:sz w:val="28"/>
-          <w:szCs w:val="32"/>
+          <w:color w:val="000000" w:themeColor="text1"/>
+          <w:sz w:val="28"/>
+          <w:szCs w:val="32"/>
+          <w:highlight w:val="cyan"/>
           <w:u w:val="single"/>
           <w:rtl/>
           <w:lang w:bidi="fa-IR"/>
@@ -4053,8 +4119,10 @@
       <w:r>
         <w:rPr>
           <w:rFonts w:ascii="Bahnschrift" w:hAnsi="Bahnschrift" w:cs="B Nazanin"/>
-          <w:sz w:val="28"/>
-          <w:szCs w:val="32"/>
+          <w:color w:val="000000" w:themeColor="text1"/>
+          <w:sz w:val="28"/>
+          <w:szCs w:val="32"/>
+          <w:highlight w:val="cyan"/>
           <w:u w:val="single"/>
           <w:rtl/>
           <w:lang w:bidi="fa-IR"/>
@@ -4064,8 +4132,10 @@
       <w:r>
         <w:rPr>
           <w:rFonts w:ascii="Bahnschrift" w:hAnsi="Bahnschrift" w:cs="B Nazanin" w:hint="cs"/>
-          <w:sz w:val="28"/>
-          <w:szCs w:val="32"/>
+          <w:color w:val="000000" w:themeColor="text1"/>
+          <w:sz w:val="28"/>
+          <w:szCs w:val="32"/>
+          <w:highlight w:val="cyan"/>
           <w:u w:val="single"/>
           <w:rtl/>
           <w:lang w:bidi="fa-IR"/>
@@ -4075,8 +4145,10 @@
       <w:r>
         <w:rPr>
           <w:rFonts w:ascii="Bahnschrift" w:hAnsi="Bahnschrift" w:cs="B Nazanin"/>
-          <w:sz w:val="28"/>
-          <w:szCs w:val="32"/>
+          <w:color w:val="000000" w:themeColor="text1"/>
+          <w:sz w:val="28"/>
+          <w:szCs w:val="32"/>
+          <w:highlight w:val="cyan"/>
           <w:u w:val="single"/>
           <w:rtl/>
           <w:lang w:bidi="fa-IR"/>
@@ -4086,8 +4158,10 @@
       <w:r>
         <w:rPr>
           <w:rFonts w:ascii="Bahnschrift" w:hAnsi="Bahnschrift" w:cs="B Nazanin" w:hint="cs"/>
-          <w:sz w:val="28"/>
-          <w:szCs w:val="32"/>
+          <w:color w:val="000000" w:themeColor="text1"/>
+          <w:sz w:val="28"/>
+          <w:szCs w:val="32"/>
+          <w:highlight w:val="cyan"/>
           <w:u w:val="single"/>
           <w:rtl/>
           <w:lang w:bidi="fa-IR"/>
@@ -4097,8 +4171,10 @@
       <w:r>
         <w:rPr>
           <w:rFonts w:ascii="Bahnschrift" w:hAnsi="Bahnschrift" w:cs="B Nazanin" w:hint="eastAsia"/>
-          <w:sz w:val="28"/>
-          <w:szCs w:val="32"/>
+          <w:color w:val="000000" w:themeColor="text1"/>
+          <w:sz w:val="28"/>
+          <w:szCs w:val="32"/>
+          <w:highlight w:val="cyan"/>
           <w:u w:val="single"/>
           <w:rtl/>
           <w:lang w:bidi="fa-IR"/>
@@ -4108,8 +4184,10 @@
       <w:r>
         <w:rPr>
           <w:rFonts w:ascii="Bahnschrift" w:hAnsi="Bahnschrift" w:cs="B Nazanin"/>
-          <w:sz w:val="28"/>
-          <w:szCs w:val="32"/>
+          <w:color w:val="000000" w:themeColor="text1"/>
+          <w:sz w:val="28"/>
+          <w:szCs w:val="32"/>
+          <w:highlight w:val="cyan"/>
           <w:u w:val="single"/>
           <w:rtl/>
           <w:lang w:bidi="fa-IR"/>
@@ -4119,8 +4197,10 @@
       <w:r>
         <w:rPr>
           <w:rFonts w:ascii="Bahnschrift" w:hAnsi="Bahnschrift" w:cs="B Nazanin" w:hint="cs"/>
-          <w:sz w:val="28"/>
-          <w:szCs w:val="32"/>
+          <w:color w:val="000000" w:themeColor="text1"/>
+          <w:sz w:val="28"/>
+          <w:szCs w:val="32"/>
+          <w:highlight w:val="cyan"/>
           <w:u w:val="single"/>
           <w:rtl/>
           <w:lang w:bidi="fa-IR"/>
@@ -4130,8 +4210,10 @@
       <w:r>
         <w:rPr>
           <w:rFonts w:ascii="Bahnschrift" w:hAnsi="Bahnschrift" w:cs="B Nazanin" w:hint="eastAsia"/>
-          <w:sz w:val="28"/>
-          <w:szCs w:val="32"/>
+          <w:color w:val="000000" w:themeColor="text1"/>
+          <w:sz w:val="28"/>
+          <w:szCs w:val="32"/>
+          <w:highlight w:val="cyan"/>
           <w:u w:val="single"/>
           <w:rtl/>
           <w:lang w:bidi="fa-IR"/>
@@ -4141,8 +4223,10 @@
       <w:r>
         <w:rPr>
           <w:rFonts w:ascii="Bahnschrift" w:hAnsi="Bahnschrift" w:cs="B Nazanin"/>
-          <w:sz w:val="28"/>
-          <w:szCs w:val="32"/>
+          <w:color w:val="000000" w:themeColor="text1"/>
+          <w:sz w:val="28"/>
+          <w:szCs w:val="32"/>
+          <w:highlight w:val="cyan"/>
           <w:u w:val="single"/>
           <w:rtl/>
           <w:lang w:bidi="fa-IR"/>
@@ -4152,8 +4236,10 @@
       <w:r>
         <w:rPr>
           <w:rFonts w:ascii="Bahnschrift" w:hAnsi="Bahnschrift" w:cs="B Nazanin" w:hint="cs"/>
-          <w:sz w:val="28"/>
-          <w:szCs w:val="32"/>
+          <w:color w:val="000000" w:themeColor="text1"/>
+          <w:sz w:val="28"/>
+          <w:szCs w:val="32"/>
+          <w:highlight w:val="cyan"/>
           <w:u w:val="single"/>
           <w:rtl/>
           <w:lang w:bidi="fa-IR"/>
@@ -4163,8 +4249,10 @@
       <w:r>
         <w:rPr>
           <w:rFonts w:ascii="Bahnschrift" w:hAnsi="Bahnschrift" w:cs="B Nazanin"/>
-          <w:sz w:val="28"/>
-          <w:szCs w:val="32"/>
+          <w:color w:val="000000" w:themeColor="text1"/>
+          <w:sz w:val="28"/>
+          <w:szCs w:val="32"/>
+          <w:highlight w:val="cyan"/>
           <w:u w:val="single"/>
           <w:rtl/>
           <w:lang w:bidi="fa-IR"/>
@@ -4174,8 +4262,10 @@
       <w:r>
         <w:rPr>
           <w:rFonts w:ascii="Bahnschrift" w:hAnsi="Bahnschrift" w:cs="B Nazanin" w:hint="cs"/>
-          <w:sz w:val="28"/>
-          <w:szCs w:val="32"/>
+          <w:color w:val="000000" w:themeColor="text1"/>
+          <w:sz w:val="28"/>
+          <w:szCs w:val="32"/>
+          <w:highlight w:val="cyan"/>
           <w:u w:val="single"/>
           <w:rtl/>
           <w:lang w:bidi="fa-IR"/>
@@ -4185,8 +4275,10 @@
       <w:r>
         <w:rPr>
           <w:rFonts w:ascii="Bahnschrift" w:hAnsi="Bahnschrift" w:cs="B Nazanin"/>
-          <w:sz w:val="28"/>
-          <w:szCs w:val="32"/>
+          <w:color w:val="000000" w:themeColor="text1"/>
+          <w:sz w:val="28"/>
+          <w:szCs w:val="32"/>
+          <w:highlight w:val="cyan"/>
           <w:u w:val="single"/>
           <w:rtl/>
           <w:lang w:bidi="fa-IR"/>
@@ -4196,8 +4288,10 @@
       <w:r>
         <w:rPr>
           <w:rFonts w:ascii="Bahnschrift" w:hAnsi="Bahnschrift" w:cs="B Nazanin" w:hint="cs"/>
-          <w:sz w:val="28"/>
-          <w:szCs w:val="32"/>
+          <w:color w:val="000000" w:themeColor="text1"/>
+          <w:sz w:val="28"/>
+          <w:szCs w:val="32"/>
+          <w:highlight w:val="cyan"/>
           <w:u w:val="single"/>
           <w:rtl/>
           <w:lang w:bidi="fa-IR"/>
@@ -4207,8 +4301,10 @@
       <w:r>
         <w:rPr>
           <w:rFonts w:ascii="Bahnschrift" w:hAnsi="Bahnschrift" w:cs="B Nazanin"/>
-          <w:sz w:val="28"/>
-          <w:szCs w:val="32"/>
+          <w:color w:val="000000" w:themeColor="text1"/>
+          <w:sz w:val="28"/>
+          <w:szCs w:val="32"/>
+          <w:highlight w:val="cyan"/>
           <w:u w:val="single"/>
           <w:rtl/>
           <w:lang w:bidi="fa-IR"/>
@@ -4218,8 +4314,10 @@
       <w:r>
         <w:rPr>
           <w:rFonts w:ascii="Bahnschrift" w:hAnsi="Bahnschrift" w:cs="B Nazanin" w:hint="cs"/>
-          <w:sz w:val="28"/>
-          <w:szCs w:val="32"/>
+          <w:color w:val="000000" w:themeColor="text1"/>
+          <w:sz w:val="28"/>
+          <w:szCs w:val="32"/>
+          <w:highlight w:val="cyan"/>
           <w:u w:val="single"/>
           <w:rtl/>
           <w:lang w:bidi="fa-IR"/>
@@ -4229,8 +4327,10 @@
       <w:r>
         <w:rPr>
           <w:rFonts w:ascii="Bahnschrift" w:hAnsi="Bahnschrift" w:cs="B Nazanin" w:hint="eastAsia"/>
-          <w:sz w:val="28"/>
-          <w:szCs w:val="32"/>
+          <w:color w:val="000000" w:themeColor="text1"/>
+          <w:sz w:val="28"/>
+          <w:szCs w:val="32"/>
+          <w:highlight w:val="cyan"/>
           <w:u w:val="single"/>
           <w:rtl/>
           <w:lang w:bidi="fa-IR"/>
@@ -4240,8 +4340,10 @@
       <w:r>
         <w:rPr>
           <w:rFonts w:ascii="Bahnschrift" w:hAnsi="Bahnschrift" w:cs="B Nazanin"/>
-          <w:sz w:val="28"/>
-          <w:szCs w:val="32"/>
+          <w:color w:val="000000" w:themeColor="text1"/>
+          <w:sz w:val="28"/>
+          <w:szCs w:val="32"/>
+          <w:highlight w:val="cyan"/>
           <w:u w:val="single"/>
           <w:rtl/>
           <w:lang w:bidi="fa-IR"/>
@@ -4251,8 +4353,10 @@
       <w:r>
         <w:rPr>
           <w:rFonts w:ascii="Bahnschrift" w:hAnsi="Bahnschrift" w:cs="B Nazanin" w:hint="cs"/>
-          <w:sz w:val="28"/>
-          <w:szCs w:val="32"/>
+          <w:color w:val="000000" w:themeColor="text1"/>
+          <w:sz w:val="28"/>
+          <w:szCs w:val="32"/>
+          <w:highlight w:val="cyan"/>
           <w:u w:val="single"/>
           <w:rtl/>
           <w:lang w:bidi="fa-IR"/>
@@ -4262,8 +4366,10 @@
       <w:r>
         <w:rPr>
           <w:rFonts w:ascii="Bahnschrift" w:hAnsi="Bahnschrift" w:cs="B Nazanin" w:hint="eastAsia"/>
-          <w:sz w:val="28"/>
-          <w:szCs w:val="32"/>
+          <w:color w:val="000000" w:themeColor="text1"/>
+          <w:sz w:val="28"/>
+          <w:szCs w:val="32"/>
+          <w:highlight w:val="cyan"/>
           <w:u w:val="single"/>
           <w:rtl/>
           <w:lang w:bidi="fa-IR"/>
@@ -4273,8 +4379,10 @@
       <w:r>
         <w:rPr>
           <w:rFonts w:ascii="Bahnschrift" w:hAnsi="Bahnschrift" w:cs="B Nazanin" w:hint="cs"/>
-          <w:sz w:val="28"/>
-          <w:szCs w:val="32"/>
+          <w:color w:val="000000" w:themeColor="text1"/>
+          <w:sz w:val="28"/>
+          <w:szCs w:val="32"/>
+          <w:highlight w:val="cyan"/>
           <w:u w:val="single"/>
           <w:rtl/>
           <w:lang w:bidi="fa-IR"/>
@@ -4284,8 +4392,10 @@
       <w:r>
         <w:rPr>
           <w:rFonts w:ascii="Bahnschrift" w:hAnsi="Bahnschrift" w:cs="B Nazanin" w:hint="eastAsia"/>
-          <w:sz w:val="28"/>
-          <w:szCs w:val="32"/>
+          <w:color w:val="000000" w:themeColor="text1"/>
+          <w:sz w:val="28"/>
+          <w:szCs w:val="32"/>
+          <w:highlight w:val="cyan"/>
           <w:u w:val="single"/>
           <w:rtl/>
           <w:lang w:bidi="fa-IR"/>
@@ -4299,6 +4409,7 @@
         <w:jc w:val="both"/>
         <w:rPr>
           <w:rFonts w:ascii="Bahnschrift" w:hAnsi="Bahnschrift" w:cs="B Nazanin"/>
+          <w:color w:val="000000" w:themeColor="text1"/>
           <w:sz w:val="28"/>
           <w:szCs w:val="32"/>
           <w:u w:val="single"/>
@@ -4308,8 +4419,10 @@
       <w:r>
         <w:rPr>
           <w:rFonts w:ascii="Bahnschrift" w:hAnsi="Bahnschrift" w:cs="B Nazanin" w:hint="eastAsia"/>
-          <w:sz w:val="28"/>
-          <w:szCs w:val="32"/>
+          <w:color w:val="000000" w:themeColor="text1"/>
+          <w:sz w:val="28"/>
+          <w:szCs w:val="32"/>
+          <w:highlight w:val="cyan"/>
           <w:u w:val="single"/>
           <w:rtl/>
           <w:lang w:bidi="fa-IR"/>
@@ -4319,8 +4432,10 @@
       <w:r>
         <w:rPr>
           <w:rFonts w:ascii="Bahnschrift" w:hAnsi="Bahnschrift" w:cs="B Nazanin"/>
-          <w:sz w:val="28"/>
-          <w:szCs w:val="32"/>
+          <w:color w:val="000000" w:themeColor="text1"/>
+          <w:sz w:val="28"/>
+          <w:szCs w:val="32"/>
+          <w:highlight w:val="cyan"/>
           <w:u w:val="single"/>
           <w:rtl/>
           <w:lang w:bidi="fa-IR"/>
@@ -4330,8 +4445,10 @@
       <w:r>
         <w:rPr>
           <w:rFonts w:ascii="Bahnschrift" w:hAnsi="Bahnschrift" w:cs="B Nazanin" w:hint="cs"/>
-          <w:sz w:val="28"/>
-          <w:szCs w:val="32"/>
+          <w:color w:val="000000" w:themeColor="text1"/>
+          <w:sz w:val="28"/>
+          <w:szCs w:val="32"/>
+          <w:highlight w:val="cyan"/>
           <w:u w:val="single"/>
           <w:rtl/>
           <w:lang w:bidi="fa-IR"/>
@@ -4341,8 +4458,10 @@
       <w:r>
         <w:rPr>
           <w:rFonts w:ascii="Bahnschrift" w:hAnsi="Bahnschrift" w:cs="B Nazanin" w:hint="eastAsia"/>
-          <w:sz w:val="28"/>
-          <w:szCs w:val="32"/>
+          <w:color w:val="000000" w:themeColor="text1"/>
+          <w:sz w:val="28"/>
+          <w:szCs w:val="32"/>
+          <w:highlight w:val="cyan"/>
           <w:u w:val="single"/>
           <w:rtl/>
           <w:lang w:bidi="fa-IR"/>
@@ -4352,8 +4471,10 @@
       <w:r>
         <w:rPr>
           <w:rFonts w:ascii="Bahnschrift" w:hAnsi="Bahnschrift" w:cs="B Nazanin"/>
-          <w:sz w:val="28"/>
-          <w:szCs w:val="32"/>
+          <w:color w:val="000000" w:themeColor="text1"/>
+          <w:sz w:val="28"/>
+          <w:szCs w:val="32"/>
+          <w:highlight w:val="cyan"/>
           <w:u w:val="single"/>
           <w:rtl/>
           <w:lang w:bidi="fa-IR"/>
@@ -4363,8 +4484,10 @@
       <w:r>
         <w:rPr>
           <w:rFonts w:ascii="Bahnschrift" w:hAnsi="Bahnschrift" w:cs="B Nazanin"/>
-          <w:sz w:val="28"/>
-          <w:szCs w:val="32"/>
+          <w:color w:val="000000" w:themeColor="text1"/>
+          <w:sz w:val="28"/>
+          <w:szCs w:val="32"/>
+          <w:highlight w:val="cyan"/>
           <w:u w:val="single"/>
           <w:lang w:bidi="fa-IR"/>
         </w:rPr>
@@ -4373,8 +4496,10 @@
       <w:r>
         <w:rPr>
           <w:rFonts w:ascii="Bahnschrift" w:hAnsi="Bahnschrift" w:cs="B Nazanin"/>
-          <w:sz w:val="28"/>
-          <w:szCs w:val="32"/>
+          <w:color w:val="000000" w:themeColor="text1"/>
+          <w:sz w:val="28"/>
+          <w:szCs w:val="32"/>
+          <w:highlight w:val="cyan"/>
           <w:u w:val="single"/>
           <w:rtl/>
           <w:lang w:bidi="fa-IR"/>
@@ -4384,8 +4509,10 @@
       <w:r>
         <w:rPr>
           <w:rFonts w:ascii="Bahnschrift" w:hAnsi="Bahnschrift" w:cs="B Nazanin" w:hint="cs"/>
-          <w:sz w:val="28"/>
-          <w:szCs w:val="32"/>
+          <w:color w:val="000000" w:themeColor="text1"/>
+          <w:sz w:val="28"/>
+          <w:szCs w:val="32"/>
+          <w:highlight w:val="cyan"/>
           <w:u w:val="single"/>
           <w:rtl/>
           <w:lang w:bidi="fa-IR"/>
@@ -4395,8 +4522,10 @@
       <w:r>
         <w:rPr>
           <w:rFonts w:ascii="Bahnschrift" w:hAnsi="Bahnschrift" w:cs="B Nazanin" w:hint="eastAsia"/>
-          <w:sz w:val="28"/>
-          <w:szCs w:val="32"/>
+          <w:color w:val="000000" w:themeColor="text1"/>
+          <w:sz w:val="28"/>
+          <w:szCs w:val="32"/>
+          <w:highlight w:val="cyan"/>
           <w:u w:val="single"/>
           <w:rtl/>
           <w:lang w:bidi="fa-IR"/>
@@ -4406,8 +4535,10 @@
       <w:r>
         <w:rPr>
           <w:rFonts w:ascii="Bahnschrift" w:hAnsi="Bahnschrift" w:cs="B Nazanin"/>
-          <w:sz w:val="28"/>
-          <w:szCs w:val="32"/>
+          <w:color w:val="000000" w:themeColor="text1"/>
+          <w:sz w:val="28"/>
+          <w:szCs w:val="32"/>
+          <w:highlight w:val="cyan"/>
           <w:u w:val="single"/>
           <w:rtl/>
           <w:lang w:bidi="fa-IR"/>
@@ -4417,8 +4548,10 @@
       <w:r>
         <w:rPr>
           <w:rFonts w:ascii="Bahnschrift" w:hAnsi="Bahnschrift" w:cs="B Nazanin" w:hint="cs"/>
-          <w:sz w:val="28"/>
-          <w:szCs w:val="32"/>
+          <w:color w:val="000000" w:themeColor="text1"/>
+          <w:sz w:val="28"/>
+          <w:szCs w:val="32"/>
+          <w:highlight w:val="cyan"/>
           <w:u w:val="single"/>
           <w:rtl/>
           <w:lang w:bidi="fa-IR"/>
@@ -4428,8 +4561,10 @@
       <w:r>
         <w:rPr>
           <w:rFonts w:ascii="Bahnschrift" w:hAnsi="Bahnschrift" w:cs="B Nazanin"/>
-          <w:sz w:val="28"/>
-          <w:szCs w:val="32"/>
+          <w:color w:val="000000" w:themeColor="text1"/>
+          <w:sz w:val="28"/>
+          <w:szCs w:val="32"/>
+          <w:highlight w:val="cyan"/>
           <w:u w:val="single"/>
           <w:rtl/>
           <w:lang w:bidi="fa-IR"/>
@@ -4439,8 +4574,10 @@
       <w:r>
         <w:rPr>
           <w:rFonts w:ascii="Bahnschrift" w:hAnsi="Bahnschrift" w:cs="B Nazanin" w:hint="cs"/>
-          <w:sz w:val="28"/>
-          <w:szCs w:val="32"/>
+          <w:color w:val="000000" w:themeColor="text1"/>
+          <w:sz w:val="28"/>
+          <w:szCs w:val="32"/>
+          <w:highlight w:val="cyan"/>
           <w:u w:val="single"/>
           <w:rtl/>
           <w:lang w:bidi="fa-IR"/>
@@ -4450,8 +4587,10 @@
       <w:r>
         <w:rPr>
           <w:rFonts w:ascii="Bahnschrift" w:hAnsi="Bahnschrift" w:cs="B Nazanin"/>
-          <w:sz w:val="28"/>
-          <w:szCs w:val="32"/>
+          <w:color w:val="000000" w:themeColor="text1"/>
+          <w:sz w:val="28"/>
+          <w:szCs w:val="32"/>
+          <w:highlight w:val="cyan"/>
           <w:u w:val="single"/>
           <w:rtl/>
           <w:lang w:bidi="fa-IR"/>
@@ -4461,8 +4600,10 @@
       <w:r>
         <w:rPr>
           <w:rFonts w:ascii="Bahnschrift" w:hAnsi="Bahnschrift" w:cs="B Nazanin" w:hint="cs"/>
-          <w:sz w:val="28"/>
-          <w:szCs w:val="32"/>
+          <w:color w:val="000000" w:themeColor="text1"/>
+          <w:sz w:val="28"/>
+          <w:szCs w:val="32"/>
+          <w:highlight w:val="cyan"/>
           <w:u w:val="single"/>
           <w:rtl/>
           <w:lang w:bidi="fa-IR"/>
@@ -4472,8 +4613,10 @@
       <w:r>
         <w:rPr>
           <w:rFonts w:ascii="Bahnschrift" w:hAnsi="Bahnschrift" w:cs="B Nazanin" w:hint="eastAsia"/>
-          <w:sz w:val="28"/>
-          <w:szCs w:val="32"/>
+          <w:color w:val="000000" w:themeColor="text1"/>
+          <w:sz w:val="28"/>
+          <w:szCs w:val="32"/>
+          <w:highlight w:val="cyan"/>
           <w:u w:val="single"/>
           <w:rtl/>
           <w:lang w:bidi="fa-IR"/>
@@ -4483,8 +4626,10 @@
       <w:r>
         <w:rPr>
           <w:rFonts w:ascii="Bahnschrift" w:hAnsi="Bahnschrift" w:cs="B Nazanin"/>
-          <w:sz w:val="28"/>
-          <w:szCs w:val="32"/>
+          <w:color w:val="000000" w:themeColor="text1"/>
+          <w:sz w:val="28"/>
+          <w:szCs w:val="32"/>
+          <w:highlight w:val="cyan"/>
           <w:u w:val="single"/>
           <w:rtl/>
           <w:lang w:bidi="fa-IR"/>
@@ -4494,8 +4639,10 @@
       <w:r>
         <w:rPr>
           <w:rFonts w:ascii="Bahnschrift" w:hAnsi="Bahnschrift" w:cs="B Nazanin" w:hint="cs"/>
-          <w:sz w:val="28"/>
-          <w:szCs w:val="32"/>
+          <w:color w:val="000000" w:themeColor="text1"/>
+          <w:sz w:val="28"/>
+          <w:szCs w:val="32"/>
+          <w:highlight w:val="cyan"/>
           <w:u w:val="single"/>
           <w:rtl/>
           <w:lang w:bidi="fa-IR"/>
@@ -4505,8 +4652,10 @@
       <w:r>
         <w:rPr>
           <w:rFonts w:ascii="Bahnschrift" w:hAnsi="Bahnschrift" w:cs="B Nazanin"/>
-          <w:sz w:val="28"/>
-          <w:szCs w:val="32"/>
+          <w:color w:val="000000" w:themeColor="text1"/>
+          <w:sz w:val="28"/>
+          <w:szCs w:val="32"/>
+          <w:highlight w:val="cyan"/>
           <w:u w:val="single"/>
           <w:rtl/>
           <w:lang w:bidi="fa-IR"/>
@@ -4516,8 +4665,10 @@
       <w:r>
         <w:rPr>
           <w:rFonts w:ascii="Bahnschrift" w:hAnsi="Bahnschrift" w:cs="B Nazanin" w:hint="cs"/>
-          <w:sz w:val="28"/>
-          <w:szCs w:val="32"/>
+          <w:color w:val="000000" w:themeColor="text1"/>
+          <w:sz w:val="28"/>
+          <w:szCs w:val="32"/>
+          <w:highlight w:val="cyan"/>
           <w:u w:val="single"/>
           <w:rtl/>
           <w:lang w:bidi="fa-IR"/>
@@ -4527,8 +4678,10 @@
       <w:r>
         <w:rPr>
           <w:rFonts w:ascii="Bahnschrift" w:hAnsi="Bahnschrift" w:cs="B Nazanin" w:hint="eastAsia"/>
-          <w:sz w:val="28"/>
-          <w:szCs w:val="32"/>
+          <w:color w:val="000000" w:themeColor="text1"/>
+          <w:sz w:val="28"/>
+          <w:szCs w:val="32"/>
+          <w:highlight w:val="cyan"/>
           <w:u w:val="single"/>
           <w:rtl/>
           <w:lang w:bidi="fa-IR"/>
@@ -4538,8 +4691,10 @@
       <w:r>
         <w:rPr>
           <w:rFonts w:ascii="Bahnschrift" w:hAnsi="Bahnschrift" w:cs="B Nazanin"/>
-          <w:sz w:val="28"/>
-          <w:szCs w:val="32"/>
+          <w:color w:val="000000" w:themeColor="text1"/>
+          <w:sz w:val="28"/>
+          <w:szCs w:val="32"/>
+          <w:highlight w:val="cyan"/>
           <w:u w:val="single"/>
           <w:rtl/>
           <w:lang w:bidi="fa-IR"/>
@@ -4549,8 +4704,10 @@
       <w:r>
         <w:rPr>
           <w:rFonts w:ascii="Bahnschrift" w:hAnsi="Bahnschrift" w:cs="B Nazanin" w:hint="cs"/>
-          <w:sz w:val="28"/>
-          <w:szCs w:val="32"/>
+          <w:color w:val="000000" w:themeColor="text1"/>
+          <w:sz w:val="28"/>
+          <w:szCs w:val="32"/>
+          <w:highlight w:val="cyan"/>
           <w:u w:val="single"/>
           <w:rtl/>
           <w:lang w:bidi="fa-IR"/>
@@ -4560,8 +4717,10 @@
       <w:r>
         <w:rPr>
           <w:rFonts w:ascii="Bahnschrift" w:hAnsi="Bahnschrift" w:cs="B Nazanin" w:hint="eastAsia"/>
-          <w:sz w:val="28"/>
-          <w:szCs w:val="32"/>
+          <w:color w:val="000000" w:themeColor="text1"/>
+          <w:sz w:val="28"/>
+          <w:szCs w:val="32"/>
+          <w:highlight w:val="cyan"/>
           <w:u w:val="single"/>
           <w:rtl/>
           <w:lang w:bidi="fa-IR"/>
@@ -4571,8 +4730,10 @@
       <w:r>
         <w:rPr>
           <w:rFonts w:ascii="Bahnschrift" w:hAnsi="Bahnschrift" w:cs="B Nazanin"/>
-          <w:sz w:val="28"/>
-          <w:szCs w:val="32"/>
+          <w:color w:val="000000" w:themeColor="text1"/>
+          <w:sz w:val="28"/>
+          <w:szCs w:val="32"/>
+          <w:highlight w:val="cyan"/>
           <w:u w:val="single"/>
           <w:rtl/>
           <w:lang w:bidi="fa-IR"/>
@@ -4582,8 +4743,10 @@
       <w:r>
         <w:rPr>
           <w:rFonts w:ascii="Bahnschrift" w:hAnsi="Bahnschrift" w:cs="B Nazanin" w:hint="cs"/>
-          <w:sz w:val="28"/>
-          <w:szCs w:val="32"/>
+          <w:color w:val="000000" w:themeColor="text1"/>
+          <w:sz w:val="28"/>
+          <w:szCs w:val="32"/>
+          <w:highlight w:val="cyan"/>
           <w:u w:val="single"/>
           <w:rtl/>
           <w:lang w:bidi="fa-IR"/>
@@ -4593,8 +4756,10 @@
       <w:r>
         <w:rPr>
           <w:rFonts w:ascii="Bahnschrift" w:hAnsi="Bahnschrift" w:cs="B Nazanin" w:hint="eastAsia"/>
-          <w:sz w:val="28"/>
-          <w:szCs w:val="32"/>
+          <w:color w:val="000000" w:themeColor="text1"/>
+          <w:sz w:val="28"/>
+          <w:szCs w:val="32"/>
+          <w:highlight w:val="cyan"/>
           <w:u w:val="single"/>
           <w:rtl/>
           <w:lang w:bidi="fa-IR"/>
@@ -4604,8 +4769,10 @@
       <w:r>
         <w:rPr>
           <w:rFonts w:ascii="Bahnschrift" w:hAnsi="Bahnschrift" w:cs="B Nazanin"/>
-          <w:sz w:val="28"/>
-          <w:szCs w:val="32"/>
+          <w:color w:val="000000" w:themeColor="text1"/>
+          <w:sz w:val="28"/>
+          <w:szCs w:val="32"/>
+          <w:highlight w:val="cyan"/>
           <w:u w:val="single"/>
           <w:rtl/>
           <w:lang w:bidi="fa-IR"/>
@@ -4615,8 +4782,10 @@
       <w:r>
         <w:rPr>
           <w:rFonts w:ascii="Bahnschrift" w:hAnsi="Bahnschrift" w:cs="B Nazanin" w:hint="cs"/>
-          <w:sz w:val="28"/>
-          <w:szCs w:val="32"/>
+          <w:color w:val="000000" w:themeColor="text1"/>
+          <w:sz w:val="28"/>
+          <w:szCs w:val="32"/>
+          <w:highlight w:val="cyan"/>
           <w:u w:val="single"/>
           <w:rtl/>
           <w:lang w:bidi="fa-IR"/>
@@ -4626,8 +4795,10 @@
       <w:r>
         <w:rPr>
           <w:rFonts w:ascii="Bahnschrift" w:hAnsi="Bahnschrift" w:cs="B Nazanin"/>
-          <w:sz w:val="28"/>
-          <w:szCs w:val="32"/>
+          <w:color w:val="000000" w:themeColor="text1"/>
+          <w:sz w:val="28"/>
+          <w:szCs w:val="32"/>
+          <w:highlight w:val="cyan"/>
           <w:u w:val="single"/>
           <w:rtl/>
           <w:lang w:bidi="fa-IR"/>
@@ -4637,8 +4808,10 @@
       <w:r>
         <w:rPr>
           <w:rFonts w:ascii="Bahnschrift" w:hAnsi="Bahnschrift" w:cs="B Nazanin" w:hint="cs"/>
-          <w:sz w:val="28"/>
-          <w:szCs w:val="32"/>
+          <w:color w:val="000000" w:themeColor="text1"/>
+          <w:sz w:val="28"/>
+          <w:szCs w:val="32"/>
+          <w:highlight w:val="cyan"/>
           <w:u w:val="single"/>
           <w:rtl/>
           <w:lang w:bidi="fa-IR"/>
@@ -4648,8 +4821,10 @@
       <w:r>
         <w:rPr>
           <w:rFonts w:ascii="Bahnschrift" w:hAnsi="Bahnschrift" w:cs="B Nazanin"/>
-          <w:sz w:val="28"/>
-          <w:szCs w:val="32"/>
+          <w:color w:val="000000" w:themeColor="text1"/>
+          <w:sz w:val="28"/>
+          <w:szCs w:val="32"/>
+          <w:highlight w:val="cyan"/>
           <w:u w:val="single"/>
           <w:rtl/>
           <w:lang w:bidi="fa-IR"/>
@@ -4659,8 +4834,10 @@
       <w:r>
         <w:rPr>
           <w:rFonts w:ascii="Bahnschrift" w:hAnsi="Bahnschrift" w:cs="B Nazanin" w:hint="cs"/>
-          <w:sz w:val="28"/>
-          <w:szCs w:val="32"/>
+          <w:color w:val="000000" w:themeColor="text1"/>
+          <w:sz w:val="28"/>
+          <w:szCs w:val="32"/>
+          <w:highlight w:val="cyan"/>
           <w:u w:val="single"/>
           <w:rtl/>
           <w:lang w:bidi="fa-IR"/>
@@ -4670,8 +4847,10 @@
       <w:r>
         <w:rPr>
           <w:rFonts w:ascii="Bahnschrift" w:hAnsi="Bahnschrift" w:cs="B Nazanin" w:hint="eastAsia"/>
-          <w:sz w:val="28"/>
-          <w:szCs w:val="32"/>
+          <w:color w:val="000000" w:themeColor="text1"/>
+          <w:sz w:val="28"/>
+          <w:szCs w:val="32"/>
+          <w:highlight w:val="cyan"/>
           <w:u w:val="single"/>
           <w:rtl/>
           <w:lang w:bidi="fa-IR"/>
@@ -4681,8 +4860,10 @@
       <w:r>
         <w:rPr>
           <w:rFonts w:ascii="Bahnschrift" w:hAnsi="Bahnschrift" w:cs="B Nazanin"/>
-          <w:sz w:val="28"/>
-          <w:szCs w:val="32"/>
+          <w:color w:val="000000" w:themeColor="text1"/>
+          <w:sz w:val="28"/>
+          <w:szCs w:val="32"/>
+          <w:highlight w:val="cyan"/>
           <w:u w:val="single"/>
           <w:rtl/>
           <w:lang w:bidi="fa-IR"/>
@@ -5411,7 +5592,50 @@
           <w:rtl/>
           <w:lang w:bidi="fa-IR"/>
         </w:rPr>
-        <w:t>وقفه رخدادی در سیستم عامل است که ترتیب اجرای دستوراعمل ها را توسط پردازشگر (</w:t>
+        <w:t>وقفه رخدادی در سیستم عامل است</w:t>
+      </w:r>
+      <w:r>
+        <w:rPr>
+          <w:rFonts w:ascii="Bahnschrift" w:hAnsi="Bahnschrift" w:cs="B Nazanin"/>
+          <w:sz w:val="32"/>
+          <w:szCs w:val="36"/>
+          <w:highlight w:val="green"/>
+          <w:lang w:bidi="fa-IR"/>
+        </w:rPr>
+        <w:t>.</w:t>
+      </w:r>
+      <w:r>
+        <w:rPr>
+          <w:rFonts w:ascii="Bahnschrift" w:hAnsi="Bahnschrift" w:cs="B Nazanin" w:hint="cs"/>
+          <w:sz w:val="32"/>
+          <w:szCs w:val="36"/>
+          <w:highlight w:val="green"/>
+          <w:rtl/>
+          <w:lang w:bidi="fa-IR"/>
+        </w:rPr>
+        <w:t xml:space="preserve"> که ترتیب اجرای دستورا</w:t>
+      </w:r>
+      <w:r>
+        <w:rPr>
+          <w:rFonts w:ascii="Bahnschrift" w:hAnsi="Bahnschrift" w:cs="B Nazanin" w:hint="cs"/>
+          <w:sz w:val="32"/>
+          <w:szCs w:val="36"/>
+          <w:highlight w:val="green"/>
+          <w:rtl/>
+          <w:lang w:bidi="fa-IR"/>
+        </w:rPr>
+        <w:t>ل</w:t>
+      </w:r>
+      <w:r>
+        <w:rPr>
+          <w:rFonts w:ascii="Bahnschrift" w:hAnsi="Bahnschrift" w:cs="B Nazanin" w:hint="cs"/>
+          <w:sz w:val="32"/>
+          <w:szCs w:val="36"/>
+          <w:highlight w:val="green"/>
+          <w:rtl/>
+          <w:lang w:bidi="fa-IR"/>
+        </w:rPr>
+        <w:t>عمل ها را توسط پردازشگر (</w:t>
       </w:r>
       <w:r>
         <w:rPr>
@@ -5708,6 +5932,16 @@
         </w:rPr>
         <w:t xml:space="preserve"> رخ می دهد.</w:t>
       </w:r>
+      <w:r>
+        <w:rPr>
+          <w:rFonts w:ascii="Bahnschrift" w:hAnsi="Bahnschrift" w:cs="B Nazanin" w:hint="cs"/>
+          <w:sz w:val="32"/>
+          <w:szCs w:val="36"/>
+          <w:rtl/>
+          <w:lang w:bidi="fa-IR"/>
+        </w:rPr>
+        <w:t>(از جنس نرم افزاری است و تولید کننده آن نرم افزار است)</w:t>
+      </w:r>
     </w:p>
     <w:p>
       <w:pPr>
@@ -5889,6 +6123,8 @@
           <w:lang w:bidi="fa-IR"/>
         </w:rPr>
       </w:pPr>
+      <w:bookmarkStart w:id="0" w:name="_GoBack"/>
+      <w:bookmarkEnd w:id="0"/>
     </w:p>
     <w:p>
       <w:pPr>
@@ -5935,6 +6171,7 @@
           <w:rFonts w:ascii="Bahnschrift" w:hAnsi="Bahnschrift" w:cs="B Nazanin" w:hint="cs"/>
           <w:sz w:val="32"/>
           <w:szCs w:val="36"/>
+          <w:highlight w:val="cyan"/>
           <w:rtl/>
           <w:lang w:bidi="fa-IR"/>
         </w:rPr>
@@ -5945,6 +6182,7 @@
           <w:rFonts w:ascii="Bahnschrift" w:hAnsi="Bahnschrift" w:cs="B Nazanin"/>
           <w:sz w:val="32"/>
           <w:szCs w:val="36"/>
+          <w:highlight w:val="cyan"/>
           <w:lang w:bidi="fa-IR"/>
         </w:rPr>
         <w:t>Dispatcher</w:t>
@@ -5954,6 +6192,7 @@
           <w:rFonts w:ascii="Bahnschrift" w:hAnsi="Bahnschrift" w:cs="B Nazanin" w:hint="cs"/>
           <w:sz w:val="32"/>
           <w:szCs w:val="36"/>
+          <w:highlight w:val="cyan"/>
           <w:rtl/>
           <w:lang w:bidi="fa-IR"/>
         </w:rPr>
@@ -8626,7 +8865,7 @@
 </file>
 
 <file path=customXml/itemProps1.xml><?xml version="1.0" encoding="utf-8"?>
-<ds:datastoreItem xmlns:ds="http://schemas.openxmlformats.org/officeDocument/2006/customXml" ds:itemID="{C2017058-7924-48F2-8103-184CEA389E6C}">
+<ds:datastoreItem xmlns:ds="http://schemas.openxmlformats.org/officeDocument/2006/customXml" ds:itemID="{6ABD1005-B59C-4920-9302-1D46AA7CD3E9}">
   <ds:schemaRefs>
     <ds:schemaRef ds:uri="http://schemas.openxmlformats.org/officeDocument/2006/bibliography"/>
   </ds:schemaRefs>

</xml_diff>